<commit_message>
Hasta Modelo de Conocimiento
</commit_message>
<xml_diff>
--- a/Estructura del documento.docx
+++ b/Estructura del documento.docx
@@ -145,8 +145,6 @@
       <w:r>
         <w:t>Industria 4.0</w:t>
       </w:r>
-      <w:bookmarkStart w:id="0" w:name="_GoBack"/>
-      <w:bookmarkEnd w:id="0"/>
     </w:p>
     <w:p>
       <w:pPr>
@@ -538,18 +536,2377 @@
     </w:p>
     <w:p>
       <w:pPr>
-        <w:jc w:val="both"/>
-      </w:pPr>
-    </w:p>
-    <w:p>
-      <w:pPr>
-        <w:jc w:val="both"/>
-      </w:pPr>
-    </w:p>
-    <w:p>
-      <w:pPr>
-        <w:jc w:val="both"/>
-      </w:pPr>
+        <w:tabs>
+          <w:tab w:val="left" w:pos="284"/>
+        </w:tabs>
+        <w:jc w:val="both"/>
+      </w:pPr>
+    </w:p>
+    <w:p>
+      <w:pPr>
+        <w:jc w:val="both"/>
+      </w:pPr>
+      <w:r>
+        <w:t xml:space="preserve">En los </w:t>
+      </w:r>
+      <w:r>
+        <w:t>procesos de producción se tiene</w:t>
+      </w:r>
+      <w:r>
+        <w:t xml:space="preserve"> que describir simultáneamente </w:t>
+      </w:r>
+      <w:r>
+        <w:t>dos modelos:</w:t>
+      </w:r>
+    </w:p>
+    <w:p>
+      <w:pPr>
+        <w:jc w:val="both"/>
+      </w:pPr>
+      <w:r>
+        <w:t>•</w:t>
+      </w:r>
+      <w:r>
+        <w:tab/>
+        <w:t>Modelo de modos de operación</w:t>
+      </w:r>
+    </w:p>
+    <w:p>
+      <w:pPr>
+        <w:jc w:val="both"/>
+      </w:pPr>
+      <w:r>
+        <w:t>•</w:t>
+      </w:r>
+      <w:r>
+        <w:tab/>
+        <w:t xml:space="preserve">Modelos de comportamiento para el modo de operación </w:t>
+      </w:r>
+    </w:p>
+    <w:p>
+      <w:pPr>
+        <w:jc w:val="both"/>
+      </w:pPr>
+      <w:proofErr w:type="gramStart"/>
+      <w:r>
+        <w:t>con</w:t>
+      </w:r>
+      <w:proofErr w:type="gramEnd"/>
+      <w:r>
+        <w:t xml:space="preserve"> el fin de determinar el flujo de producto y flujo de proceso. </w:t>
+      </w:r>
+    </w:p>
+    <w:p>
+      <w:pPr>
+        <w:jc w:val="both"/>
+      </w:pPr>
+      <w:r>
+        <w:t>Sin pérdida de generalidad, se puede decir que una dinámica de un proceso puede representarse como</w:t>
+      </w:r>
+    </w:p>
+    <w:p>
+      <w:pPr>
+        <w:jc w:val="both"/>
+      </w:pPr>
+      <w:r>
+        <w:t>SDC(U, Y, X, f(.,,.;..), h(.,;..),</w:t>
+      </w:r>
+      <w:r>
+        <w:t>,x(0)),                                             (1)</w:t>
+      </w:r>
+    </w:p>
+    <w:p>
+      <w:pPr>
+        <w:jc w:val="both"/>
+      </w:pPr>
+      <w:proofErr w:type="gramStart"/>
+      <w:r>
+        <w:t>donde</w:t>
+      </w:r>
+      <w:proofErr w:type="gramEnd"/>
+      <w:r>
+        <w:t xml:space="preserve"> </w:t>
+      </w:r>
+    </w:p>
+    <w:p>
+      <w:pPr>
+        <w:jc w:val="both"/>
+      </w:pPr>
+      <w:r>
+        <w:t xml:space="preserve">U: es el espacio de las entradas, </w:t>
+      </w:r>
+    </w:p>
+    <w:p>
+      <w:pPr>
+        <w:jc w:val="both"/>
+      </w:pPr>
+      <w:r>
+        <w:t xml:space="preserve">Y: es el espacio de las salidas, </w:t>
+      </w:r>
+    </w:p>
+    <w:p>
+      <w:pPr>
+        <w:jc w:val="both"/>
+      </w:pPr>
+      <w:r>
+        <w:t xml:space="preserve">            X: es el espacio de estados, </w:t>
+      </w:r>
+    </w:p>
+    <w:p>
+      <w:pPr>
+        <w:jc w:val="both"/>
+      </w:pPr>
+      <w:r>
+        <w:t xml:space="preserve">            </w:t>
+      </w:r>
+      <w:r>
+        <w:t>: es el espacio de los parámetros.</w:t>
+      </w:r>
+    </w:p>
+    <w:p>
+      <w:pPr>
+        <w:jc w:val="both"/>
+      </w:pPr>
+      <w:r>
+        <w:t xml:space="preserve">            </w:t>
+      </w:r>
+      <w:proofErr w:type="gramStart"/>
+      <w:r>
+        <w:t>x(</w:t>
+      </w:r>
+      <w:proofErr w:type="gramEnd"/>
+      <w:r>
+        <w:t>0) : Condición inicial del sistema</w:t>
+      </w:r>
+    </w:p>
+    <w:p>
+      <w:pPr>
+        <w:jc w:val="both"/>
+      </w:pPr>
+      <w:r>
+        <w:t xml:space="preserve">            </w:t>
+      </w:r>
+      <w:r>
+        <w:t></w:t>
+      </w:r>
+      <w:proofErr w:type="gramStart"/>
+      <w:r>
+        <w:t>(.,.,.;</w:t>
+      </w:r>
+      <w:proofErr w:type="gramEnd"/>
+      <w:r>
+        <w:t>.):</w:t>
+      </w:r>
+      <w:proofErr w:type="spellStart"/>
+      <w:r>
+        <w:t>XxUx</w:t>
+      </w:r>
+      <w:proofErr w:type="spellEnd"/>
+      <w:r>
+        <w:t>→X, función de transición de estado,</w:t>
+      </w:r>
+    </w:p>
+    <w:p>
+      <w:pPr>
+        <w:jc w:val="both"/>
+      </w:pPr>
+      <w:r>
+        <w:t xml:space="preserve">           </w:t>
+      </w:r>
+      <w:r>
+        <w:t></w:t>
+      </w:r>
+      <w:proofErr w:type="gramStart"/>
+      <w:r>
+        <w:t>(.,.;</w:t>
+      </w:r>
+      <w:proofErr w:type="gramEnd"/>
+      <w:r>
+        <w:t>.):</w:t>
+      </w:r>
+      <w:proofErr w:type="spellStart"/>
+      <w:r>
+        <w:t>Xx</w:t>
+      </w:r>
+      <w:proofErr w:type="spellEnd"/>
+      <w:r>
+        <w:t>→Y, función de salida,</w:t>
+      </w:r>
+    </w:p>
+    <w:p>
+      <w:pPr>
+        <w:jc w:val="both"/>
+        <w:rPr>
+          <w:rFonts w:cs="Times New Roman"/>
+        </w:rPr>
+      </w:pPr>
+      <w:r>
+        <w:rPr>
+          <w:rFonts w:cs="Times New Roman"/>
+        </w:rPr>
+        <w:t xml:space="preserve">Como estamos hablando de equipos/plantas/unidades cuyo flujo de producto es continuo, se requiere definir los modos de operación de una unidad. Así, sin perder generalidad tenemos que todo equipo/planta/unidad, inicia, opera, y se para, asociado a estados de arranque, operación y parada. Con la salvedad que la parada puede efectuarse por parada condicionada por finalización de producción o por falla y la operación puede ser normal o degradada. Una descripción más precisa de los modos de operación la podemos definir como: arranque (A), </w:t>
+      </w:r>
+      <w:proofErr w:type="spellStart"/>
+      <w:r>
+        <w:rPr>
+          <w:rFonts w:cs="Times New Roman"/>
+        </w:rPr>
+        <w:t>Vacio</w:t>
+      </w:r>
+      <w:proofErr w:type="spellEnd"/>
+      <w:r>
+        <w:rPr>
+          <w:rFonts w:cs="Times New Roman"/>
+        </w:rPr>
+        <w:t xml:space="preserve"> (V), Operando (O), Parado (P). Para cada modo se debe tener un modelo de comportamiento que puede estar dado en función de su desempeño como Normal (N), Degradado (D), Fallo (F).</w:t>
+      </w:r>
+    </w:p>
+    <w:p>
+      <w:pPr>
+        <w:jc w:val="both"/>
+        <w:rPr>
+          <w:rFonts w:cs="Times New Roman"/>
+        </w:rPr>
+      </w:pPr>
+      <w:r>
+        <w:rPr>
+          <w:rFonts w:cs="Times New Roman"/>
+        </w:rPr>
+        <w:t xml:space="preserve"> Así para Modo </w:t>
+      </w:r>
+      <m:oMath>
+        <m:r>
+          <w:rPr>
+            <w:rFonts w:ascii="Cambria Math" w:hAnsi="Cambria Math" w:cs="Times New Roman"/>
+          </w:rPr>
+          <m:t>I=</m:t>
+        </m:r>
+        <m:d>
+          <m:dPr>
+            <m:begChr m:val="{"/>
+            <m:endChr m:val="}"/>
+            <m:ctrlPr>
+              <w:rPr>
+                <w:rFonts w:ascii="Cambria Math" w:hAnsi="Cambria Math" w:cs="Times New Roman"/>
+                <w:i/>
+              </w:rPr>
+            </m:ctrlPr>
+          </m:dPr>
+          <m:e>
+            <m:r>
+              <w:rPr>
+                <w:rFonts w:ascii="Cambria Math" w:hAnsi="Cambria Math" w:cs="Times New Roman"/>
+              </w:rPr>
+              <m:t>A, V, O, P</m:t>
+            </m:r>
+          </m:e>
+        </m:d>
+      </m:oMath>
+      <w:r>
+        <w:rPr>
+          <w:rFonts w:eastAsiaTheme="minorEastAsia" w:cs="Times New Roman"/>
+        </w:rPr>
+        <w:t>, con comportamiento J</w:t>
+      </w:r>
+      <m:oMath>
+        <m:r>
+          <w:rPr>
+            <w:rFonts w:ascii="Cambria Math" w:hAnsi="Cambria Math" w:cs="Times New Roman"/>
+          </w:rPr>
+          <m:t>=</m:t>
+        </m:r>
+        <m:d>
+          <m:dPr>
+            <m:begChr m:val="{"/>
+            <m:endChr m:val="}"/>
+            <m:ctrlPr>
+              <w:rPr>
+                <w:rFonts w:ascii="Cambria Math" w:hAnsi="Cambria Math" w:cs="Times New Roman"/>
+                <w:i/>
+              </w:rPr>
+            </m:ctrlPr>
+          </m:dPr>
+          <m:e>
+            <m:r>
+              <w:rPr>
+                <w:rFonts w:ascii="Cambria Math" w:hAnsi="Cambria Math" w:cs="Times New Roman"/>
+              </w:rPr>
+              <m:t>N,D,F</m:t>
+            </m:r>
+          </m:e>
+        </m:d>
+      </m:oMath>
+      <w:r>
+        <w:rPr>
+          <w:rFonts w:eastAsiaTheme="minorEastAsia" w:cs="Times New Roman"/>
+        </w:rPr>
+        <w:t>, según lo definido en (1), se tiene</w:t>
+      </w:r>
+    </w:p>
+    <w:p>
+      <w:pPr>
+        <w:jc w:val="both"/>
+        <w:rPr>
+          <w:rFonts w:cs="Times New Roman"/>
+        </w:rPr>
+      </w:pPr>
+    </w:p>
+    <w:p>
+      <w:pPr>
+        <w:spacing w:after="0"/>
+        <w:rPr>
+          <w:rFonts w:eastAsiaTheme="minorEastAsia" w:cs="Times New Roman"/>
+        </w:rPr>
+      </w:pPr>
+      <m:oMath>
+        <m:acc>
+          <m:accPr>
+            <m:chr m:val="̇"/>
+            <m:ctrlPr>
+              <w:rPr>
+                <w:rFonts w:ascii="Cambria Math" w:hAnsi="Cambria Math" w:cs="Times New Roman"/>
+                <w:i/>
+              </w:rPr>
+            </m:ctrlPr>
+          </m:accPr>
+          <m:e>
+            <m:sSub>
+              <m:sSubPr>
+                <m:ctrlPr>
+                  <w:rPr>
+                    <w:rFonts w:ascii="Cambria Math" w:hAnsi="Cambria Math" w:cs="Times New Roman"/>
+                    <w:i/>
+                  </w:rPr>
+                </m:ctrlPr>
+              </m:sSubPr>
+              <m:e>
+                <m:r>
+                  <w:rPr>
+                    <w:rFonts w:ascii="Cambria Math" w:hAnsi="Cambria Math" w:cs="Times New Roman"/>
+                  </w:rPr>
+                  <m:t>x</m:t>
+                </m:r>
+              </m:e>
+              <m:sub>
+                <m:r>
+                  <w:rPr>
+                    <w:rFonts w:ascii="Cambria Math" w:hAnsi="Cambria Math" w:cs="Times New Roman"/>
+                  </w:rPr>
+                  <m:t>ij</m:t>
+                </m:r>
+              </m:sub>
+            </m:sSub>
+          </m:e>
+        </m:acc>
+        <m:d>
+          <m:dPr>
+            <m:ctrlPr>
+              <w:rPr>
+                <w:rFonts w:ascii="Cambria Math" w:hAnsi="Cambria Math" w:cs="Times New Roman"/>
+                <w:i/>
+              </w:rPr>
+            </m:ctrlPr>
+          </m:dPr>
+          <m:e>
+            <m:r>
+              <w:rPr>
+                <w:rFonts w:ascii="Cambria Math" w:hAnsi="Cambria Math" w:cs="Times New Roman"/>
+              </w:rPr>
+              <m:t>t</m:t>
+            </m:r>
+          </m:e>
+        </m:d>
+        <m:r>
+          <w:rPr>
+            <w:rFonts w:ascii="Cambria Math" w:hAnsi="Cambria Math" w:cs="Times New Roman"/>
+          </w:rPr>
+          <m:t>=</m:t>
+        </m:r>
+        <m:sSub>
+          <m:sSubPr>
+            <m:ctrlPr>
+              <w:rPr>
+                <w:rFonts w:ascii="Cambria Math" w:hAnsi="Cambria Math" w:cs="Times New Roman"/>
+                <w:i/>
+              </w:rPr>
+            </m:ctrlPr>
+          </m:sSubPr>
+          <m:e>
+            <m:r>
+              <w:rPr>
+                <w:rFonts w:ascii="Cambria Math" w:hAnsi="Cambria Math" w:cs="Times New Roman"/>
+              </w:rPr>
+              <m:t>f</m:t>
+            </m:r>
+          </m:e>
+          <m:sub>
+            <m:r>
+              <w:rPr>
+                <w:rFonts w:ascii="Cambria Math" w:hAnsi="Cambria Math" w:cs="Times New Roman"/>
+              </w:rPr>
+              <m:t>ij</m:t>
+            </m:r>
+          </m:sub>
+        </m:sSub>
+        <m:d>
+          <m:dPr>
+            <m:ctrlPr>
+              <w:rPr>
+                <w:rFonts w:ascii="Cambria Math" w:hAnsi="Cambria Math" w:cs="Times New Roman"/>
+                <w:i/>
+              </w:rPr>
+            </m:ctrlPr>
+          </m:dPr>
+          <m:e>
+            <m:sSub>
+              <m:sSubPr>
+                <m:ctrlPr>
+                  <w:rPr>
+                    <w:rFonts w:ascii="Cambria Math" w:hAnsi="Cambria Math" w:cs="Times New Roman"/>
+                    <w:i/>
+                  </w:rPr>
+                </m:ctrlPr>
+              </m:sSubPr>
+              <m:e>
+                <m:r>
+                  <w:rPr>
+                    <w:rFonts w:ascii="Cambria Math" w:hAnsi="Cambria Math" w:cs="Times New Roman"/>
+                  </w:rPr>
+                  <m:t>x</m:t>
+                </m:r>
+              </m:e>
+              <m:sub>
+                <m:r>
+                  <w:rPr>
+                    <w:rFonts w:ascii="Cambria Math" w:hAnsi="Cambria Math" w:cs="Times New Roman"/>
+                  </w:rPr>
+                  <m:t>ij</m:t>
+                </m:r>
+              </m:sub>
+            </m:sSub>
+            <m:r>
+              <w:rPr>
+                <w:rFonts w:ascii="Cambria Math" w:hAnsi="Cambria Math" w:cs="Times New Roman"/>
+              </w:rPr>
+              <m:t>,</m:t>
+            </m:r>
+            <m:sSub>
+              <m:sSubPr>
+                <m:ctrlPr>
+                  <w:rPr>
+                    <w:rFonts w:ascii="Cambria Math" w:hAnsi="Cambria Math" w:cs="Times New Roman"/>
+                    <w:i/>
+                  </w:rPr>
+                </m:ctrlPr>
+              </m:sSubPr>
+              <m:e>
+                <m:r>
+                  <w:rPr>
+                    <w:rFonts w:ascii="Cambria Math" w:hAnsi="Cambria Math" w:cs="Times New Roman"/>
+                  </w:rPr>
+                  <m:t>u</m:t>
+                </m:r>
+              </m:e>
+              <m:sub>
+                <m:r>
+                  <w:rPr>
+                    <w:rFonts w:ascii="Cambria Math" w:hAnsi="Cambria Math" w:cs="Times New Roman"/>
+                  </w:rPr>
+                  <m:t>ij</m:t>
+                </m:r>
+              </m:sub>
+            </m:sSub>
+            <m:r>
+              <w:rPr>
+                <w:rFonts w:ascii="Cambria Math" w:hAnsi="Cambria Math" w:cs="Times New Roman"/>
+              </w:rPr>
+              <m:t>,,t;</m:t>
+            </m:r>
+            <m:sSub>
+              <m:sSubPr>
+                <m:ctrlPr>
+                  <w:rPr>
+                    <w:rFonts w:ascii="Cambria Math" w:hAnsi="Cambria Math" w:cs="Times New Roman"/>
+                    <w:i/>
+                  </w:rPr>
+                </m:ctrlPr>
+              </m:sSubPr>
+              <m:e>
+                <m:r>
+                  <w:rPr>
+                    <w:rFonts w:ascii="Cambria Math" w:hAnsi="Cambria Math" w:cs="Times New Roman"/>
+                  </w:rPr>
+                  <m:t>σ</m:t>
+                </m:r>
+              </m:e>
+              <m:sub>
+                <m:r>
+                  <w:rPr>
+                    <w:rFonts w:ascii="Cambria Math" w:hAnsi="Cambria Math" w:cs="Times New Roman"/>
+                  </w:rPr>
+                  <m:t>ij</m:t>
+                </m:r>
+              </m:sub>
+            </m:sSub>
+          </m:e>
+        </m:d>
+        <m:r>
+          <w:rPr>
+            <w:rFonts w:ascii="Cambria Math" w:hAnsi="Cambria Math" w:cs="Times New Roman"/>
+          </w:rPr>
+          <m:t xml:space="preserve">,   </m:t>
+        </m:r>
+        <m:sSub>
+          <m:sSubPr>
+            <m:ctrlPr>
+              <w:rPr>
+                <w:rFonts w:ascii="Cambria Math" w:hAnsi="Cambria Math" w:cs="Times New Roman"/>
+                <w:i/>
+              </w:rPr>
+            </m:ctrlPr>
+          </m:sSubPr>
+          <m:e>
+            <m:r>
+              <w:rPr>
+                <w:rFonts w:ascii="Cambria Math" w:hAnsi="Cambria Math" w:cs="Times New Roman"/>
+              </w:rPr>
+              <m:t>x</m:t>
+            </m:r>
+          </m:e>
+          <m:sub>
+            <m:r>
+              <w:rPr>
+                <w:rFonts w:ascii="Cambria Math" w:hAnsi="Cambria Math" w:cs="Times New Roman"/>
+              </w:rPr>
+              <m:t>ij</m:t>
+            </m:r>
+          </m:sub>
+        </m:sSub>
+        <m:d>
+          <m:dPr>
+            <m:ctrlPr>
+              <w:rPr>
+                <w:rFonts w:ascii="Cambria Math" w:hAnsi="Cambria Math" w:cs="Times New Roman"/>
+                <w:i/>
+              </w:rPr>
+            </m:ctrlPr>
+          </m:dPr>
+          <m:e>
+            <m:r>
+              <w:rPr>
+                <w:rFonts w:ascii="Cambria Math" w:hAnsi="Cambria Math" w:cs="Times New Roman"/>
+              </w:rPr>
+              <m:t>0</m:t>
+            </m:r>
+          </m:e>
+        </m:d>
+        <m:r>
+          <w:rPr>
+            <w:rFonts w:ascii="Cambria Math" w:hAnsi="Cambria Math" w:cs="Times New Roman"/>
+          </w:rPr>
+          <m:t>=</m:t>
+        </m:r>
+        <m:sSub>
+          <m:sSubPr>
+            <m:ctrlPr>
+              <w:rPr>
+                <w:rFonts w:ascii="Cambria Math" w:hAnsi="Cambria Math" w:cs="Times New Roman"/>
+                <w:i/>
+              </w:rPr>
+            </m:ctrlPr>
+          </m:sSubPr>
+          <m:e>
+            <m:r>
+              <w:rPr>
+                <w:rFonts w:ascii="Cambria Math" w:hAnsi="Cambria Math" w:cs="Times New Roman"/>
+              </w:rPr>
+              <m:t>x</m:t>
+            </m:r>
+          </m:e>
+          <m:sub>
+            <m:r>
+              <w:rPr>
+                <w:rFonts w:ascii="Cambria Math" w:hAnsi="Cambria Math" w:cs="Times New Roman"/>
+              </w:rPr>
+              <m:t>ij0</m:t>
+            </m:r>
+          </m:sub>
+        </m:sSub>
+      </m:oMath>
+      <w:r>
+        <w:rPr>
+          <w:rFonts w:eastAsiaTheme="minorEastAsia" w:cs="Times New Roman"/>
+        </w:rPr>
+        <w:t xml:space="preserve">                                                                              (2)    </w:t>
+      </w:r>
+      <m:oMath>
+        <m:sSub>
+          <m:sSubPr>
+            <m:ctrlPr>
+              <w:rPr>
+                <w:rFonts w:ascii="Cambria Math" w:hAnsi="Cambria Math" w:cs="Times New Roman"/>
+                <w:i/>
+              </w:rPr>
+            </m:ctrlPr>
+          </m:sSubPr>
+          <m:e>
+            <m:r>
+              <w:rPr>
+                <w:rFonts w:ascii="Cambria Math" w:hAnsi="Cambria Math" w:cs="Times New Roman"/>
+              </w:rPr>
+              <m:t>y</m:t>
+            </m:r>
+          </m:e>
+          <m:sub>
+            <m:r>
+              <w:rPr>
+                <w:rFonts w:ascii="Cambria Math" w:hAnsi="Cambria Math" w:cs="Times New Roman"/>
+              </w:rPr>
+              <m:t>ij</m:t>
+            </m:r>
+          </m:sub>
+        </m:sSub>
+        <m:d>
+          <m:dPr>
+            <m:ctrlPr>
+              <w:rPr>
+                <w:rFonts w:ascii="Cambria Math" w:hAnsi="Cambria Math" w:cs="Times New Roman"/>
+                <w:i/>
+              </w:rPr>
+            </m:ctrlPr>
+          </m:dPr>
+          <m:e>
+            <m:r>
+              <w:rPr>
+                <w:rFonts w:ascii="Cambria Math" w:hAnsi="Cambria Math" w:cs="Times New Roman"/>
+              </w:rPr>
+              <m:t>t</m:t>
+            </m:r>
+          </m:e>
+        </m:d>
+        <m:r>
+          <w:rPr>
+            <w:rFonts w:ascii="Cambria Math" w:hAnsi="Cambria Math" w:cs="Times New Roman"/>
+          </w:rPr>
+          <m:t>=</m:t>
+        </m:r>
+        <m:sSub>
+          <m:sSubPr>
+            <m:ctrlPr>
+              <w:rPr>
+                <w:rFonts w:ascii="Cambria Math" w:hAnsi="Cambria Math" w:cs="Times New Roman"/>
+                <w:i/>
+              </w:rPr>
+            </m:ctrlPr>
+          </m:sSubPr>
+          <m:e>
+            <m:r>
+              <w:rPr>
+                <w:rFonts w:ascii="Cambria Math" w:hAnsi="Cambria Math" w:cs="Times New Roman"/>
+              </w:rPr>
+              <m:t>h</m:t>
+            </m:r>
+          </m:e>
+          <m:sub>
+            <m:r>
+              <w:rPr>
+                <w:rFonts w:ascii="Cambria Math" w:hAnsi="Cambria Math" w:cs="Times New Roman"/>
+              </w:rPr>
+              <m:t>ij</m:t>
+            </m:r>
+          </m:sub>
+        </m:sSub>
+        <m:r>
+          <w:rPr>
+            <w:rFonts w:ascii="Cambria Math" w:hAnsi="Cambria Math" w:cs="Times New Roman"/>
+          </w:rPr>
+          <m:t>(</m:t>
+        </m:r>
+        <m:sSub>
+          <m:sSubPr>
+            <m:ctrlPr>
+              <w:rPr>
+                <w:rFonts w:ascii="Cambria Math" w:hAnsi="Cambria Math" w:cs="Times New Roman"/>
+                <w:i/>
+              </w:rPr>
+            </m:ctrlPr>
+          </m:sSubPr>
+          <m:e>
+            <m:r>
+              <w:rPr>
+                <w:rFonts w:ascii="Cambria Math" w:hAnsi="Cambria Math" w:cs="Times New Roman"/>
+              </w:rPr>
+              <m:t>x</m:t>
+            </m:r>
+          </m:e>
+          <m:sub>
+            <m:r>
+              <w:rPr>
+                <w:rFonts w:ascii="Cambria Math" w:hAnsi="Cambria Math" w:cs="Times New Roman"/>
+              </w:rPr>
+              <m:t>ij</m:t>
+            </m:r>
+          </m:sub>
+        </m:sSub>
+        <m:r>
+          <w:rPr>
+            <w:rFonts w:ascii="Cambria Math" w:hAnsi="Cambria Math" w:cs="Times New Roman"/>
+          </w:rPr>
+          <m:t>,t;</m:t>
+        </m:r>
+        <m:sSub>
+          <m:sSubPr>
+            <m:ctrlPr>
+              <w:rPr>
+                <w:rFonts w:ascii="Cambria Math" w:hAnsi="Cambria Math" w:cs="Times New Roman"/>
+                <w:i/>
+              </w:rPr>
+            </m:ctrlPr>
+          </m:sSubPr>
+          <m:e>
+            <m:r>
+              <w:rPr>
+                <w:rFonts w:ascii="Cambria Math" w:hAnsi="Cambria Math" w:cs="Times New Roman"/>
+              </w:rPr>
+              <m:t>σ</m:t>
+            </m:r>
+          </m:e>
+          <m:sub>
+            <m:r>
+              <w:rPr>
+                <w:rFonts w:ascii="Cambria Math" w:hAnsi="Cambria Math" w:cs="Times New Roman"/>
+              </w:rPr>
+              <m:t>ij</m:t>
+            </m:r>
+          </m:sub>
+        </m:sSub>
+        <m:r>
+          <w:rPr>
+            <w:rFonts w:ascii="Cambria Math" w:hAnsi="Cambria Math" w:cs="Times New Roman"/>
+          </w:rPr>
+          <m:t>)</m:t>
+        </m:r>
+      </m:oMath>
+      <w:r>
+        <w:rPr>
+          <w:rFonts w:eastAsiaTheme="minorEastAsia" w:cs="Times New Roman"/>
+        </w:rPr>
+        <w:t xml:space="preserve">.         </w:t>
+      </w:r>
+    </w:p>
+    <w:p>
+      <w:pPr>
+        <w:spacing w:after="0"/>
+        <w:rPr>
+          <w:rFonts w:eastAsiaTheme="minorEastAsia" w:cs="Times New Roman"/>
+        </w:rPr>
+      </w:pPr>
+      <w:proofErr w:type="gramStart"/>
+      <w:r>
+        <w:rPr>
+          <w:rFonts w:eastAsiaTheme="minorEastAsia" w:cs="Times New Roman"/>
+        </w:rPr>
+        <w:t>donde</w:t>
+      </w:r>
+      <w:proofErr w:type="gramEnd"/>
+    </w:p>
+    <w:p>
+      <w:pPr>
+        <w:spacing w:after="0"/>
+        <w:rPr>
+          <w:rFonts w:eastAsiaTheme="minorEastAsia" w:cs="Times New Roman"/>
+        </w:rPr>
+      </w:pPr>
+      <m:oMath>
+        <m:sSub>
+          <m:sSubPr>
+            <m:ctrlPr>
+              <w:rPr>
+                <w:rFonts w:ascii="Cambria Math" w:eastAsiaTheme="minorEastAsia" w:hAnsi="Cambria Math" w:cs="Times New Roman"/>
+                <w:i/>
+              </w:rPr>
+            </m:ctrlPr>
+          </m:sSubPr>
+          <m:e>
+            <m:r>
+              <w:rPr>
+                <w:rFonts w:ascii="Cambria Math" w:eastAsiaTheme="minorEastAsia" w:hAnsi="Cambria Math" w:cs="Times New Roman"/>
+              </w:rPr>
+              <m:t>x</m:t>
+            </m:r>
+          </m:e>
+          <m:sub>
+            <m:r>
+              <w:rPr>
+                <w:rFonts w:ascii="Cambria Math" w:eastAsiaTheme="minorEastAsia" w:hAnsi="Cambria Math" w:cs="Times New Roman"/>
+              </w:rPr>
+              <m:t>ij</m:t>
+            </m:r>
+          </m:sub>
+        </m:sSub>
+        <m:r>
+          <w:rPr>
+            <w:rFonts w:ascii="Cambria Math" w:eastAsiaTheme="minorEastAsia" w:hAnsi="Cambria Math" w:cs="Cambria Math"/>
+          </w:rPr>
+          <m:t>⊂</m:t>
+        </m:r>
+        <m:sSub>
+          <m:sSubPr>
+            <m:ctrlPr>
+              <w:rPr>
+                <w:rFonts w:ascii="Cambria Math" w:hAnsi="Cambria Math" w:cs="Times New Roman"/>
+              </w:rPr>
+            </m:ctrlPr>
+          </m:sSubPr>
+          <m:e>
+            <m:r>
+              <m:rPr>
+                <m:sty m:val="p"/>
+              </m:rPr>
+              <w:rPr>
+                <w:rFonts w:ascii="Cambria Math" w:hAnsi="Cambria Math" w:cs="Times New Roman"/>
+              </w:rPr>
+              <m:t>X</m:t>
+            </m:r>
+          </m:e>
+          <m:sub>
+            <m:r>
+              <m:rPr>
+                <m:sty m:val="p"/>
+              </m:rPr>
+              <w:rPr>
+                <w:rFonts w:ascii="Cambria Math" w:hAnsi="Cambria Math" w:cs="Times New Roman"/>
+              </w:rPr>
+              <m:t>ij</m:t>
+            </m:r>
+          </m:sub>
+        </m:sSub>
+        <m:r>
+          <w:rPr>
+            <w:rFonts w:ascii="Cambria Math" w:eastAsiaTheme="minorEastAsia" w:hAnsi="Cambria Math" w:cs="Cambria Math"/>
+          </w:rPr>
+          <m:t>∈</m:t>
+        </m:r>
+        <m:sSup>
+          <m:sSupPr>
+            <m:ctrlPr>
+              <w:rPr>
+                <w:rFonts w:ascii="Cambria Math" w:eastAsiaTheme="minorEastAsia" w:hAnsi="Cambria Math" w:cs="Cambria Math"/>
+                <w:i/>
+              </w:rPr>
+            </m:ctrlPr>
+          </m:sSupPr>
+          <m:e>
+            <m:r>
+              <m:rPr>
+                <m:scr m:val="double-struck"/>
+              </m:rPr>
+              <w:rPr>
+                <w:rFonts w:ascii="Cambria Math" w:eastAsiaTheme="minorEastAsia" w:hAnsi="Cambria Math" w:cs="Cambria Math"/>
+              </w:rPr>
+              <m:t>R</m:t>
+            </m:r>
+          </m:e>
+          <m:sup>
+            <m:sSub>
+              <m:sSubPr>
+                <m:ctrlPr>
+                  <w:rPr>
+                    <w:rFonts w:ascii="Cambria Math" w:eastAsiaTheme="minorEastAsia" w:hAnsi="Cambria Math" w:cs="Cambria Math"/>
+                    <w:i/>
+                  </w:rPr>
+                </m:ctrlPr>
+              </m:sSubPr>
+              <m:e>
+                <m:r>
+                  <w:rPr>
+                    <w:rFonts w:ascii="Cambria Math" w:eastAsiaTheme="minorEastAsia" w:hAnsi="Cambria Math" w:cs="Cambria Math"/>
+                  </w:rPr>
+                  <m:t>n</m:t>
+                </m:r>
+              </m:e>
+              <m:sub>
+                <m:r>
+                  <w:rPr>
+                    <w:rFonts w:ascii="Cambria Math" w:eastAsiaTheme="minorEastAsia" w:hAnsi="Cambria Math" w:cs="Cambria Math"/>
+                  </w:rPr>
+                  <m:t>ij</m:t>
+                </m:r>
+              </m:sub>
+            </m:sSub>
+          </m:sup>
+        </m:sSup>
+        <m:r>
+          <w:rPr>
+            <w:rFonts w:ascii="Cambria Math" w:eastAsiaTheme="minorEastAsia" w:hAnsi="Cambria Math" w:cs="Times New Roman"/>
+          </w:rPr>
+          <m:t>, u</m:t>
+        </m:r>
+        <m:r>
+          <w:rPr>
+            <w:rFonts w:ascii="Cambria Math" w:eastAsiaTheme="minorEastAsia" w:hAnsi="Cambria Math" w:cs="Cambria Math"/>
+          </w:rPr>
+          <m:t>⊂</m:t>
+        </m:r>
+        <m:sSub>
+          <m:sSubPr>
+            <m:ctrlPr>
+              <w:rPr>
+                <w:rFonts w:ascii="Cambria Math" w:hAnsi="Cambria Math" w:cs="Times New Roman"/>
+              </w:rPr>
+            </m:ctrlPr>
+          </m:sSubPr>
+          <m:e>
+            <m:r>
+              <m:rPr>
+                <m:sty m:val="p"/>
+              </m:rPr>
+              <w:rPr>
+                <w:rFonts w:ascii="Cambria Math" w:hAnsi="Cambria Math" w:cs="Times New Roman"/>
+              </w:rPr>
+              <m:t>U</m:t>
+            </m:r>
+          </m:e>
+          <m:sub>
+            <m:r>
+              <m:rPr>
+                <m:sty m:val="p"/>
+              </m:rPr>
+              <w:rPr>
+                <w:rFonts w:ascii="Cambria Math" w:hAnsi="Cambria Math" w:cs="Times New Roman"/>
+              </w:rPr>
+              <m:t>ij</m:t>
+            </m:r>
+          </m:sub>
+        </m:sSub>
+        <m:r>
+          <w:rPr>
+            <w:rFonts w:ascii="Cambria Math" w:eastAsiaTheme="minorEastAsia" w:hAnsi="Cambria Math" w:cs="Cambria Math"/>
+          </w:rPr>
+          <m:t>∈</m:t>
+        </m:r>
+        <m:sSup>
+          <m:sSupPr>
+            <m:ctrlPr>
+              <w:rPr>
+                <w:rFonts w:ascii="Cambria Math" w:eastAsiaTheme="minorEastAsia" w:hAnsi="Cambria Math" w:cs="Cambria Math"/>
+                <w:i/>
+              </w:rPr>
+            </m:ctrlPr>
+          </m:sSupPr>
+          <m:e>
+            <m:r>
+              <m:rPr>
+                <m:scr m:val="double-struck"/>
+              </m:rPr>
+              <w:rPr>
+                <w:rFonts w:ascii="Cambria Math" w:eastAsiaTheme="minorEastAsia" w:hAnsi="Cambria Math" w:cs="Cambria Math"/>
+              </w:rPr>
+              <m:t>R</m:t>
+            </m:r>
+          </m:e>
+          <m:sup>
+            <m:sSub>
+              <m:sSubPr>
+                <m:ctrlPr>
+                  <w:rPr>
+                    <w:rFonts w:ascii="Cambria Math" w:eastAsiaTheme="minorEastAsia" w:hAnsi="Cambria Math" w:cs="Cambria Math"/>
+                    <w:i/>
+                  </w:rPr>
+                </m:ctrlPr>
+              </m:sSubPr>
+              <m:e>
+                <m:r>
+                  <w:rPr>
+                    <w:rFonts w:ascii="Cambria Math" w:eastAsiaTheme="minorEastAsia" w:hAnsi="Cambria Math" w:cs="Cambria Math"/>
+                  </w:rPr>
+                  <m:t>k</m:t>
+                </m:r>
+              </m:e>
+              <m:sub>
+                <m:r>
+                  <w:rPr>
+                    <w:rFonts w:ascii="Cambria Math" w:eastAsiaTheme="minorEastAsia" w:hAnsi="Cambria Math" w:cs="Cambria Math"/>
+                  </w:rPr>
+                  <m:t>ij</m:t>
+                </m:r>
+              </m:sub>
+            </m:sSub>
+          </m:sup>
+        </m:sSup>
+        <m:r>
+          <w:rPr>
+            <w:rFonts w:ascii="Cambria Math" w:eastAsiaTheme="minorEastAsia" w:hAnsi="Cambria Math" w:cs="Times New Roman"/>
+          </w:rPr>
+          <m:t>, y</m:t>
+        </m:r>
+        <m:r>
+          <w:rPr>
+            <w:rFonts w:ascii="Cambria Math" w:eastAsiaTheme="minorEastAsia" w:hAnsi="Cambria Math" w:cs="Cambria Math"/>
+          </w:rPr>
+          <m:t>⊂</m:t>
+        </m:r>
+        <m:sSub>
+          <m:sSubPr>
+            <m:ctrlPr>
+              <w:rPr>
+                <w:rFonts w:ascii="Cambria Math" w:hAnsi="Cambria Math" w:cs="Times New Roman"/>
+              </w:rPr>
+            </m:ctrlPr>
+          </m:sSubPr>
+          <m:e>
+            <m:r>
+              <m:rPr>
+                <m:sty m:val="p"/>
+              </m:rPr>
+              <w:rPr>
+                <w:rFonts w:ascii="Cambria Math" w:hAnsi="Cambria Math" w:cs="Times New Roman"/>
+              </w:rPr>
+              <m:t>Y</m:t>
+            </m:r>
+          </m:e>
+          <m:sub>
+            <m:r>
+              <m:rPr>
+                <m:sty m:val="p"/>
+              </m:rPr>
+              <w:rPr>
+                <w:rFonts w:ascii="Cambria Math" w:hAnsi="Cambria Math" w:cs="Times New Roman"/>
+              </w:rPr>
+              <m:t>ij</m:t>
+            </m:r>
+          </m:sub>
+        </m:sSub>
+        <m:r>
+          <w:rPr>
+            <w:rFonts w:ascii="Cambria Math" w:eastAsiaTheme="minorEastAsia" w:hAnsi="Cambria Math" w:cs="Cambria Math"/>
+          </w:rPr>
+          <m:t>∈</m:t>
+        </m:r>
+        <m:sSup>
+          <m:sSupPr>
+            <m:ctrlPr>
+              <w:rPr>
+                <w:rFonts w:ascii="Cambria Math" w:eastAsiaTheme="minorEastAsia" w:hAnsi="Cambria Math" w:cs="Cambria Math"/>
+                <w:i/>
+              </w:rPr>
+            </m:ctrlPr>
+          </m:sSupPr>
+          <m:e>
+            <m:r>
+              <m:rPr>
+                <m:scr m:val="double-struck"/>
+              </m:rPr>
+              <w:rPr>
+                <w:rFonts w:ascii="Cambria Math" w:eastAsiaTheme="minorEastAsia" w:hAnsi="Cambria Math" w:cs="Cambria Math"/>
+              </w:rPr>
+              <m:t>R</m:t>
+            </m:r>
+          </m:e>
+          <m:sup>
+            <m:sSub>
+              <m:sSubPr>
+                <m:ctrlPr>
+                  <w:rPr>
+                    <w:rFonts w:ascii="Cambria Math" w:eastAsiaTheme="minorEastAsia" w:hAnsi="Cambria Math" w:cs="Cambria Math"/>
+                    <w:i/>
+                  </w:rPr>
+                </m:ctrlPr>
+              </m:sSubPr>
+              <m:e>
+                <m:r>
+                  <w:rPr>
+                    <w:rFonts w:ascii="Cambria Math" w:eastAsiaTheme="minorEastAsia" w:hAnsi="Cambria Math" w:cs="Cambria Math"/>
+                  </w:rPr>
+                  <m:t>m</m:t>
+                </m:r>
+              </m:e>
+              <m:sub>
+                <m:r>
+                  <w:rPr>
+                    <w:rFonts w:ascii="Cambria Math" w:eastAsiaTheme="minorEastAsia" w:hAnsi="Cambria Math" w:cs="Cambria Math"/>
+                  </w:rPr>
+                  <m:t>ij</m:t>
+                </m:r>
+              </m:sub>
+            </m:sSub>
+          </m:sup>
+        </m:sSup>
+        <m:r>
+          <w:rPr>
+            <w:rFonts w:ascii="Cambria Math" w:eastAsiaTheme="minorEastAsia" w:hAnsi="Cambria Math" w:cs="Times New Roman"/>
+          </w:rPr>
+          <m:t>, σ</m:t>
+        </m:r>
+        <m:r>
+          <w:rPr>
+            <w:rFonts w:ascii="Cambria Math" w:eastAsiaTheme="minorEastAsia" w:hAnsi="Cambria Math" w:cs="Cambria Math"/>
+          </w:rPr>
+          <m:t>⊂</m:t>
+        </m:r>
+        <m:sSub>
+          <m:sSubPr>
+            <m:ctrlPr>
+              <w:rPr>
+                <w:rFonts w:ascii="Cambria Math" w:hAnsi="Cambria Math" w:cs="Times New Roman"/>
+              </w:rPr>
+            </m:ctrlPr>
+          </m:sSubPr>
+          <m:e>
+            <m:r>
+              <m:rPr>
+                <m:sty m:val="p"/>
+              </m:rPr>
+              <w:rPr>
+                <w:rFonts w:ascii="Cambria Math" w:hAnsi="Cambria Math" w:cs="Times New Roman"/>
+              </w:rPr>
+              <m:t>Γ</m:t>
+            </m:r>
+          </m:e>
+          <m:sub>
+            <m:r>
+              <m:rPr>
+                <m:sty m:val="p"/>
+              </m:rPr>
+              <w:rPr>
+                <w:rFonts w:ascii="Cambria Math" w:hAnsi="Cambria Math" w:cs="Times New Roman"/>
+              </w:rPr>
+              <m:t>ij</m:t>
+            </m:r>
+          </m:sub>
+        </m:sSub>
+        <m:r>
+          <w:rPr>
+            <w:rFonts w:ascii="Cambria Math" w:eastAsiaTheme="minorEastAsia" w:hAnsi="Cambria Math" w:cs="Cambria Math"/>
+          </w:rPr>
+          <m:t>∈</m:t>
+        </m:r>
+        <m:sSup>
+          <m:sSupPr>
+            <m:ctrlPr>
+              <w:rPr>
+                <w:rFonts w:ascii="Cambria Math" w:eastAsiaTheme="minorEastAsia" w:hAnsi="Cambria Math" w:cs="Cambria Math"/>
+                <w:i/>
+              </w:rPr>
+            </m:ctrlPr>
+          </m:sSupPr>
+          <m:e>
+            <m:r>
+              <m:rPr>
+                <m:scr m:val="double-struck"/>
+              </m:rPr>
+              <w:rPr>
+                <w:rFonts w:ascii="Cambria Math" w:eastAsiaTheme="minorEastAsia" w:hAnsi="Cambria Math" w:cs="Cambria Math"/>
+              </w:rPr>
+              <m:t>R</m:t>
+            </m:r>
+          </m:e>
+          <m:sup>
+            <m:sSub>
+              <m:sSubPr>
+                <m:ctrlPr>
+                  <w:rPr>
+                    <w:rFonts w:ascii="Cambria Math" w:eastAsiaTheme="minorEastAsia" w:hAnsi="Cambria Math" w:cs="Cambria Math"/>
+                    <w:i/>
+                  </w:rPr>
+                </m:ctrlPr>
+              </m:sSubPr>
+              <m:e>
+                <m:r>
+                  <w:rPr>
+                    <w:rFonts w:ascii="Cambria Math" w:eastAsiaTheme="minorEastAsia" w:hAnsi="Cambria Math" w:cs="Cambria Math"/>
+                  </w:rPr>
+                  <m:t>p</m:t>
+                </m:r>
+              </m:e>
+              <m:sub>
+                <m:r>
+                  <w:rPr>
+                    <w:rFonts w:ascii="Cambria Math" w:eastAsiaTheme="minorEastAsia" w:hAnsi="Cambria Math" w:cs="Cambria Math"/>
+                  </w:rPr>
+                  <m:t>ij</m:t>
+                </m:r>
+              </m:sub>
+            </m:sSub>
+          </m:sup>
+        </m:sSup>
+      </m:oMath>
+      <w:r>
+        <w:rPr>
+          <w:rFonts w:eastAsiaTheme="minorEastAsia" w:cs="Times New Roman"/>
+        </w:rPr>
+        <w:t xml:space="preserve">. </w:t>
+      </w:r>
+    </w:p>
+    <w:p>
+      <w:pPr>
+        <w:spacing w:after="0"/>
+        <w:rPr>
+          <w:rFonts w:eastAsiaTheme="minorEastAsia" w:cs="Times New Roman"/>
+        </w:rPr>
+      </w:pPr>
+    </w:p>
+    <w:p>
+      <w:pPr>
+        <w:spacing w:after="0"/>
+        <w:rPr>
+          <w:rFonts w:eastAsiaTheme="minorEastAsia" w:cs="Times New Roman"/>
+        </w:rPr>
+      </w:pPr>
+      <m:oMath>
+        <m:r>
+          <w:rPr>
+            <w:rFonts w:ascii="Cambria Math" w:hAnsi="Cambria Math" w:cs="Times New Roman"/>
+          </w:rPr>
+          <m:t xml:space="preserve"> X:</m:t>
+        </m:r>
+        <m:r>
+          <m:rPr>
+            <m:sty m:val="p"/>
+          </m:rPr>
+          <w:rPr>
+            <w:rFonts w:ascii="Cambria Math" w:hAnsi="Cambria Math" w:cs="Times New Roman"/>
+          </w:rPr>
+          <m:t>=</m:t>
+        </m:r>
+        <m:nary>
+          <m:naryPr>
+            <m:chr m:val="⋃"/>
+            <m:limLoc m:val="undOvr"/>
+            <m:ctrlPr>
+              <w:rPr>
+                <w:rFonts w:ascii="Cambria Math" w:hAnsi="Cambria Math" w:cs="Times New Roman"/>
+              </w:rPr>
+            </m:ctrlPr>
+          </m:naryPr>
+          <m:sub>
+            <m:r>
+              <m:rPr>
+                <m:sty m:val="p"/>
+              </m:rPr>
+              <w:rPr>
+                <w:rFonts w:ascii="Cambria Math" w:hAnsi="Cambria Math" w:cs="Times New Roman"/>
+              </w:rPr>
+              <m:t>j=1</m:t>
+            </m:r>
+          </m:sub>
+          <m:sup>
+            <m:r>
+              <m:rPr>
+                <m:sty m:val="p"/>
+              </m:rPr>
+              <w:rPr>
+                <w:rFonts w:ascii="Cambria Math" w:hAnsi="Cambria Math" w:cs="Times New Roman"/>
+              </w:rPr>
+              <m:t>J</m:t>
+            </m:r>
+          </m:sup>
+          <m:e>
+            <m:nary>
+              <m:naryPr>
+                <m:chr m:val="⋃"/>
+                <m:limLoc m:val="undOvr"/>
+                <m:ctrlPr>
+                  <w:rPr>
+                    <w:rFonts w:ascii="Cambria Math" w:hAnsi="Cambria Math" w:cs="Times New Roman"/>
+                  </w:rPr>
+                </m:ctrlPr>
+              </m:naryPr>
+              <m:sub>
+                <m:r>
+                  <m:rPr>
+                    <m:sty m:val="p"/>
+                  </m:rPr>
+                  <w:rPr>
+                    <w:rFonts w:ascii="Cambria Math" w:hAnsi="Cambria Math" w:cs="Times New Roman"/>
+                  </w:rPr>
+                  <m:t>i=1</m:t>
+                </m:r>
+              </m:sub>
+              <m:sup>
+                <m:r>
+                  <m:rPr>
+                    <m:sty m:val="p"/>
+                  </m:rPr>
+                  <w:rPr>
+                    <w:rFonts w:ascii="Cambria Math" w:hAnsi="Cambria Math" w:cs="Times New Roman"/>
+                  </w:rPr>
+                  <m:t>I</m:t>
+                </m:r>
+              </m:sup>
+              <m:e>
+                <m:sSub>
+                  <m:sSubPr>
+                    <m:ctrlPr>
+                      <w:rPr>
+                        <w:rFonts w:ascii="Cambria Math" w:hAnsi="Cambria Math" w:cs="Times New Roman"/>
+                      </w:rPr>
+                    </m:ctrlPr>
+                  </m:sSubPr>
+                  <m:e>
+                    <m:r>
+                      <m:rPr>
+                        <m:sty m:val="p"/>
+                      </m:rPr>
+                      <w:rPr>
+                        <w:rFonts w:ascii="Cambria Math" w:hAnsi="Cambria Math" w:cs="Times New Roman"/>
+                      </w:rPr>
+                      <m:t>X</m:t>
+                    </m:r>
+                  </m:e>
+                  <m:sub>
+                    <m:r>
+                      <m:rPr>
+                        <m:sty m:val="p"/>
+                      </m:rPr>
+                      <w:rPr>
+                        <w:rFonts w:ascii="Cambria Math" w:hAnsi="Cambria Math" w:cs="Times New Roman"/>
+                      </w:rPr>
+                      <m:t>ij</m:t>
+                    </m:r>
+                  </m:sub>
+                </m:sSub>
+              </m:e>
+            </m:nary>
+          </m:e>
+        </m:nary>
+      </m:oMath>
+      <w:r>
+        <w:rPr>
+          <w:rFonts w:eastAsiaTheme="minorEastAsia" w:cs="Times New Roman"/>
+        </w:rPr>
+        <w:t xml:space="preserve">            </w:t>
+      </w:r>
+    </w:p>
+    <w:p>
+      <w:pPr>
+        <w:spacing w:after="0"/>
+        <w:rPr>
+          <w:rFonts w:eastAsiaTheme="minorEastAsia" w:cs="Times New Roman"/>
+        </w:rPr>
+      </w:pPr>
+      <m:oMath>
+        <m:r>
+          <w:rPr>
+            <w:rFonts w:ascii="Cambria Math" w:hAnsi="Cambria Math" w:cs="Times New Roman"/>
+          </w:rPr>
+          <m:t>U:</m:t>
+        </m:r>
+        <m:r>
+          <m:rPr>
+            <m:sty m:val="p"/>
+          </m:rPr>
+          <w:rPr>
+            <w:rFonts w:ascii="Cambria Math" w:hAnsi="Cambria Math" w:cs="Times New Roman"/>
+          </w:rPr>
+          <m:t>=</m:t>
+        </m:r>
+        <m:nary>
+          <m:naryPr>
+            <m:chr m:val="⋃"/>
+            <m:limLoc m:val="undOvr"/>
+            <m:ctrlPr>
+              <w:rPr>
+                <w:rFonts w:ascii="Cambria Math" w:hAnsi="Cambria Math" w:cs="Times New Roman"/>
+              </w:rPr>
+            </m:ctrlPr>
+          </m:naryPr>
+          <m:sub>
+            <m:r>
+              <m:rPr>
+                <m:sty m:val="p"/>
+              </m:rPr>
+              <w:rPr>
+                <w:rFonts w:ascii="Cambria Math" w:hAnsi="Cambria Math" w:cs="Times New Roman"/>
+              </w:rPr>
+              <m:t>j=1</m:t>
+            </m:r>
+          </m:sub>
+          <m:sup>
+            <m:r>
+              <m:rPr>
+                <m:sty m:val="p"/>
+              </m:rPr>
+              <w:rPr>
+                <w:rFonts w:ascii="Cambria Math" w:hAnsi="Cambria Math" w:cs="Times New Roman"/>
+              </w:rPr>
+              <m:t>J</m:t>
+            </m:r>
+          </m:sup>
+          <m:e>
+            <m:nary>
+              <m:naryPr>
+                <m:chr m:val="⋃"/>
+                <m:limLoc m:val="undOvr"/>
+                <m:ctrlPr>
+                  <w:rPr>
+                    <w:rFonts w:ascii="Cambria Math" w:hAnsi="Cambria Math" w:cs="Times New Roman"/>
+                  </w:rPr>
+                </m:ctrlPr>
+              </m:naryPr>
+              <m:sub>
+                <m:r>
+                  <m:rPr>
+                    <m:sty m:val="p"/>
+                  </m:rPr>
+                  <w:rPr>
+                    <w:rFonts w:ascii="Cambria Math" w:hAnsi="Cambria Math" w:cs="Times New Roman"/>
+                  </w:rPr>
+                  <m:t>i=1</m:t>
+                </m:r>
+              </m:sub>
+              <m:sup>
+                <m:r>
+                  <m:rPr>
+                    <m:sty m:val="p"/>
+                  </m:rPr>
+                  <w:rPr>
+                    <w:rFonts w:ascii="Cambria Math" w:hAnsi="Cambria Math" w:cs="Times New Roman"/>
+                  </w:rPr>
+                  <m:t>I</m:t>
+                </m:r>
+              </m:sup>
+              <m:e>
+                <m:sSub>
+                  <m:sSubPr>
+                    <m:ctrlPr>
+                      <w:rPr>
+                        <w:rFonts w:ascii="Cambria Math" w:hAnsi="Cambria Math" w:cs="Times New Roman"/>
+                      </w:rPr>
+                    </m:ctrlPr>
+                  </m:sSubPr>
+                  <m:e>
+                    <m:r>
+                      <m:rPr>
+                        <m:sty m:val="p"/>
+                      </m:rPr>
+                      <w:rPr>
+                        <w:rFonts w:ascii="Cambria Math" w:hAnsi="Cambria Math" w:cs="Times New Roman"/>
+                      </w:rPr>
+                      <m:t>U</m:t>
+                    </m:r>
+                  </m:e>
+                  <m:sub>
+                    <m:r>
+                      <m:rPr>
+                        <m:sty m:val="p"/>
+                      </m:rPr>
+                      <w:rPr>
+                        <w:rFonts w:ascii="Cambria Math" w:hAnsi="Cambria Math" w:cs="Times New Roman"/>
+                      </w:rPr>
+                      <m:t>ij</m:t>
+                    </m:r>
+                  </m:sub>
+                </m:sSub>
+              </m:e>
+            </m:nary>
+          </m:e>
+        </m:nary>
+      </m:oMath>
+      <w:r>
+        <w:rPr>
+          <w:rFonts w:eastAsiaTheme="minorEastAsia" w:cs="Times New Roman"/>
+        </w:rPr>
+        <w:t xml:space="preserve">   </w:t>
+      </w:r>
+    </w:p>
+    <w:p>
+      <w:pPr>
+        <w:spacing w:after="0"/>
+        <w:rPr>
+          <w:rFonts w:eastAsiaTheme="minorEastAsia" w:cs="Times New Roman"/>
+        </w:rPr>
+      </w:pPr>
+      <m:oMath>
+        <m:r>
+          <w:rPr>
+            <w:rFonts w:ascii="Cambria Math" w:hAnsi="Cambria Math" w:cs="Times New Roman"/>
+          </w:rPr>
+          <m:t>Y:</m:t>
+        </m:r>
+        <m:r>
+          <m:rPr>
+            <m:sty m:val="p"/>
+          </m:rPr>
+          <w:rPr>
+            <w:rFonts w:ascii="Cambria Math" w:hAnsi="Cambria Math" w:cs="Times New Roman"/>
+          </w:rPr>
+          <m:t>=</m:t>
+        </m:r>
+        <m:nary>
+          <m:naryPr>
+            <m:chr m:val="⋃"/>
+            <m:limLoc m:val="undOvr"/>
+            <m:ctrlPr>
+              <w:rPr>
+                <w:rFonts w:ascii="Cambria Math" w:hAnsi="Cambria Math" w:cs="Times New Roman"/>
+              </w:rPr>
+            </m:ctrlPr>
+          </m:naryPr>
+          <m:sub>
+            <m:r>
+              <m:rPr>
+                <m:sty m:val="p"/>
+              </m:rPr>
+              <w:rPr>
+                <w:rFonts w:ascii="Cambria Math" w:hAnsi="Cambria Math" w:cs="Times New Roman"/>
+              </w:rPr>
+              <m:t>j=1</m:t>
+            </m:r>
+          </m:sub>
+          <m:sup>
+            <m:r>
+              <m:rPr>
+                <m:sty m:val="p"/>
+              </m:rPr>
+              <w:rPr>
+                <w:rFonts w:ascii="Cambria Math" w:hAnsi="Cambria Math" w:cs="Times New Roman"/>
+              </w:rPr>
+              <m:t>J</m:t>
+            </m:r>
+          </m:sup>
+          <m:e>
+            <m:nary>
+              <m:naryPr>
+                <m:chr m:val="⋃"/>
+                <m:limLoc m:val="undOvr"/>
+                <m:ctrlPr>
+                  <w:rPr>
+                    <w:rFonts w:ascii="Cambria Math" w:hAnsi="Cambria Math" w:cs="Times New Roman"/>
+                  </w:rPr>
+                </m:ctrlPr>
+              </m:naryPr>
+              <m:sub>
+                <m:r>
+                  <m:rPr>
+                    <m:sty m:val="p"/>
+                  </m:rPr>
+                  <w:rPr>
+                    <w:rFonts w:ascii="Cambria Math" w:hAnsi="Cambria Math" w:cs="Times New Roman"/>
+                  </w:rPr>
+                  <m:t>i=1</m:t>
+                </m:r>
+              </m:sub>
+              <m:sup>
+                <m:r>
+                  <m:rPr>
+                    <m:sty m:val="p"/>
+                  </m:rPr>
+                  <w:rPr>
+                    <w:rFonts w:ascii="Cambria Math" w:hAnsi="Cambria Math" w:cs="Times New Roman"/>
+                  </w:rPr>
+                  <m:t>I</m:t>
+                </m:r>
+              </m:sup>
+              <m:e>
+                <m:sSub>
+                  <m:sSubPr>
+                    <m:ctrlPr>
+                      <w:rPr>
+                        <w:rFonts w:ascii="Cambria Math" w:hAnsi="Cambria Math" w:cs="Times New Roman"/>
+                      </w:rPr>
+                    </m:ctrlPr>
+                  </m:sSubPr>
+                  <m:e>
+                    <m:r>
+                      <m:rPr>
+                        <m:sty m:val="p"/>
+                      </m:rPr>
+                      <w:rPr>
+                        <w:rFonts w:ascii="Cambria Math" w:hAnsi="Cambria Math" w:cs="Times New Roman"/>
+                      </w:rPr>
+                      <m:t>Y</m:t>
+                    </m:r>
+                  </m:e>
+                  <m:sub>
+                    <m:r>
+                      <m:rPr>
+                        <m:sty m:val="p"/>
+                      </m:rPr>
+                      <w:rPr>
+                        <w:rFonts w:ascii="Cambria Math" w:hAnsi="Cambria Math" w:cs="Times New Roman"/>
+                      </w:rPr>
+                      <m:t>ij</m:t>
+                    </m:r>
+                  </m:sub>
+                </m:sSub>
+              </m:e>
+            </m:nary>
+          </m:e>
+        </m:nary>
+      </m:oMath>
+      <w:r>
+        <w:rPr>
+          <w:rFonts w:eastAsiaTheme="minorEastAsia" w:cs="Times New Roman"/>
+        </w:rPr>
+        <w:t xml:space="preserve">   </w:t>
+      </w:r>
+    </w:p>
+    <w:p>
+      <w:pPr>
+        <w:spacing w:after="0"/>
+        <w:jc w:val="both"/>
+        <w:rPr>
+          <w:rFonts w:cs="Times New Roman"/>
+        </w:rPr>
+      </w:pPr>
+      <w:proofErr w:type="gramStart"/>
+      <w:r>
+        <w:rPr>
+          <w:rFonts w:cs="Times New Roman"/>
+        </w:rPr>
+        <w:t>que</w:t>
+      </w:r>
+      <w:proofErr w:type="gramEnd"/>
+      <w:r>
+        <w:rPr>
+          <w:rFonts w:cs="Times New Roman"/>
+        </w:rPr>
+        <w:t xml:space="preserve"> definen las regiones de operación y por lo tanto la conmutaciones están definidas como:</w:t>
+      </w:r>
+    </w:p>
+    <w:p>
+      <w:pPr>
+        <w:spacing w:after="0"/>
+        <w:jc w:val="both"/>
+        <w:rPr>
+          <w:rFonts w:cs="Times New Roman"/>
+        </w:rPr>
+      </w:pPr>
+      <w:r>
+        <w:rPr>
+          <w:rFonts w:cs="Times New Roman"/>
+        </w:rPr>
+        <w:t xml:space="preserve"> </w:t>
+      </w:r>
+    </w:p>
+    <w:p>
+      <w:pPr>
+        <w:spacing w:after="0"/>
+        <w:jc w:val="both"/>
+        <w:rPr>
+          <w:rFonts w:eastAsiaTheme="minorEastAsia" w:cs="Times New Roman"/>
+        </w:rPr>
+      </w:pPr>
+      <m:oMathPara>
+        <m:oMathParaPr>
+          <m:jc m:val="left"/>
+        </m:oMathParaPr>
+        <m:oMath>
+          <m:d>
+            <m:dPr>
+              <m:begChr m:val="{"/>
+              <m:endChr m:val=""/>
+              <m:ctrlPr>
+                <w:rPr>
+                  <w:rFonts w:ascii="Cambria Math" w:eastAsiaTheme="minorEastAsia" w:hAnsi="Cambria Math" w:cs="Times New Roman"/>
+                  <w:i/>
+                </w:rPr>
+              </m:ctrlPr>
+            </m:dPr>
+            <m:e>
+              <m:m>
+                <m:mPr>
+                  <m:mcs>
+                    <m:mc>
+                      <m:mcPr>
+                        <m:count m:val="1"/>
+                        <m:mcJc m:val="center"/>
+                      </m:mcPr>
+                    </m:mc>
+                  </m:mcs>
+                  <m:ctrlPr>
+                    <w:rPr>
+                      <w:rFonts w:ascii="Cambria Math" w:eastAsiaTheme="minorEastAsia" w:hAnsi="Cambria Math" w:cs="Times New Roman"/>
+                      <w:i/>
+                    </w:rPr>
+                  </m:ctrlPr>
+                </m:mPr>
+                <m:mr>
+                  <m:e>
+                    <m:r>
+                      <w:rPr>
+                        <w:rFonts w:ascii="Cambria Math" w:hAnsi="Cambria Math" w:cs="Times New Roman"/>
+                      </w:rPr>
+                      <m:t xml:space="preserve">∀j se cumple </m:t>
+                    </m:r>
+                    <m:sSub>
+                      <m:sSubPr>
+                        <m:ctrlPr>
+                          <w:rPr>
+                            <w:rFonts w:ascii="Cambria Math" w:hAnsi="Cambria Math" w:cs="Times New Roman"/>
+                            <w:i/>
+                          </w:rPr>
+                        </m:ctrlPr>
+                      </m:sSubPr>
+                      <m:e>
+                        <m:r>
+                          <w:rPr>
+                            <w:rFonts w:ascii="Cambria Math" w:hAnsi="Cambria Math" w:cs="Times New Roman"/>
+                          </w:rPr>
+                          <m:t>X</m:t>
+                        </m:r>
+                      </m:e>
+                      <m:sub>
+                        <m:r>
+                          <w:rPr>
+                            <w:rFonts w:ascii="Cambria Math" w:hAnsi="Cambria Math" w:cs="Times New Roman"/>
+                          </w:rPr>
+                          <m:t>I</m:t>
+                        </m:r>
+                        <m:acc>
+                          <m:accPr>
+                            <m:ctrlPr>
+                              <w:rPr>
+                                <w:rFonts w:ascii="Cambria Math" w:hAnsi="Cambria Math" w:cs="Times New Roman"/>
+                                <w:i/>
+                              </w:rPr>
+                            </m:ctrlPr>
+                          </m:accPr>
+                          <m:e>
+                            <m:r>
+                              <w:rPr>
+                                <w:rFonts w:ascii="Cambria Math" w:hAnsi="Cambria Math" w:cs="Times New Roman"/>
+                              </w:rPr>
+                              <m:t>j</m:t>
+                            </m:r>
+                          </m:e>
+                        </m:acc>
+                      </m:sub>
+                    </m:sSub>
+                    <m:r>
+                      <w:rPr>
+                        <w:rFonts w:ascii="Cambria Math" w:hAnsi="Cambria Math" w:cs="Times New Roman"/>
+                      </w:rPr>
+                      <m:t>⋂</m:t>
+                    </m:r>
+                    <m:sSub>
+                      <m:sSubPr>
+                        <m:ctrlPr>
+                          <w:rPr>
+                            <w:rFonts w:ascii="Cambria Math" w:hAnsi="Cambria Math" w:cs="Times New Roman"/>
+                            <w:i/>
+                          </w:rPr>
+                        </m:ctrlPr>
+                      </m:sSubPr>
+                      <m:e>
+                        <m:r>
+                          <w:rPr>
+                            <w:rFonts w:ascii="Cambria Math" w:hAnsi="Cambria Math" w:cs="Times New Roman"/>
+                          </w:rPr>
+                          <m:t>X</m:t>
+                        </m:r>
+                      </m:e>
+                      <m:sub>
+                        <m:r>
+                          <w:rPr>
+                            <w:rFonts w:ascii="Cambria Math" w:hAnsi="Cambria Math" w:cs="Times New Roman"/>
+                          </w:rPr>
+                          <m:t>I</m:t>
+                        </m:r>
+                        <m:acc>
+                          <m:accPr>
+                            <m:chr m:val="̃"/>
+                            <m:ctrlPr>
+                              <w:rPr>
+                                <w:rFonts w:ascii="Cambria Math" w:hAnsi="Cambria Math" w:cs="Times New Roman"/>
+                                <w:i/>
+                              </w:rPr>
+                            </m:ctrlPr>
+                          </m:accPr>
+                          <m:e>
+                            <m:r>
+                              <w:rPr>
+                                <w:rFonts w:ascii="Cambria Math" w:hAnsi="Cambria Math" w:cs="Times New Roman"/>
+                              </w:rPr>
+                              <m:t>j</m:t>
+                            </m:r>
+                          </m:e>
+                        </m:acc>
+                      </m:sub>
+                    </m:sSub>
+                    <m:r>
+                      <w:rPr>
+                        <w:rFonts w:ascii="Cambria Math" w:hAnsi="Cambria Math" w:cs="Times New Roman"/>
+                      </w:rPr>
+                      <m:t>≠ϕ</m:t>
+                    </m:r>
+                    <m:r>
+                      <w:rPr>
+                        <w:rFonts w:ascii="Cambria Math" w:eastAsiaTheme="minorEastAsia" w:hAnsi="Cambria Math" w:cs="Times New Roman"/>
+                      </w:rPr>
+                      <m:t xml:space="preserve"> </m:t>
+                    </m:r>
+                  </m:e>
+                </m:mr>
+                <m:mr>
+                  <m:e>
+                    <m:r>
+                      <w:rPr>
+                        <w:rFonts w:ascii="Cambria Math" w:hAnsi="Cambria Math" w:cs="Times New Roman"/>
+                      </w:rPr>
+                      <m:t xml:space="preserve">∀i  se cumple </m:t>
+                    </m:r>
+                    <m:sSub>
+                      <m:sSubPr>
+                        <m:ctrlPr>
+                          <w:rPr>
+                            <w:rFonts w:ascii="Cambria Math" w:hAnsi="Cambria Math" w:cs="Times New Roman"/>
+                            <w:i/>
+                          </w:rPr>
+                        </m:ctrlPr>
+                      </m:sSubPr>
+                      <m:e>
+                        <m:r>
+                          <w:rPr>
+                            <w:rFonts w:ascii="Cambria Math" w:hAnsi="Cambria Math" w:cs="Times New Roman"/>
+                          </w:rPr>
+                          <m:t>X</m:t>
+                        </m:r>
+                      </m:e>
+                      <m:sub>
+                        <m:acc>
+                          <m:accPr>
+                            <m:ctrlPr>
+                              <w:rPr>
+                                <w:rFonts w:ascii="Cambria Math" w:hAnsi="Cambria Math" w:cs="Times New Roman"/>
+                                <w:i/>
+                              </w:rPr>
+                            </m:ctrlPr>
+                          </m:accPr>
+                          <m:e>
+                            <m:r>
+                              <w:rPr>
+                                <w:rFonts w:ascii="Cambria Math" w:hAnsi="Cambria Math" w:cs="Times New Roman"/>
+                              </w:rPr>
+                              <m:t>i</m:t>
+                            </m:r>
+                          </m:e>
+                        </m:acc>
+                        <m:r>
+                          <w:rPr>
+                            <w:rFonts w:ascii="Cambria Math" w:hAnsi="Cambria Math" w:cs="Times New Roman"/>
+                          </w:rPr>
+                          <m:t>J</m:t>
+                        </m:r>
+                      </m:sub>
+                    </m:sSub>
+                    <m:r>
+                      <w:rPr>
+                        <w:rFonts w:ascii="Cambria Math" w:hAnsi="Cambria Math" w:cs="Times New Roman"/>
+                      </w:rPr>
+                      <m:t>⋂</m:t>
+                    </m:r>
+                    <m:sSub>
+                      <m:sSubPr>
+                        <m:ctrlPr>
+                          <w:rPr>
+                            <w:rFonts w:ascii="Cambria Math" w:hAnsi="Cambria Math" w:cs="Times New Roman"/>
+                            <w:i/>
+                          </w:rPr>
+                        </m:ctrlPr>
+                      </m:sSubPr>
+                      <m:e>
+                        <m:r>
+                          <w:rPr>
+                            <w:rFonts w:ascii="Cambria Math" w:hAnsi="Cambria Math" w:cs="Times New Roman"/>
+                          </w:rPr>
+                          <m:t>X</m:t>
+                        </m:r>
+                      </m:e>
+                      <m:sub>
+                        <m:acc>
+                          <m:accPr>
+                            <m:chr m:val="̃"/>
+                            <m:ctrlPr>
+                              <w:rPr>
+                                <w:rFonts w:ascii="Cambria Math" w:hAnsi="Cambria Math" w:cs="Times New Roman"/>
+                                <w:i/>
+                              </w:rPr>
+                            </m:ctrlPr>
+                          </m:accPr>
+                          <m:e>
+                            <m:r>
+                              <w:rPr>
+                                <w:rFonts w:ascii="Cambria Math" w:hAnsi="Cambria Math" w:cs="Times New Roman"/>
+                              </w:rPr>
+                              <m:t>i</m:t>
+                            </m:r>
+                          </m:e>
+                        </m:acc>
+                        <m:r>
+                          <w:rPr>
+                            <w:rFonts w:ascii="Cambria Math" w:hAnsi="Cambria Math" w:cs="Times New Roman"/>
+                          </w:rPr>
+                          <m:t>J</m:t>
+                        </m:r>
+                      </m:sub>
+                    </m:sSub>
+                    <m:r>
+                      <w:rPr>
+                        <w:rFonts w:ascii="Cambria Math" w:hAnsi="Cambria Math" w:cs="Times New Roman"/>
+                      </w:rPr>
+                      <m:t xml:space="preserve">≠ϕ </m:t>
+                    </m:r>
+                  </m:e>
+                </m:mr>
+                <m:mr>
+                  <m:e>
+                    <m:r>
+                      <w:rPr>
+                        <w:rFonts w:ascii="Cambria Math" w:eastAsiaTheme="minorEastAsia" w:hAnsi="Cambria Math" w:cs="Times New Roman"/>
+                      </w:rPr>
+                      <m:t>interseciones en otro caso =</m:t>
+                    </m:r>
+                    <m:r>
+                      <w:rPr>
+                        <w:rFonts w:ascii="Cambria Math" w:hAnsi="Cambria Math" w:cs="Times New Roman"/>
+                      </w:rPr>
+                      <m:t>ϕ</m:t>
+                    </m:r>
+                  </m:e>
+                </m:mr>
+              </m:m>
+            </m:e>
+          </m:d>
+        </m:oMath>
+      </m:oMathPara>
+    </w:p>
+    <w:p>
+      <w:pPr>
+        <w:spacing w:after="0"/>
+        <w:jc w:val="both"/>
+        <w:rPr>
+          <w:rFonts w:cs="Times New Roman"/>
+        </w:rPr>
+      </w:pPr>
+    </w:p>
+    <w:p>
+      <w:pPr>
+        <w:jc w:val="both"/>
+      </w:pPr>
+      <w:r>
+        <w:rPr>
+          <w:rFonts w:cs="Times New Roman"/>
+        </w:rPr>
+        <w:t xml:space="preserve">Estas conmutaciones para </w:t>
+      </w:r>
+      <w:proofErr w:type="gramStart"/>
+      <w:r>
+        <w:rPr>
+          <w:rFonts w:cs="Times New Roman"/>
+        </w:rPr>
+        <w:t>todo</w:t>
+      </w:r>
+      <w:proofErr w:type="gramEnd"/>
+      <w:r>
+        <w:rPr>
+          <w:rFonts w:cs="Times New Roman"/>
+        </w:rPr>
+        <w:t xml:space="preserve"> j se presenta en la figura</w:t>
+      </w:r>
+    </w:p>
+    <w:p>
+      <w:pPr>
+        <w:jc w:val="both"/>
+      </w:pPr>
+    </w:p>
+    <w:p>
+      <w:pPr>
+        <w:jc w:val="both"/>
+      </w:pPr>
+      <w:bookmarkStart w:id="0" w:name="_GoBack"/>
+      <w:bookmarkEnd w:id="0"/>
+    </w:p>
+    <w:p>
+      <w:pPr>
+        <w:jc w:val="both"/>
+      </w:pPr>
+      <w:r>
+        <w:t>Modelo Híbrido</w:t>
+      </w:r>
+    </w:p>
+    <w:p>
+      <w:pPr>
+        <w:jc w:val="both"/>
+      </w:pPr>
+    </w:p>
+    <w:p>
+      <w:pPr>
+        <w:jc w:val="both"/>
+      </w:pPr>
+      <w:r>
+        <w:t>Un sistema híbrido consta de varios modos de operación de dinámicas continua</w:t>
+      </w:r>
+      <w:r>
+        <w:t>s</w:t>
+      </w:r>
+      <w:r>
+        <w:t xml:space="preserve"> en el tiempo</w:t>
+      </w:r>
+      <w:r>
+        <w:t>,</w:t>
+      </w:r>
+      <w:r>
+        <w:t xml:space="preserve"> y </w:t>
+      </w:r>
+      <w:r>
+        <w:t>transiciones entre dichos modos</w:t>
+      </w:r>
+      <w:r>
+        <w:t xml:space="preserve"> que ocurren bajo ciertas condiciones</w:t>
+      </w:r>
+      <w:r>
+        <w:t>. Tales condiciones son descritas</w:t>
+      </w:r>
+      <w:r>
+        <w:t xml:space="preserve"> mediante modelos de</w:t>
+      </w:r>
+      <w:r>
+        <w:t xml:space="preserve"> tipo discreto</w:t>
+      </w:r>
+      <w:r>
+        <w:t>.</w:t>
+      </w:r>
+      <w:r>
+        <w:t xml:space="preserve"> </w:t>
+      </w:r>
+      <w:r>
+        <w:t xml:space="preserve">Por tanto, los sistemas híbridos </w:t>
+      </w:r>
+      <w:r>
+        <w:t>son una interacción de dinámicas continuas y discretas</w:t>
+      </w:r>
+      <w:r>
+        <w:t xml:space="preserve">. </w:t>
+      </w:r>
+      <w:r>
+        <w:t>[84]</w:t>
+      </w:r>
+    </w:p>
+    <w:p>
+      <w:pPr>
+        <w:jc w:val="both"/>
+      </w:pPr>
+      <w:r>
+        <w:t xml:space="preserve"> </w:t>
+      </w:r>
+    </w:p>
+    <w:p>
+      <w:pPr>
+        <w:jc w:val="both"/>
+      </w:pPr>
+      <w:r>
+        <w:t xml:space="preserve">Un modelo híbrido es la representación </w:t>
+      </w:r>
+      <w:r>
+        <w:t xml:space="preserve">de </w:t>
+      </w:r>
+      <w:r>
+        <w:t>las transiciones</w:t>
+      </w:r>
+      <w:r>
+        <w:t xml:space="preserve"> </w:t>
+      </w:r>
+      <w:r>
+        <w:t>discretas</w:t>
+      </w:r>
+      <w:r>
+        <w:t xml:space="preserve"> y la evolución de las dinámicas continuas, afectadas por los eventos discretos</w:t>
+      </w:r>
+      <w:r>
+        <w:t>.</w:t>
+      </w:r>
+      <w:r>
+        <w:t xml:space="preserve"> </w:t>
+      </w:r>
+      <w:r>
+        <w:t>Al momento de modelar se debe cuidar tanto la precisión de los resultados</w:t>
+      </w:r>
+      <w:r>
+        <w:t xml:space="preserve"> como la simplicidad del modelo, incorporando correctamente las entradas, demás componentes del proceso y la interrelación entre ellos. [106]</w:t>
+      </w:r>
+    </w:p>
+    <w:p>
+      <w:pPr>
+        <w:jc w:val="both"/>
+      </w:pPr>
+    </w:p>
+    <w:p>
+      <w:pPr>
+        <w:jc w:val="both"/>
+      </w:pPr>
+      <w:r>
+        <w:t>Para</w:t>
+      </w:r>
+      <w:r>
+        <w:t xml:space="preserve"> el desarrollo de los modelos híbridos se utilizan herramientas como ecuaciones diferenciales para dinámicas continuas</w:t>
+      </w:r>
+      <w:r>
+        <w:t xml:space="preserve"> del proceso</w:t>
+      </w:r>
+      <w:r>
+        <w:t xml:space="preserve"> y redes de Petri para los eventos discretos. </w:t>
+      </w:r>
+      <w:r>
+        <w:t>[105]</w:t>
+      </w:r>
+    </w:p>
+    <w:p>
+      <w:pPr>
+        <w:jc w:val="both"/>
+      </w:pPr>
+    </w:p>
+    <w:p>
+      <w:pPr>
+        <w:jc w:val="both"/>
+      </w:pPr>
+      <w:r>
+        <w:t>Las redes de Petri son una herramienta</w:t>
+      </w:r>
+      <w:r>
+        <w:t xml:space="preserve"> matemática que permite la representación gráfica de un modelo, facilitando el análisis y modificaciones del mismo. [107]. Se denota mediante una</w:t>
+      </w:r>
+      <w:r>
+        <w:t xml:space="preserve"> </w:t>
+      </w:r>
+      <w:r>
+        <w:t>quíntupla</w:t>
+      </w:r>
+      <w:r>
+        <w:t>:</w:t>
+      </w:r>
+      <w:r>
+        <w:t xml:space="preserve"> [105]</w:t>
+      </w:r>
+    </w:p>
+    <w:p>
+      <w:pPr>
+        <w:jc w:val="both"/>
+      </w:pPr>
+      <w:proofErr w:type="spellStart"/>
+      <w:r>
+        <w:t>RdP</w:t>
+      </w:r>
+      <w:proofErr w:type="spellEnd"/>
+      <w:r>
+        <w:t xml:space="preserve"> = (P</w:t>
+      </w:r>
+      <w:proofErr w:type="gramStart"/>
+      <w:r>
+        <w:t>,T,D</w:t>
+      </w:r>
+      <w:proofErr w:type="gramEnd"/>
+      <w:r>
+        <w:t>+,D-,µ0)</w:t>
+      </w:r>
+    </w:p>
+    <w:p>
+      <w:pPr>
+        <w:jc w:val="both"/>
+      </w:pPr>
+    </w:p>
+    <w:p>
+      <w:pPr>
+        <w:jc w:val="both"/>
+      </w:pPr>
+      <w:r>
+        <w:t>P = {p1, p2</w:t>
+      </w:r>
+      <w:proofErr w:type="gramStart"/>
+      <w:r>
+        <w:t>, .</w:t>
+      </w:r>
+      <w:proofErr w:type="gramEnd"/>
+      <w:r>
+        <w:t xml:space="preserve"> . . , </w:t>
+      </w:r>
+      <w:proofErr w:type="spellStart"/>
+      <w:r>
+        <w:t>pn</w:t>
+      </w:r>
+      <w:proofErr w:type="spellEnd"/>
+      <w:r>
+        <w:t>} es</w:t>
+      </w:r>
+      <w:r>
+        <w:t xml:space="preserve"> un conjunto finito de lugares,</w:t>
+      </w:r>
+    </w:p>
+    <w:p>
+      <w:pPr>
+        <w:jc w:val="both"/>
+      </w:pPr>
+      <w:r>
+        <w:t>T = {t1, t2</w:t>
+      </w:r>
+      <w:proofErr w:type="gramStart"/>
+      <w:r>
+        <w:t>, .</w:t>
+      </w:r>
+      <w:proofErr w:type="gramEnd"/>
+      <w:r>
+        <w:t xml:space="preserve"> . . , </w:t>
+      </w:r>
+      <w:proofErr w:type="spellStart"/>
+      <w:r>
+        <w:t>tm</w:t>
+      </w:r>
+      <w:proofErr w:type="spellEnd"/>
+      <w:r>
+        <w:t>} es un c</w:t>
+      </w:r>
+      <w:r>
+        <w:t>onjunto finito de transiciones,</w:t>
+      </w:r>
+    </w:p>
+    <w:p>
+      <w:pPr>
+        <w:jc w:val="both"/>
+      </w:pPr>
+      <w:r>
+        <w:t xml:space="preserve">D+ </w:t>
+      </w:r>
+      <w:r>
+        <w:rPr>
+          <w:rFonts w:ascii="Cambria Math" w:hAnsi="Cambria Math" w:cs="Cambria Math"/>
+        </w:rPr>
+        <w:t>∈</w:t>
+      </w:r>
+      <w:r>
+        <w:t xml:space="preserve"> Z </w:t>
+      </w:r>
+      <w:proofErr w:type="spellStart"/>
+      <w:r>
+        <w:t>n×m</w:t>
+      </w:r>
+      <w:proofErr w:type="spellEnd"/>
+      <w:r>
+        <w:t xml:space="preserve"> es la m</w:t>
+      </w:r>
+      <w:r>
+        <w:t>atriz de los lugares de salida,</w:t>
+      </w:r>
+    </w:p>
+    <w:p>
+      <w:pPr>
+        <w:jc w:val="both"/>
+      </w:pPr>
+      <w:r>
+        <w:t xml:space="preserve">D− </w:t>
+      </w:r>
+      <w:r>
+        <w:rPr>
+          <w:rFonts w:ascii="Cambria Math" w:hAnsi="Cambria Math" w:cs="Cambria Math"/>
+        </w:rPr>
+        <w:t>∈</w:t>
+      </w:r>
+      <w:r>
+        <w:t xml:space="preserve"> Z </w:t>
+      </w:r>
+      <w:proofErr w:type="spellStart"/>
+      <w:r>
+        <w:t>n×m</w:t>
+      </w:r>
+      <w:proofErr w:type="spellEnd"/>
+      <w:r>
+        <w:t xml:space="preserve"> es la ma</w:t>
+      </w:r>
+      <w:r>
+        <w:t>triz de los lugares de entrada,</w:t>
+      </w:r>
+    </w:p>
+    <w:p>
+      <w:pPr>
+        <w:jc w:val="both"/>
+      </w:pPr>
+      <w:r>
+        <w:t>µ</w:t>
+      </w:r>
+      <w:proofErr w:type="gramStart"/>
+      <w:r>
+        <w:t>0 :</w:t>
+      </w:r>
+      <w:proofErr w:type="gramEnd"/>
+      <w:r>
+        <w:t xml:space="preserve"> P → {µ1, µ2, µ3, . . . µn} es el vector </w:t>
+      </w:r>
+      <w:proofErr w:type="spellStart"/>
+      <w:r>
+        <w:t>marcaci´on</w:t>
+      </w:r>
+      <w:proofErr w:type="spellEnd"/>
+      <w:r>
+        <w:t xml:space="preserve"> inicial con </w:t>
+      </w:r>
+      <w:proofErr w:type="spellStart"/>
+      <w:r>
+        <w:t>dimensi´on</w:t>
+      </w:r>
+      <w:proofErr w:type="spellEnd"/>
+      <w:r>
+        <w:t xml:space="preserve"> n × 1, donde µi es la </w:t>
+      </w:r>
+      <w:proofErr w:type="spellStart"/>
+      <w:r>
+        <w:t>marcac</w:t>
+      </w:r>
+      <w:r>
+        <w:t>i´on</w:t>
+      </w:r>
+      <w:proofErr w:type="spellEnd"/>
+      <w:r>
+        <w:t xml:space="preserve"> inicial de cada lugar pi ,</w:t>
+      </w:r>
+    </w:p>
+    <w:p>
+      <w:pPr>
+        <w:jc w:val="both"/>
+      </w:pPr>
+      <w:r>
+        <w:t xml:space="preserve">P ∩ T = </w:t>
+      </w:r>
+      <w:r>
+        <w:rPr>
+          <w:rFonts w:ascii="Cambria Math" w:hAnsi="Cambria Math" w:cs="Cambria Math"/>
+        </w:rPr>
+        <w:t>∅</w:t>
+      </w:r>
+      <w:r>
+        <w:t xml:space="preserve"> y P </w:t>
+      </w:r>
+      <w:r>
+        <w:rPr>
+          <w:rFonts w:ascii="Cambria Math" w:hAnsi="Cambria Math" w:cs="Cambria Math"/>
+        </w:rPr>
+        <w:t>∪</w:t>
+      </w:r>
+      <w:r>
+        <w:t xml:space="preserve"> T 6= </w:t>
+      </w:r>
+      <w:r>
+        <w:rPr>
+          <w:rFonts w:ascii="Cambria Math" w:hAnsi="Cambria Math" w:cs="Cambria Math"/>
+        </w:rPr>
+        <w:t>∅</w:t>
+      </w:r>
+      <w:r>
+        <w:t>.</w:t>
+      </w:r>
+    </w:p>
+    <w:p>
+      <w:pPr>
+        <w:jc w:val="both"/>
+      </w:pPr>
+      <w:r>
+        <w:t xml:space="preserve">La matriz de incidencia D </w:t>
+      </w:r>
+      <w:r>
+        <w:t>está</w:t>
+      </w:r>
+      <w:r>
+        <w:t xml:space="preserve"> formada por la diferencia de D+ y D−, esto es D = D+ − D−</w:t>
+      </w:r>
     </w:p>
     <w:p>
       <w:r>
@@ -954,6 +3311,119 @@
 <file path=word/numbering.xml><?xml version="1.0" encoding="utf-8"?>
 <w:numbering xmlns:wpc="http://schemas.microsoft.com/office/word/2010/wordprocessingCanvas" xmlns:mc="http://schemas.openxmlformats.org/markup-compatibility/2006" xmlns:o="urn:schemas-microsoft-com:office:office" xmlns:r="http://schemas.openxmlformats.org/officeDocument/2006/relationships" xmlns:m="http://schemas.openxmlformats.org/officeDocument/2006/math" xmlns:v="urn:schemas-microsoft-com:vml" xmlns:wp14="http://schemas.microsoft.com/office/word/2010/wordprocessingDrawing" xmlns:wp="http://schemas.openxmlformats.org/drawingml/2006/wordprocessingDrawing" xmlns:w10="urn:schemas-microsoft-com:office:word" xmlns:w="http://schemas.openxmlformats.org/wordprocessingml/2006/main" xmlns:w14="http://schemas.microsoft.com/office/word/2010/wordml" xmlns:wpg="http://schemas.microsoft.com/office/word/2010/wordprocessingGroup" xmlns:wpi="http://schemas.microsoft.com/office/word/2010/wordprocessingInk" xmlns:wne="http://schemas.microsoft.com/office/word/2006/wordml" xmlns:wps="http://schemas.microsoft.com/office/word/2010/wordprocessingShape" mc:Ignorable="w14 wp14">
   <w:abstractNum w:abstractNumId="0">
+    <w:nsid w:val="0978631E"/>
+    <w:multiLevelType w:val="hybridMultilevel"/>
+    <w:tmpl w:val="6846D7A2"/>
+    <w:lvl w:ilvl="0" w:tplc="200A0001">
+      <w:start w:val="1"/>
+      <w:numFmt w:val="bullet"/>
+      <w:lvlText w:val=""/>
+      <w:lvlJc w:val="left"/>
+      <w:pPr>
+        <w:ind w:left="720" w:hanging="360"/>
+      </w:pPr>
+      <w:rPr>
+        <w:rFonts w:ascii="Symbol" w:hAnsi="Symbol" w:hint="default"/>
+      </w:rPr>
+    </w:lvl>
+    <w:lvl w:ilvl="1" w:tplc="200A0003" w:tentative="1">
+      <w:start w:val="1"/>
+      <w:numFmt w:val="bullet"/>
+      <w:lvlText w:val="o"/>
+      <w:lvlJc w:val="left"/>
+      <w:pPr>
+        <w:ind w:left="1440" w:hanging="360"/>
+      </w:pPr>
+      <w:rPr>
+        <w:rFonts w:ascii="Courier New" w:hAnsi="Courier New" w:cs="Courier New" w:hint="default"/>
+      </w:rPr>
+    </w:lvl>
+    <w:lvl w:ilvl="2" w:tplc="200A0005" w:tentative="1">
+      <w:start w:val="1"/>
+      <w:numFmt w:val="bullet"/>
+      <w:lvlText w:val=""/>
+      <w:lvlJc w:val="left"/>
+      <w:pPr>
+        <w:ind w:left="2160" w:hanging="360"/>
+      </w:pPr>
+      <w:rPr>
+        <w:rFonts w:ascii="Wingdings" w:hAnsi="Wingdings" w:hint="default"/>
+      </w:rPr>
+    </w:lvl>
+    <w:lvl w:ilvl="3" w:tplc="200A0001" w:tentative="1">
+      <w:start w:val="1"/>
+      <w:numFmt w:val="bullet"/>
+      <w:lvlText w:val=""/>
+      <w:lvlJc w:val="left"/>
+      <w:pPr>
+        <w:ind w:left="2880" w:hanging="360"/>
+      </w:pPr>
+      <w:rPr>
+        <w:rFonts w:ascii="Symbol" w:hAnsi="Symbol" w:hint="default"/>
+      </w:rPr>
+    </w:lvl>
+    <w:lvl w:ilvl="4" w:tplc="200A0003" w:tentative="1">
+      <w:start w:val="1"/>
+      <w:numFmt w:val="bullet"/>
+      <w:lvlText w:val="o"/>
+      <w:lvlJc w:val="left"/>
+      <w:pPr>
+        <w:ind w:left="3600" w:hanging="360"/>
+      </w:pPr>
+      <w:rPr>
+        <w:rFonts w:ascii="Courier New" w:hAnsi="Courier New" w:cs="Courier New" w:hint="default"/>
+      </w:rPr>
+    </w:lvl>
+    <w:lvl w:ilvl="5" w:tplc="200A0005" w:tentative="1">
+      <w:start w:val="1"/>
+      <w:numFmt w:val="bullet"/>
+      <w:lvlText w:val=""/>
+      <w:lvlJc w:val="left"/>
+      <w:pPr>
+        <w:ind w:left="4320" w:hanging="360"/>
+      </w:pPr>
+      <w:rPr>
+        <w:rFonts w:ascii="Wingdings" w:hAnsi="Wingdings" w:hint="default"/>
+      </w:rPr>
+    </w:lvl>
+    <w:lvl w:ilvl="6" w:tplc="200A0001" w:tentative="1">
+      <w:start w:val="1"/>
+      <w:numFmt w:val="bullet"/>
+      <w:lvlText w:val=""/>
+      <w:lvlJc w:val="left"/>
+      <w:pPr>
+        <w:ind w:left="5040" w:hanging="360"/>
+      </w:pPr>
+      <w:rPr>
+        <w:rFonts w:ascii="Symbol" w:hAnsi="Symbol" w:hint="default"/>
+      </w:rPr>
+    </w:lvl>
+    <w:lvl w:ilvl="7" w:tplc="200A0003" w:tentative="1">
+      <w:start w:val="1"/>
+      <w:numFmt w:val="bullet"/>
+      <w:lvlText w:val="o"/>
+      <w:lvlJc w:val="left"/>
+      <w:pPr>
+        <w:ind w:left="5760" w:hanging="360"/>
+      </w:pPr>
+      <w:rPr>
+        <w:rFonts w:ascii="Courier New" w:hAnsi="Courier New" w:cs="Courier New" w:hint="default"/>
+      </w:rPr>
+    </w:lvl>
+    <w:lvl w:ilvl="8" w:tplc="200A0005" w:tentative="1">
+      <w:start w:val="1"/>
+      <w:numFmt w:val="bullet"/>
+      <w:lvlText w:val=""/>
+      <w:lvlJc w:val="left"/>
+      <w:pPr>
+        <w:ind w:left="6480" w:hanging="360"/>
+      </w:pPr>
+      <w:rPr>
+        <w:rFonts w:ascii="Wingdings" w:hAnsi="Wingdings" w:hint="default"/>
+      </w:rPr>
+    </w:lvl>
+  </w:abstractNum>
+  <w:abstractNum w:abstractNumId="1">
     <w:nsid w:val="13501D1A"/>
     <w:multiLevelType w:val="hybridMultilevel"/>
     <w:tmpl w:val="2CDA1BD2"/>
@@ -1066,7 +3536,7 @@
       </w:rPr>
     </w:lvl>
   </w:abstractNum>
-  <w:abstractNum w:abstractNumId="1">
+  <w:abstractNum w:abstractNumId="2">
     <w:nsid w:val="13B77C4F"/>
     <w:multiLevelType w:val="hybridMultilevel"/>
     <w:tmpl w:val="6F1CE596"/>
@@ -1179,7 +3649,7 @@
       </w:rPr>
     </w:lvl>
   </w:abstractNum>
-  <w:abstractNum w:abstractNumId="2">
+  <w:abstractNum w:abstractNumId="3">
     <w:nsid w:val="1E9D251A"/>
     <w:multiLevelType w:val="hybridMultilevel"/>
     <w:tmpl w:val="2D6AB462"/>
@@ -1292,10 +3762,10 @@
       </w:rPr>
     </w:lvl>
   </w:abstractNum>
-  <w:abstractNum w:abstractNumId="3">
+  <w:abstractNum w:abstractNumId="4">
     <w:nsid w:val="2AD01596"/>
     <w:multiLevelType w:val="hybridMultilevel"/>
-    <w:tmpl w:val="BE3C90BA"/>
+    <w:tmpl w:val="B418ABB6"/>
     <w:lvl w:ilvl="0" w:tplc="200A0001">
       <w:start w:val="1"/>
       <w:numFmt w:val="bullet"/>
@@ -1320,92 +3790,91 @@
         <w:rFonts w:ascii="Courier New" w:hAnsi="Courier New" w:cs="Courier New" w:hint="default"/>
       </w:rPr>
     </w:lvl>
-    <w:lvl w:ilvl="2" w:tplc="200A0005" w:tentative="1">
+    <w:lvl w:ilvl="2" w:tplc="01264650">
+      <w:numFmt w:val="bullet"/>
+      <w:lvlText w:val="-"/>
+      <w:lvlJc w:val="left"/>
+      <w:pPr>
+        <w:ind w:left="2160" w:hanging="360"/>
+      </w:pPr>
+      <w:rPr>
+        <w:rFonts w:ascii="Calibri" w:eastAsiaTheme="minorHAnsi" w:hAnsi="Calibri" w:cstheme="minorBidi" w:hint="default"/>
+      </w:rPr>
+    </w:lvl>
+    <w:lvl w:ilvl="3" w:tplc="200A0001" w:tentative="1">
+      <w:start w:val="1"/>
+      <w:numFmt w:val="bullet"/>
+      <w:lvlText w:val=""/>
+      <w:lvlJc w:val="left"/>
+      <w:pPr>
+        <w:ind w:left="2880" w:hanging="360"/>
+      </w:pPr>
+      <w:rPr>
+        <w:rFonts w:ascii="Symbol" w:hAnsi="Symbol" w:hint="default"/>
+      </w:rPr>
+    </w:lvl>
+    <w:lvl w:ilvl="4" w:tplc="200A0003" w:tentative="1">
+      <w:start w:val="1"/>
+      <w:numFmt w:val="bullet"/>
+      <w:lvlText w:val="o"/>
+      <w:lvlJc w:val="left"/>
+      <w:pPr>
+        <w:ind w:left="3600" w:hanging="360"/>
+      </w:pPr>
+      <w:rPr>
+        <w:rFonts w:ascii="Courier New" w:hAnsi="Courier New" w:cs="Courier New" w:hint="default"/>
+      </w:rPr>
+    </w:lvl>
+    <w:lvl w:ilvl="5" w:tplc="200A0005" w:tentative="1">
       <w:start w:val="1"/>
       <w:numFmt w:val="bullet"/>
       <w:lvlText w:val=""/>
       <w:lvlJc w:val="left"/>
       <w:pPr>
-        <w:ind w:left="2160" w:hanging="360"/>
+        <w:ind w:left="4320" w:hanging="360"/>
       </w:pPr>
       <w:rPr>
         <w:rFonts w:ascii="Wingdings" w:hAnsi="Wingdings" w:hint="default"/>
       </w:rPr>
     </w:lvl>
-    <w:lvl w:ilvl="3" w:tplc="200A0001" w:tentative="1">
+    <w:lvl w:ilvl="6" w:tplc="200A0001" w:tentative="1">
       <w:start w:val="1"/>
       <w:numFmt w:val="bullet"/>
       <w:lvlText w:val=""/>
       <w:lvlJc w:val="left"/>
       <w:pPr>
-        <w:ind w:left="2880" w:hanging="360"/>
+        <w:ind w:left="5040" w:hanging="360"/>
       </w:pPr>
       <w:rPr>
         <w:rFonts w:ascii="Symbol" w:hAnsi="Symbol" w:hint="default"/>
       </w:rPr>
     </w:lvl>
-    <w:lvl w:ilvl="4" w:tplc="200A0003" w:tentative="1">
+    <w:lvl w:ilvl="7" w:tplc="200A0003" w:tentative="1">
       <w:start w:val="1"/>
       <w:numFmt w:val="bullet"/>
       <w:lvlText w:val="o"/>
       <w:lvlJc w:val="left"/>
       <w:pPr>
-        <w:ind w:left="3600" w:hanging="360"/>
+        <w:ind w:left="5760" w:hanging="360"/>
       </w:pPr>
       <w:rPr>
         <w:rFonts w:ascii="Courier New" w:hAnsi="Courier New" w:cs="Courier New" w:hint="default"/>
       </w:rPr>
     </w:lvl>
-    <w:lvl w:ilvl="5" w:tplc="200A0005" w:tentative="1">
+    <w:lvl w:ilvl="8" w:tplc="200A0005" w:tentative="1">
       <w:start w:val="1"/>
       <w:numFmt w:val="bullet"/>
       <w:lvlText w:val=""/>
       <w:lvlJc w:val="left"/>
       <w:pPr>
-        <w:ind w:left="4320" w:hanging="360"/>
+        <w:ind w:left="6480" w:hanging="360"/>
       </w:pPr>
       <w:rPr>
         <w:rFonts w:ascii="Wingdings" w:hAnsi="Wingdings" w:hint="default"/>
       </w:rPr>
     </w:lvl>
-    <w:lvl w:ilvl="6" w:tplc="200A0001" w:tentative="1">
-      <w:start w:val="1"/>
-      <w:numFmt w:val="bullet"/>
-      <w:lvlText w:val=""/>
-      <w:lvlJc w:val="left"/>
-      <w:pPr>
-        <w:ind w:left="5040" w:hanging="360"/>
-      </w:pPr>
-      <w:rPr>
-        <w:rFonts w:ascii="Symbol" w:hAnsi="Symbol" w:hint="default"/>
-      </w:rPr>
-    </w:lvl>
-    <w:lvl w:ilvl="7" w:tplc="200A0003" w:tentative="1">
-      <w:start w:val="1"/>
-      <w:numFmt w:val="bullet"/>
-      <w:lvlText w:val="o"/>
-      <w:lvlJc w:val="left"/>
-      <w:pPr>
-        <w:ind w:left="5760" w:hanging="360"/>
-      </w:pPr>
-      <w:rPr>
-        <w:rFonts w:ascii="Courier New" w:hAnsi="Courier New" w:cs="Courier New" w:hint="default"/>
-      </w:rPr>
-    </w:lvl>
-    <w:lvl w:ilvl="8" w:tplc="200A0005" w:tentative="1">
-      <w:start w:val="1"/>
-      <w:numFmt w:val="bullet"/>
-      <w:lvlText w:val=""/>
-      <w:lvlJc w:val="left"/>
-      <w:pPr>
-        <w:ind w:left="6480" w:hanging="360"/>
-      </w:pPr>
-      <w:rPr>
-        <w:rFonts w:ascii="Wingdings" w:hAnsi="Wingdings" w:hint="default"/>
-      </w:rPr>
-    </w:lvl>
   </w:abstractNum>
-  <w:abstractNum w:abstractNumId="4">
+  <w:abstractNum w:abstractNumId="5">
     <w:nsid w:val="4901785E"/>
     <w:multiLevelType w:val="hybridMultilevel"/>
     <w:tmpl w:val="F2DA24AA"/>
@@ -1518,7 +3987,7 @@
       </w:rPr>
     </w:lvl>
   </w:abstractNum>
-  <w:abstractNum w:abstractNumId="5">
+  <w:abstractNum w:abstractNumId="6">
     <w:nsid w:val="60D47E0B"/>
     <w:multiLevelType w:val="hybridMultilevel"/>
     <w:tmpl w:val="94867434"/>
@@ -1632,21 +4101,24 @@
     </w:lvl>
   </w:abstractNum>
   <w:num w:numId="1">
+    <w:abstractNumId w:val="2"/>
+  </w:num>
+  <w:num w:numId="2">
+    <w:abstractNumId w:val="5"/>
+  </w:num>
+  <w:num w:numId="3">
+    <w:abstractNumId w:val="3"/>
+  </w:num>
+  <w:num w:numId="4">
+    <w:abstractNumId w:val="4"/>
+  </w:num>
+  <w:num w:numId="5">
+    <w:abstractNumId w:val="6"/>
+  </w:num>
+  <w:num w:numId="6">
     <w:abstractNumId w:val="1"/>
   </w:num>
-  <w:num w:numId="2">
-    <w:abstractNumId w:val="4"/>
-  </w:num>
-  <w:num w:numId="3">
-    <w:abstractNumId w:val="2"/>
-  </w:num>
-  <w:num w:numId="4">
-    <w:abstractNumId w:val="3"/>
-  </w:num>
-  <w:num w:numId="5">
-    <w:abstractNumId w:val="5"/>
-  </w:num>
-  <w:num w:numId="6">
+  <w:num w:numId="7">
     <w:abstractNumId w:val="0"/>
   </w:num>
 </w:numbering>

</xml_diff>

<commit_message>
Ahora si todo 2
</commit_message>
<xml_diff>
--- a/Estructura del documento.docx
+++ b/Estructura del documento.docx
@@ -535,10 +535,810 @@
       </w:r>
     </w:p>
     <w:p>
+      <w:pPr>
+        <w:jc w:val="both"/>
+      </w:pPr>
+      <w:r>
+        <w:lastRenderedPageBreak/>
+        <w:t>Determinar los modelos de comportamiento de la unidad de potabilización (Modelo de comportamiento del proceso, flujo del producto y recursos).</w:t>
+      </w:r>
+    </w:p>
+    <w:p>
+      <w:pPr>
+        <w:jc w:val="both"/>
+      </w:pPr>
+      <w:r>
+        <w:t>Establecer las condiciones de conmutación de los modelos obtenidos desde el punto de vista de sistemas a eventos discretos.</w:t>
+      </w:r>
+    </w:p>
+    <w:p>
+      <w:pPr>
+        <w:jc w:val="both"/>
+      </w:pPr>
+      <w:r>
+        <w:t>Generar el modelo de comportamiento desde el punto de vista de los sistemas híbridos.</w:t>
+      </w:r>
+    </w:p>
+    <w:p>
+      <w:pPr>
+        <w:jc w:val="both"/>
+      </w:pPr>
+      <w:r>
+        <w:t>Implementar el modelo de comportamiento de la unidad de potabilización en un ambiente de simulación.</w:t>
+      </w:r>
+    </w:p>
+    <w:p>
+      <w:pPr>
+        <w:jc w:val="both"/>
+      </w:pPr>
+      <w:r>
+        <w:t>Establecer condiciones para generar el gemelo digital e incorporarlas al ambiente de simulación.</w:t>
+      </w:r>
+    </w:p>
+    <w:p>
+      <w:pPr>
+        <w:pBdr>
+          <w:bottom w:val="single" w:sz="4" w:space="1" w:color="auto"/>
+        </w:pBdr>
+      </w:pPr>
+    </w:p>
+    <w:p/>
+    <w:p>
+      <w:pPr>
+        <w:jc w:val="both"/>
+      </w:pPr>
+      <w:r>
+        <w:t xml:space="preserve">En [109] se define un holón como una unidad autónoma y cooperativa, capaz de transformar, transportar, almacenar y/o validar información y objetos físicos. Tiene la autonomía de crear y controlar la ejecución de sus propios planes mientras interactúa con otros </w:t>
+      </w:r>
+      <w:proofErr w:type="spellStart"/>
+      <w:r>
+        <w:t>holones</w:t>
+      </w:r>
+      <w:proofErr w:type="spellEnd"/>
+      <w:r>
+        <w:t xml:space="preserve">; tal cooperación permite desarrollar un plan entre </w:t>
+      </w:r>
+      <w:proofErr w:type="spellStart"/>
+      <w:r>
+        <w:t>holones</w:t>
+      </w:r>
+      <w:proofErr w:type="spellEnd"/>
+      <w:r>
+        <w:t xml:space="preserve"> para llevar a cabo la meta del sistema.</w:t>
+      </w:r>
+    </w:p>
+    <w:p>
+      <w:pPr>
+        <w:jc w:val="both"/>
+      </w:pPr>
+    </w:p>
+    <w:p>
+      <w:pPr>
+        <w:jc w:val="both"/>
+        <w:rPr>
+          <w:lang w:val="en-US"/>
+        </w:rPr>
+      </w:pPr>
+      <w:r>
+        <w:t xml:space="preserve">En [109] se propone que un holón en el proceso de producción debe estar compuesto por tres partes esenciales: un cuerpo, donde se desarrollen los procesos de transformación, transporte y almacenamiento; una cabeza, donde se desarrolle la toma de decisiones de la unidad, basada en el conocimiento del proceso y los recursos disponibles, acciones realizadas por dispositivos físicos y humanos en interacción; por último un cuello, que representa la interfaz entre los componentes previos, conformado por las tecnologías que transportan la información. </w:t>
+      </w:r>
+      <w:r>
+        <w:rPr>
+          <w:lang w:val="en-US"/>
+        </w:rPr>
+        <w:t>(</w:t>
+      </w:r>
+      <w:proofErr w:type="spellStart"/>
+      <w:proofErr w:type="gramStart"/>
+      <w:r>
+        <w:rPr>
+          <w:lang w:val="en-US"/>
+        </w:rPr>
+        <w:t>véase</w:t>
+      </w:r>
+      <w:proofErr w:type="spellEnd"/>
+      <w:proofErr w:type="gramEnd"/>
+      <w:r>
+        <w:rPr>
+          <w:lang w:val="en-US"/>
+        </w:rPr>
+        <w:t xml:space="preserve"> </w:t>
+      </w:r>
+      <w:proofErr w:type="spellStart"/>
+      <w:r>
+        <w:rPr>
+          <w:lang w:val="en-US"/>
+        </w:rPr>
+        <w:t>figura</w:t>
+      </w:r>
+      <w:proofErr w:type="spellEnd"/>
+      <w:r>
+        <w:rPr>
+          <w:lang w:val="en-US"/>
+        </w:rPr>
+        <w:t xml:space="preserve"> \ref{fig-</w:t>
+      </w:r>
+      <w:proofErr w:type="spellStart"/>
+      <w:r>
+        <w:rPr>
+          <w:lang w:val="en-US"/>
+        </w:rPr>
+        <w:t>holon</w:t>
+      </w:r>
+      <w:proofErr w:type="spellEnd"/>
+      <w:r>
+        <w:rPr>
+          <w:lang w:val="en-US"/>
+        </w:rPr>
+        <w:t>})</w:t>
+      </w:r>
+    </w:p>
+    <w:p>
+      <w:pPr>
+        <w:jc w:val="both"/>
+        <w:rPr>
+          <w:lang w:val="en-US"/>
+        </w:rPr>
+      </w:pPr>
+    </w:p>
+    <w:p>
+      <w:pPr>
+        <w:jc w:val="both"/>
+      </w:pPr>
+      <w:r>
+        <w:rPr>
+          <w:lang w:val="en-US"/>
+        </w:rPr>
+        <w:t>[</w:t>
+      </w:r>
+      <w:proofErr w:type="gramStart"/>
+      <w:r>
+        <w:rPr>
+          <w:lang w:val="en-US"/>
+        </w:rPr>
+        <w:t>fig-</w:t>
+      </w:r>
+      <w:proofErr w:type="spellStart"/>
+      <w:r>
+        <w:rPr>
+          <w:lang w:val="en-US"/>
+        </w:rPr>
+        <w:t>holon</w:t>
+      </w:r>
+      <w:proofErr w:type="spellEnd"/>
+      <w:proofErr w:type="gramEnd"/>
+      <w:r>
+        <w:rPr>
+          <w:lang w:val="en-US"/>
+        </w:rPr>
+        <w:t>]</w:t>
+      </w:r>
+    </w:p>
+    <w:p>
+      <w:pPr>
+        <w:jc w:val="both"/>
+      </w:pPr>
+    </w:p>
+    <w:p>
+      <w:pPr>
+        <w:jc w:val="both"/>
+      </w:pPr>
+      <w:r>
+        <w:t>Por su parte, PROSA (</w:t>
+      </w:r>
+      <w:proofErr w:type="spellStart"/>
+      <w:r>
+        <w:t>Product</w:t>
+      </w:r>
+      <w:proofErr w:type="spellEnd"/>
+      <w:r>
+        <w:t xml:space="preserve"> </w:t>
+      </w:r>
+      <w:proofErr w:type="spellStart"/>
+      <w:r>
+        <w:t>Resource</w:t>
+      </w:r>
+      <w:proofErr w:type="spellEnd"/>
+      <w:r>
+        <w:t xml:space="preserve"> </w:t>
+      </w:r>
+      <w:proofErr w:type="spellStart"/>
+      <w:r>
+        <w:t>Order</w:t>
+      </w:r>
+      <w:proofErr w:type="spellEnd"/>
+      <w:r>
+        <w:t xml:space="preserve"> Staff </w:t>
+      </w:r>
+      <w:proofErr w:type="spellStart"/>
+      <w:r>
+        <w:t>Architecture</w:t>
+      </w:r>
+      <w:proofErr w:type="spellEnd"/>
+      <w:r>
+        <w:t>) presenta una estructura que describe los elementos que hacen a una unidad autónoma ser un holón, estos son: Orden, Producto y Recursos (véase figura \</w:t>
+      </w:r>
+      <w:proofErr w:type="spellStart"/>
+      <w:proofErr w:type="gramStart"/>
+      <w:r>
+        <w:t>ref</w:t>
+      </w:r>
+      <w:proofErr w:type="spellEnd"/>
+      <w:r>
+        <w:t>{</w:t>
+      </w:r>
+      <w:proofErr w:type="spellStart"/>
+      <w:proofErr w:type="gramEnd"/>
+      <w:r>
+        <w:t>fig</w:t>
+      </w:r>
+      <w:proofErr w:type="spellEnd"/>
+      <w:r>
+        <w:t>-prosa}). Cada holón es responsable de un aspecto del control de manufactura, ya sea logístico, de planificación tecnológica o de capacidades de recursos, respectivamente. [104]</w:t>
+      </w:r>
+    </w:p>
+    <w:p>
+      <w:pPr>
+        <w:jc w:val="both"/>
+      </w:pPr>
+    </w:p>
+    <w:p>
+      <w:pPr>
+        <w:jc w:val="both"/>
+      </w:pPr>
+      <w:r>
+        <w:t>[</w:t>
+      </w:r>
+      <w:proofErr w:type="spellStart"/>
+      <w:proofErr w:type="gramStart"/>
+      <w:r>
+        <w:t>fig</w:t>
+      </w:r>
+      <w:proofErr w:type="spellEnd"/>
+      <w:r>
+        <w:t>-prosa</w:t>
+      </w:r>
+      <w:proofErr w:type="gramEnd"/>
+      <w:r>
+        <w:t>]</w:t>
+      </w:r>
+    </w:p>
+    <w:p>
+      <w:pPr>
+        <w:jc w:val="both"/>
+      </w:pPr>
+      <w:r>
+        <w:lastRenderedPageBreak/>
+        <w:t xml:space="preserve">Los tipos de </w:t>
+      </w:r>
+      <w:proofErr w:type="spellStart"/>
+      <w:r>
+        <w:t>holones</w:t>
+      </w:r>
+      <w:proofErr w:type="spellEnd"/>
+      <w:r>
+        <w:t xml:space="preserve"> del modelo PROSA se describen brevemente a continuación: [104]</w:t>
+      </w:r>
+    </w:p>
+    <w:p>
+      <w:pPr>
+        <w:jc w:val="both"/>
+      </w:pPr>
+    </w:p>
+    <w:p>
+      <w:pPr>
+        <w:jc w:val="both"/>
+      </w:pPr>
+      <w:r>
+        <w:tab/>
+      </w:r>
+      <w:r>
+        <w:tab/>
+      </w:r>
+      <w:r>
+        <w:tab/>
+        <w:t>\</w:t>
+      </w:r>
+      <w:proofErr w:type="spellStart"/>
+      <w:r>
+        <w:t>begin</w:t>
+      </w:r>
+      <w:proofErr w:type="spellEnd"/>
+      <w:r>
+        <w:t>{</w:t>
+      </w:r>
+      <w:proofErr w:type="spellStart"/>
+      <w:r>
+        <w:t>itemize</w:t>
+      </w:r>
+      <w:proofErr w:type="spellEnd"/>
+      <w:r>
+        <w:t>}</w:t>
+      </w:r>
+    </w:p>
+    <w:p>
+      <w:pPr>
+        <w:jc w:val="both"/>
+      </w:pPr>
+      <w:r>
+        <w:tab/>
+      </w:r>
+      <w:r>
+        <w:tab/>
+      </w:r>
+      <w:r>
+        <w:tab/>
+      </w:r>
+      <w:r>
+        <w:tab/>
+        <w:t>\</w:t>
+      </w:r>
+      <w:proofErr w:type="spellStart"/>
+      <w:r>
+        <w:t>item</w:t>
+      </w:r>
+      <w:proofErr w:type="spellEnd"/>
+      <w:r>
+        <w:t xml:space="preserve"> Un holón de orden representa una orden de un cliente, orden interna, orden de reparación, de recursos, entre otras. Es responsable de manejar el producto físico en producción, el modelo del estado del producto y el procesamiento de información relacionada a la producción.</w:t>
+      </w:r>
+    </w:p>
+    <w:p>
+      <w:pPr>
+        <w:jc w:val="both"/>
+      </w:pPr>
+      <w:r>
+        <w:tab/>
+      </w:r>
+      <w:r>
+        <w:tab/>
+      </w:r>
+      <w:r>
+        <w:tab/>
+      </w:r>
+      <w:r>
+        <w:tab/>
+        <w:t>\</w:t>
+      </w:r>
+      <w:proofErr w:type="spellStart"/>
+      <w:r>
+        <w:t>item</w:t>
+      </w:r>
+      <w:proofErr w:type="spellEnd"/>
+      <w:r>
+        <w:t xml:space="preserve"> Un holón de producto contiene el conocimiento del proceso y la producción, para asegurar la calidad en la realización del producto. Maneja información acerca del ciclo de vida del producto, diseño del proceso, modelos del producto, entre otras, con el fin de monitorear la eficiencia y calidad en la unidad de producción.</w:t>
+      </w:r>
+    </w:p>
+    <w:p>
+      <w:pPr>
+        <w:jc w:val="both"/>
+      </w:pPr>
+      <w:r>
+        <w:tab/>
+      </w:r>
+      <w:r>
+        <w:tab/>
+      </w:r>
+      <w:r>
+        <w:tab/>
+      </w:r>
+      <w:r>
+        <w:tab/>
+        <w:t>\</w:t>
+      </w:r>
+      <w:proofErr w:type="spellStart"/>
+      <w:r>
+        <w:t>item</w:t>
+      </w:r>
+      <w:proofErr w:type="spellEnd"/>
+      <w:r>
+        <w:t xml:space="preserve"> Un holón de recurso contiene la parte física de un recurso necesario para el proceso de manufactura y una parte de manejo de información para controlar el recurso. Contiene métodos y procedimientos para la asignación y organización de los recursos.</w:t>
+      </w:r>
+    </w:p>
+    <w:p>
+      <w:pPr>
+        <w:jc w:val="both"/>
+      </w:pPr>
+      <w:r>
+        <w:tab/>
+      </w:r>
+      <w:r>
+        <w:tab/>
+      </w:r>
+      <w:r>
+        <w:tab/>
+        <w:t>\</w:t>
+      </w:r>
+      <w:proofErr w:type="spellStart"/>
+      <w:r>
+        <w:t>end</w:t>
+      </w:r>
+      <w:proofErr w:type="spellEnd"/>
+      <w:r>
+        <w:t>{</w:t>
+      </w:r>
+      <w:proofErr w:type="spellStart"/>
+      <w:r>
+        <w:t>itemize</w:t>
+      </w:r>
+      <w:proofErr w:type="spellEnd"/>
+      <w:r>
+        <w:t>}</w:t>
+      </w:r>
+    </w:p>
+    <w:p>
+      <w:pPr>
+        <w:jc w:val="both"/>
+      </w:pPr>
+      <w:r>
+        <w:tab/>
+      </w:r>
+      <w:r>
+        <w:tab/>
+      </w:r>
+      <w:r>
+        <w:tab/>
+      </w:r>
+    </w:p>
+    <w:p>
+      <w:pPr>
+        <w:jc w:val="both"/>
+      </w:pPr>
+      <w:r>
+        <w:t xml:space="preserve">Un sistema holónico de producción no es más que alcanzar la cooperación entre distintos </w:t>
+      </w:r>
+      <w:proofErr w:type="spellStart"/>
+      <w:r>
+        <w:t>holones</w:t>
+      </w:r>
+      <w:proofErr w:type="spellEnd"/>
+      <w:r>
+        <w:t>, cuya finalidad es obtener una visión completa de la unidad, desde la toma de decisiones hasta los procesos de máquina en el nivel más bajo</w:t>
+      </w:r>
+      <w:r>
+        <w:t xml:space="preserve"> (véase figura unidad </w:t>
+      </w:r>
+      <w:proofErr w:type="spellStart"/>
+      <w:r>
+        <w:t>holonica</w:t>
+      </w:r>
+      <w:proofErr w:type="spellEnd"/>
+      <w:r>
+        <w:t xml:space="preserve"> la otra). </w:t>
+      </w:r>
+      <w:r>
+        <w:t xml:space="preserve">Este tipo de sistemas ofrece autonomía a los módulos individuales u </w:t>
+      </w:r>
+      <w:proofErr w:type="spellStart"/>
+      <w:r>
+        <w:t>holones</w:t>
+      </w:r>
+      <w:proofErr w:type="spellEnd"/>
+      <w:r>
+        <w:t xml:space="preserve">, lo que permite generar respuestas a las perturbaciones del proceso de forma rápida, de igual forma se añade la habilidad de reconfiguración del proceso en caso de enfrentar nuevos requerimientos de producción. [108] Los sistemas holónicos proveen flexibilidad y adaptabilidad tal como los esquemas </w:t>
+      </w:r>
+      <w:proofErr w:type="spellStart"/>
+      <w:r>
+        <w:t>heterárquicos</w:t>
+      </w:r>
+      <w:proofErr w:type="spellEnd"/>
+      <w:r>
+        <w:t>, manteniendo la estabilidad y optimización global de los esquemas jerárquicos. [62]</w:t>
+      </w:r>
+    </w:p>
+    <w:p>
+      <w:pPr>
+        <w:jc w:val="both"/>
+      </w:pPr>
+    </w:p>
+    <w:p>
+      <w:pPr>
+        <w:jc w:val="both"/>
+      </w:pPr>
+      <w:r>
+        <w:t>[</w:t>
+      </w:r>
+      <w:proofErr w:type="gramStart"/>
+      <w:r>
+        <w:t>unidad</w:t>
+      </w:r>
+      <w:proofErr w:type="gramEnd"/>
+      <w:r>
+        <w:t xml:space="preserve"> </w:t>
+      </w:r>
+      <w:proofErr w:type="spellStart"/>
+      <w:r>
+        <w:t>holonica</w:t>
+      </w:r>
+      <w:proofErr w:type="spellEnd"/>
+      <w:r>
+        <w:t xml:space="preserve"> la otra]</w:t>
+      </w:r>
+    </w:p>
+    <w:p>
+      <w:pPr>
+        <w:jc w:val="both"/>
+      </w:pPr>
+    </w:p>
+    <w:p>
+      <w:pPr>
+        <w:jc w:val="both"/>
+      </w:pPr>
+      <w:r>
+        <w:t xml:space="preserve">En la </w:t>
+      </w:r>
+      <w:proofErr w:type="spellStart"/>
+      <w:r>
+        <w:t>holarquía</w:t>
+      </w:r>
+      <w:proofErr w:type="spellEnd"/>
+      <w:r>
+        <w:t xml:space="preserve">, los </w:t>
+      </w:r>
+      <w:proofErr w:type="spellStart"/>
+      <w:r>
+        <w:t>holones</w:t>
+      </w:r>
+      <w:proofErr w:type="spellEnd"/>
+      <w:r>
+        <w:t xml:space="preserve"> en diferentes niveles se comportan como un todo autónomo y como partes cooperantes</w:t>
+      </w:r>
+      <w:r>
+        <w:t xml:space="preserve">, </w:t>
+      </w:r>
+      <w:r>
+        <w:t>donde los mecanismos de toma de decisión son heredados del esquema jerárquico, de forma vertical, mientras los modelos</w:t>
+      </w:r>
+      <w:r>
+        <w:t xml:space="preserve"> de las entidades</w:t>
+      </w:r>
+      <w:r>
+        <w:t xml:space="preserve"> se integran de forma horizontal y vertical, </w:t>
+      </w:r>
+      <w:r>
+        <w:t>para establecer</w:t>
+      </w:r>
+      <w:r>
+        <w:t xml:space="preserve"> el plan global, e individualmente un plan</w:t>
+      </w:r>
+      <w:r>
+        <w:t xml:space="preserve"> a seguir</w:t>
+      </w:r>
+      <w:r>
+        <w:t xml:space="preserve"> para cada unidad. T</w:t>
+      </w:r>
+      <w:r>
+        <w:t>al dualidad autonomí</w:t>
+      </w:r>
+      <w:r>
+        <w:t>a</w:t>
+      </w:r>
+      <w:r>
+        <w:t xml:space="preserve"> – cooperació</w:t>
+      </w:r>
+      <w:r>
+        <w:t>n es</w:t>
+      </w:r>
+      <w:r>
+        <w:t xml:space="preserve"> </w:t>
+      </w:r>
+      <w:r>
+        <w:t>balanceada por el modelo de conocimiento</w:t>
+      </w:r>
+      <w:r>
+        <w:t>, el cual define el comportamiento del sistema mediante condiciones de funcionamiento.</w:t>
+      </w:r>
+      <w:r>
+        <w:t xml:space="preserve"> </w:t>
+      </w:r>
+      <w:r>
+        <w:t xml:space="preserve">Es así como una empresa </w:t>
+      </w:r>
+      <w:proofErr w:type="spellStart"/>
+      <w:r>
+        <w:t>holónica</w:t>
+      </w:r>
+      <w:proofErr w:type="spellEnd"/>
+      <w:r>
+        <w:t xml:space="preserve">, está constituida por unidades </w:t>
+      </w:r>
+      <w:proofErr w:type="spellStart"/>
+      <w:r>
+        <w:t>holónicas</w:t>
+      </w:r>
+      <w:proofErr w:type="spellEnd"/>
+      <w:r>
+        <w:t xml:space="preserve">, con las mismas características </w:t>
+      </w:r>
+      <w:r>
+        <w:lastRenderedPageBreak/>
+        <w:t>cabeza – cuello – cuerpo descrita</w:t>
+      </w:r>
+      <w:r>
+        <w:t>s</w:t>
+      </w:r>
+      <w:r>
+        <w:t xml:space="preserve"> previamente para un holón de producción [</w:t>
+      </w:r>
+      <w:r>
+        <w:t>108</w:t>
+      </w:r>
+      <w:r>
+        <w:t>]</w:t>
+      </w:r>
+      <w:r>
+        <w:t xml:space="preserve"> (véase figura </w:t>
+      </w:r>
+      <w:r>
+        <w:t xml:space="preserve">empresa </w:t>
+      </w:r>
+      <w:proofErr w:type="spellStart"/>
+      <w:r>
+        <w:t>holónica</w:t>
+      </w:r>
+      <w:proofErr w:type="spellEnd"/>
+      <w:r>
+        <w:t>)</w:t>
+      </w:r>
+    </w:p>
+    <w:p>
+      <w:pPr>
+        <w:jc w:val="both"/>
+      </w:pPr>
+    </w:p>
+    <w:p>
+      <w:pPr>
+        <w:jc w:val="both"/>
+      </w:pPr>
+      <w:r>
+        <w:t xml:space="preserve">En el modelo referido </w:t>
+      </w:r>
+      <w:r>
+        <w:t xml:space="preserve">de la figura TAL </w:t>
+      </w:r>
+      <w:r>
+        <w:t>[108], se propone que el manejo del conocimiento</w:t>
+      </w:r>
+      <w:r>
+        <w:t xml:space="preserve"> en una empresa </w:t>
+      </w:r>
+      <w:proofErr w:type="spellStart"/>
+      <w:r>
+        <w:t>holónica</w:t>
+      </w:r>
+      <w:proofErr w:type="spellEnd"/>
+      <w:r>
+        <w:t xml:space="preserve"> es llevado a cabo por tres entes: Gestor, Programador, Ejecutor; la cooperación de estos elementos permite generar tres </w:t>
+      </w:r>
+      <w:r>
+        <w:t>mecanismos</w:t>
+      </w:r>
+      <w:r>
+        <w:t xml:space="preserve"> de toma de decisión</w:t>
+      </w:r>
+      <w:r>
+        <w:t xml:space="preserve"> cuyos modelos son considerados a eventos discretos, que reciben la información </w:t>
+      </w:r>
+      <w:proofErr w:type="spellStart"/>
+      <w:r>
+        <w:t>discretizada</w:t>
+      </w:r>
+      <w:proofErr w:type="spellEnd"/>
+      <w:r>
+        <w:t xml:space="preserve"> proveniente de los modelos del proceso, los cuales son continuos en cada etapa.</w:t>
+      </w:r>
+    </w:p>
+    <w:p>
+      <w:pPr>
+        <w:jc w:val="both"/>
+      </w:pPr>
+    </w:p>
+    <w:p>
+      <w:pPr>
+        <w:jc w:val="both"/>
+      </w:pPr>
+      <w:r>
+        <w:t xml:space="preserve">Sistema de Gestión: </w:t>
+      </w:r>
+      <w:r>
+        <w:t>Se encarga de realizar tareas de planificación y evaluación de órdenes de producción. Realización de las diferentes formas de obtener un producto según la factibilidad de ejecución</w:t>
+      </w:r>
+      <w:r>
+        <w:t xml:space="preserve"> y los recursos disponibles</w:t>
+      </w:r>
+      <w:r>
+        <w:t>.</w:t>
+      </w:r>
+      <w:r>
+        <w:t xml:space="preserve"> </w:t>
+      </w:r>
+      <w:r>
+        <w:t>Genera el esquema de supervisión que va a ser utilizado por el supervisor en tiempo real.</w:t>
+      </w:r>
+    </w:p>
+    <w:p>
+      <w:pPr>
+        <w:jc w:val="both"/>
+      </w:pPr>
+    </w:p>
+    <w:p>
+      <w:pPr>
+        <w:jc w:val="both"/>
+      </w:pPr>
+      <w:r>
+        <w:t>Sistema de Coordinación/Supervisión: Hace seguimiento y evalúa las secuencias de operaciones en tiempo real. Debe realizar la sincronización entre etapas e informar de fallos en caso de ser necesario, de modo que el planificador pueda adaptarse a los cambios.</w:t>
+      </w:r>
+    </w:p>
+    <w:p>
+      <w:pPr>
+        <w:jc w:val="both"/>
+      </w:pPr>
+    </w:p>
+    <w:p>
+      <w:pPr>
+        <w:jc w:val="both"/>
+      </w:pPr>
+      <w:r>
+        <w:t xml:space="preserve">Sistema de Ejecución/Control: </w:t>
+      </w:r>
+      <w:r>
+        <w:t>S</w:t>
+      </w:r>
+      <w:r>
+        <w:t>eguimiento de las variables del proceso</w:t>
+      </w:r>
+      <w:r>
+        <w:t>, detección de alarmas, evalúa la condición de equipos. Debe determinar el estado del proceso y del flujo de producto, para verificar las condiciones en la entrada y salida del proceso. Encargado de indicadores, alarmas y estados del sistema.</w:t>
+      </w:r>
       <w:bookmarkStart w:id="0" w:name="_GoBack"/>
       <w:bookmarkEnd w:id="0"/>
     </w:p>
-    <w:p/>
+    <w:p>
+      <w:pPr>
+        <w:jc w:val="both"/>
+      </w:pPr>
+    </w:p>
+    <w:p>
+      <w:pPr>
+        <w:jc w:val="both"/>
+      </w:pPr>
+      <w:r>
+        <w:t>[</w:t>
+      </w:r>
+      <w:proofErr w:type="gramStart"/>
+      <w:r>
+        <w:t>empresa</w:t>
+      </w:r>
+      <w:proofErr w:type="gramEnd"/>
+      <w:r>
+        <w:t xml:space="preserve"> </w:t>
+      </w:r>
+      <w:proofErr w:type="spellStart"/>
+      <w:r>
+        <w:t>holónica</w:t>
+      </w:r>
+      <w:proofErr w:type="spellEnd"/>
+      <w:r>
+        <w:t xml:space="preserve"> 108]</w:t>
+      </w:r>
+    </w:p>
+    <w:p>
+      <w:pPr>
+        <w:jc w:val="both"/>
+      </w:pPr>
+    </w:p>
+    <w:p>
+      <w:pPr>
+        <w:jc w:val="both"/>
+      </w:pPr>
+      <w:r>
+        <w:t>Los atributos claves de un sistema holónico: autonomía, cooperación, proactividad y reactividad, hacen de ellos una solución eficiente para la ejecución del plan de producción, adaptándose a los requerimientos no programados del proceso, como solicitudes de urgencia, cambios en ordenes, fallas de recursos y demás inconvenientes que puedan afectar el buen funcionamiento de la planta.</w:t>
+      </w:r>
+    </w:p>
+    <w:p>
+      <w:pPr>
+        <w:jc w:val="both"/>
+      </w:pPr>
+    </w:p>
     <w:p>
       <w:r>
         <w:br w:type="page"/>

</xml_diff>

<commit_message>
Modelo de negocios hidrológicas
</commit_message>
<xml_diff>
--- a/Estructura del documento.docx
+++ b/Estructura del documento.docx
@@ -312,7 +312,7 @@
         <w:t xml:space="preserve">Capítulo III: </w:t>
       </w:r>
       <w:r>
-        <w:t>Desarrollo</w:t>
+        <w:t>Caso de Estudio</w:t>
       </w:r>
     </w:p>
     <w:p>
@@ -582,713 +582,15 @@
         </w:pBdr>
       </w:pPr>
     </w:p>
-    <w:p/>
-    <w:p>
-      <w:pPr>
-        <w:jc w:val="both"/>
-      </w:pPr>
-      <w:r>
-        <w:t xml:space="preserve">En [109] se define un holón como una unidad autónoma y cooperativa, capaz de transformar, transportar, almacenar y/o validar información y objetos físicos. Tiene la autonomía de crear y controlar la ejecución de sus propios planes mientras interactúa con otros </w:t>
-      </w:r>
-      <w:proofErr w:type="spellStart"/>
-      <w:r>
-        <w:t>holones</w:t>
-      </w:r>
-      <w:proofErr w:type="spellEnd"/>
-      <w:r>
-        <w:t xml:space="preserve">; tal cooperación permite desarrollar un plan entre </w:t>
-      </w:r>
-      <w:proofErr w:type="spellStart"/>
-      <w:r>
-        <w:t>holones</w:t>
-      </w:r>
-      <w:proofErr w:type="spellEnd"/>
-      <w:r>
-        <w:t xml:space="preserve"> para llevar a cabo la meta del sistema.</w:t>
-      </w:r>
-    </w:p>
-    <w:p>
-      <w:pPr>
-        <w:jc w:val="both"/>
-      </w:pPr>
-    </w:p>
-    <w:p>
-      <w:pPr>
-        <w:jc w:val="both"/>
-        <w:rPr>
-          <w:lang w:val="en-US"/>
-        </w:rPr>
-      </w:pPr>
-      <w:r>
-        <w:t xml:space="preserve">En [109] se propone que un holón en el proceso de producción debe estar compuesto por tres partes esenciales: un cuerpo, donde se desarrollen los procesos de transformación, transporte y almacenamiento; una cabeza, donde se desarrolle la toma de decisiones de la unidad, basada en el conocimiento del proceso y los recursos disponibles, acciones realizadas por dispositivos físicos y humanos en interacción; por último un cuello, que representa la interfaz entre los componentes previos, conformado por las tecnologías que transportan la información. </w:t>
-      </w:r>
-      <w:r>
-        <w:rPr>
-          <w:lang w:val="en-US"/>
-        </w:rPr>
-        <w:t>(</w:t>
-      </w:r>
-      <w:proofErr w:type="spellStart"/>
-      <w:proofErr w:type="gramStart"/>
-      <w:r>
-        <w:rPr>
-          <w:lang w:val="en-US"/>
-        </w:rPr>
-        <w:t>véase</w:t>
-      </w:r>
-      <w:proofErr w:type="spellEnd"/>
-      <w:proofErr w:type="gramEnd"/>
-      <w:r>
-        <w:rPr>
-          <w:lang w:val="en-US"/>
-        </w:rPr>
-        <w:t xml:space="preserve"> </w:t>
-      </w:r>
-      <w:proofErr w:type="spellStart"/>
-      <w:r>
-        <w:rPr>
-          <w:lang w:val="en-US"/>
-        </w:rPr>
-        <w:t>figura</w:t>
-      </w:r>
-      <w:proofErr w:type="spellEnd"/>
-      <w:r>
-        <w:rPr>
-          <w:lang w:val="en-US"/>
-        </w:rPr>
-        <w:t xml:space="preserve"> \ref{fig-</w:t>
-      </w:r>
-      <w:proofErr w:type="spellStart"/>
-      <w:r>
-        <w:rPr>
-          <w:lang w:val="en-US"/>
-        </w:rPr>
-        <w:t>holon</w:t>
-      </w:r>
-      <w:proofErr w:type="spellEnd"/>
-      <w:r>
-        <w:rPr>
-          <w:lang w:val="en-US"/>
-        </w:rPr>
-        <w:t>})</w:t>
-      </w:r>
-    </w:p>
-    <w:p>
-      <w:pPr>
-        <w:jc w:val="both"/>
-        <w:rPr>
-          <w:lang w:val="en-US"/>
-        </w:rPr>
-      </w:pPr>
-    </w:p>
-    <w:p>
-      <w:pPr>
-        <w:jc w:val="both"/>
-      </w:pPr>
-      <w:r>
-        <w:rPr>
-          <w:lang w:val="en-US"/>
-        </w:rPr>
-        <w:t>[</w:t>
-      </w:r>
-      <w:proofErr w:type="gramStart"/>
-      <w:r>
-        <w:rPr>
-          <w:lang w:val="en-US"/>
-        </w:rPr>
-        <w:t>fig-</w:t>
-      </w:r>
-      <w:proofErr w:type="spellStart"/>
-      <w:r>
-        <w:rPr>
-          <w:lang w:val="en-US"/>
-        </w:rPr>
-        <w:t>holon</w:t>
-      </w:r>
-      <w:proofErr w:type="spellEnd"/>
-      <w:proofErr w:type="gramEnd"/>
-      <w:r>
-        <w:rPr>
-          <w:lang w:val="en-US"/>
-        </w:rPr>
-        <w:t>]</w:t>
-      </w:r>
-    </w:p>
-    <w:p>
-      <w:pPr>
-        <w:jc w:val="both"/>
-      </w:pPr>
-    </w:p>
-    <w:p>
-      <w:pPr>
-        <w:jc w:val="both"/>
-      </w:pPr>
-      <w:r>
-        <w:t>Por su parte, PROSA (</w:t>
-      </w:r>
-      <w:proofErr w:type="spellStart"/>
-      <w:r>
-        <w:t>Product</w:t>
-      </w:r>
-      <w:proofErr w:type="spellEnd"/>
-      <w:r>
-        <w:t xml:space="preserve"> </w:t>
-      </w:r>
-      <w:proofErr w:type="spellStart"/>
-      <w:r>
-        <w:t>Resource</w:t>
-      </w:r>
-      <w:proofErr w:type="spellEnd"/>
-      <w:r>
-        <w:t xml:space="preserve"> </w:t>
-      </w:r>
-      <w:proofErr w:type="spellStart"/>
-      <w:r>
-        <w:t>Order</w:t>
-      </w:r>
-      <w:proofErr w:type="spellEnd"/>
-      <w:r>
-        <w:t xml:space="preserve"> Staff </w:t>
-      </w:r>
-      <w:proofErr w:type="spellStart"/>
-      <w:r>
-        <w:t>Architecture</w:t>
-      </w:r>
-      <w:proofErr w:type="spellEnd"/>
-      <w:r>
-        <w:t>) presenta una estructura que describe los elementos que hacen a una unidad autónoma ser un holón, estos son: Orden, Producto y Recursos (véase figura \</w:t>
-      </w:r>
-      <w:proofErr w:type="spellStart"/>
-      <w:proofErr w:type="gramStart"/>
-      <w:r>
-        <w:t>ref</w:t>
-      </w:r>
-      <w:proofErr w:type="spellEnd"/>
-      <w:r>
-        <w:t>{</w:t>
-      </w:r>
-      <w:proofErr w:type="spellStart"/>
-      <w:proofErr w:type="gramEnd"/>
-      <w:r>
-        <w:t>fig</w:t>
-      </w:r>
-      <w:proofErr w:type="spellEnd"/>
-      <w:r>
-        <w:t>-prosa}). Cada holón es responsable de un aspecto del control de manufactura, ya sea logístico, de planificación tecnológica o de capacidades de recursos, respectivamente. [104]</w:t>
-      </w:r>
-    </w:p>
-    <w:p>
-      <w:pPr>
-        <w:jc w:val="both"/>
-      </w:pPr>
-    </w:p>
-    <w:p>
-      <w:pPr>
-        <w:jc w:val="both"/>
-      </w:pPr>
-      <w:r>
-        <w:t>[</w:t>
-      </w:r>
-      <w:proofErr w:type="spellStart"/>
-      <w:proofErr w:type="gramStart"/>
-      <w:r>
-        <w:t>fig</w:t>
-      </w:r>
-      <w:proofErr w:type="spellEnd"/>
-      <w:r>
-        <w:t>-prosa</w:t>
-      </w:r>
-      <w:proofErr w:type="gramEnd"/>
-      <w:r>
-        <w:t>]</w:t>
-      </w:r>
-    </w:p>
-    <w:p>
-      <w:pPr>
-        <w:jc w:val="both"/>
-      </w:pPr>
-      <w:r>
-        <w:lastRenderedPageBreak/>
-        <w:t xml:space="preserve">Los tipos de </w:t>
-      </w:r>
-      <w:proofErr w:type="spellStart"/>
-      <w:r>
-        <w:t>holones</w:t>
-      </w:r>
-      <w:proofErr w:type="spellEnd"/>
-      <w:r>
-        <w:t xml:space="preserve"> del modelo PROSA se describen brevemente a continuación: [104]</w:t>
-      </w:r>
-    </w:p>
-    <w:p>
-      <w:pPr>
-        <w:jc w:val="both"/>
-      </w:pPr>
-    </w:p>
-    <w:p>
-      <w:pPr>
-        <w:jc w:val="both"/>
-      </w:pPr>
-      <w:r>
-        <w:tab/>
-      </w:r>
-      <w:r>
-        <w:tab/>
-      </w:r>
-      <w:r>
-        <w:tab/>
-        <w:t>\</w:t>
-      </w:r>
-      <w:proofErr w:type="spellStart"/>
-      <w:r>
-        <w:t>begin</w:t>
-      </w:r>
-      <w:proofErr w:type="spellEnd"/>
-      <w:r>
-        <w:t>{</w:t>
-      </w:r>
-      <w:proofErr w:type="spellStart"/>
-      <w:r>
-        <w:t>itemize</w:t>
-      </w:r>
-      <w:proofErr w:type="spellEnd"/>
-      <w:r>
-        <w:t>}</w:t>
-      </w:r>
-    </w:p>
-    <w:p>
-      <w:pPr>
-        <w:jc w:val="both"/>
-      </w:pPr>
-      <w:r>
-        <w:tab/>
-      </w:r>
-      <w:r>
-        <w:tab/>
-      </w:r>
-      <w:r>
-        <w:tab/>
-      </w:r>
-      <w:r>
-        <w:tab/>
-        <w:t>\</w:t>
-      </w:r>
-      <w:proofErr w:type="spellStart"/>
-      <w:r>
-        <w:t>item</w:t>
-      </w:r>
-      <w:proofErr w:type="spellEnd"/>
-      <w:r>
-        <w:t xml:space="preserve"> Un holón de orden representa una orden de un cliente, orden interna, orden de reparación, de recursos, entre otras. Es responsable de manejar el producto físico en producción, el modelo del estado del producto y el procesamiento de información relacionada a la producción.</w:t>
-      </w:r>
-    </w:p>
-    <w:p>
-      <w:pPr>
-        <w:jc w:val="both"/>
-      </w:pPr>
-      <w:r>
-        <w:tab/>
-      </w:r>
-      <w:r>
-        <w:tab/>
-      </w:r>
-      <w:r>
-        <w:tab/>
-      </w:r>
-      <w:r>
-        <w:tab/>
-        <w:t>\</w:t>
-      </w:r>
-      <w:proofErr w:type="spellStart"/>
-      <w:r>
-        <w:t>item</w:t>
-      </w:r>
-      <w:proofErr w:type="spellEnd"/>
-      <w:r>
-        <w:t xml:space="preserve"> Un holón de producto contiene el conocimiento del proceso y la producción, para asegurar la calidad en la realización del producto. Maneja información acerca del ciclo de vida del producto, diseño del proceso, modelos del producto, entre otras, con el fin de monitorear la eficiencia y calidad en la unidad de producción.</w:t>
-      </w:r>
-    </w:p>
-    <w:p>
-      <w:pPr>
-        <w:jc w:val="both"/>
-      </w:pPr>
-      <w:r>
-        <w:tab/>
-      </w:r>
-      <w:r>
-        <w:tab/>
-      </w:r>
-      <w:r>
-        <w:tab/>
-      </w:r>
-      <w:r>
-        <w:tab/>
-        <w:t>\</w:t>
-      </w:r>
-      <w:proofErr w:type="spellStart"/>
-      <w:r>
-        <w:t>item</w:t>
-      </w:r>
-      <w:proofErr w:type="spellEnd"/>
-      <w:r>
-        <w:t xml:space="preserve"> Un holón de recurso contiene la parte física de un recurso necesario para el proceso de manufactura y una parte de manejo de información para controlar el recurso. Contiene métodos y procedimientos para la asignación y organización de los recursos.</w:t>
-      </w:r>
-    </w:p>
-    <w:p>
-      <w:pPr>
-        <w:jc w:val="both"/>
-      </w:pPr>
-      <w:r>
-        <w:tab/>
-      </w:r>
-      <w:r>
-        <w:tab/>
-      </w:r>
-      <w:r>
-        <w:tab/>
-        <w:t>\</w:t>
-      </w:r>
-      <w:proofErr w:type="spellStart"/>
-      <w:r>
-        <w:t>end</w:t>
-      </w:r>
-      <w:proofErr w:type="spellEnd"/>
-      <w:r>
-        <w:t>{</w:t>
-      </w:r>
-      <w:proofErr w:type="spellStart"/>
-      <w:r>
-        <w:t>itemize</w:t>
-      </w:r>
-      <w:proofErr w:type="spellEnd"/>
-      <w:r>
-        <w:t>}</w:t>
-      </w:r>
-    </w:p>
-    <w:p>
-      <w:pPr>
-        <w:jc w:val="both"/>
-      </w:pPr>
-      <w:r>
-        <w:tab/>
-      </w:r>
-      <w:r>
-        <w:tab/>
-      </w:r>
-      <w:r>
-        <w:tab/>
-      </w:r>
-    </w:p>
-    <w:p>
-      <w:pPr>
-        <w:jc w:val="both"/>
-      </w:pPr>
-      <w:r>
-        <w:t xml:space="preserve">Un sistema holónico de producción no es más que alcanzar la cooperación entre distintos </w:t>
-      </w:r>
-      <w:proofErr w:type="spellStart"/>
-      <w:r>
-        <w:t>holones</w:t>
-      </w:r>
-      <w:proofErr w:type="spellEnd"/>
-      <w:r>
-        <w:t>, cuya finalidad es obtener una visión completa de la unidad, desde la toma de decisiones hasta los procesos de máquina en el nivel más bajo</w:t>
-      </w:r>
-      <w:r>
-        <w:t xml:space="preserve"> (véase figura unidad </w:t>
-      </w:r>
-      <w:proofErr w:type="spellStart"/>
-      <w:r>
-        <w:t>holonica</w:t>
-      </w:r>
-      <w:proofErr w:type="spellEnd"/>
-      <w:r>
-        <w:t xml:space="preserve"> la otra). </w:t>
-      </w:r>
-      <w:r>
-        <w:t xml:space="preserve">Este tipo de sistemas ofrece autonomía a los módulos individuales u </w:t>
-      </w:r>
-      <w:proofErr w:type="spellStart"/>
-      <w:r>
-        <w:t>holones</w:t>
-      </w:r>
-      <w:proofErr w:type="spellEnd"/>
-      <w:r>
-        <w:t xml:space="preserve">, lo que permite generar respuestas a las perturbaciones del proceso de forma rápida, de igual forma se añade la habilidad de reconfiguración del proceso en caso de enfrentar nuevos requerimientos de producción. [108] Los sistemas holónicos proveen flexibilidad y adaptabilidad tal como los esquemas </w:t>
-      </w:r>
-      <w:proofErr w:type="spellStart"/>
-      <w:r>
-        <w:t>heterárquicos</w:t>
-      </w:r>
-      <w:proofErr w:type="spellEnd"/>
-      <w:r>
-        <w:t>, manteniendo la estabilidad y optimización global de los esquemas jerárquicos. [62]</w:t>
-      </w:r>
-    </w:p>
-    <w:p>
-      <w:pPr>
-        <w:jc w:val="both"/>
-      </w:pPr>
-    </w:p>
-    <w:p>
-      <w:pPr>
-        <w:jc w:val="both"/>
-      </w:pPr>
-      <w:r>
-        <w:t>[</w:t>
-      </w:r>
-      <w:proofErr w:type="gramStart"/>
-      <w:r>
-        <w:t>unidad</w:t>
-      </w:r>
-      <w:proofErr w:type="gramEnd"/>
-      <w:r>
-        <w:t xml:space="preserve"> </w:t>
-      </w:r>
-      <w:proofErr w:type="spellStart"/>
-      <w:r>
-        <w:t>holonica</w:t>
-      </w:r>
-      <w:proofErr w:type="spellEnd"/>
-      <w:r>
-        <w:t xml:space="preserve"> la otra]</w:t>
-      </w:r>
-    </w:p>
-    <w:p>
-      <w:pPr>
-        <w:jc w:val="both"/>
-      </w:pPr>
-    </w:p>
-    <w:p>
-      <w:pPr>
-        <w:jc w:val="both"/>
-      </w:pPr>
-      <w:r>
-        <w:t xml:space="preserve">En la </w:t>
-      </w:r>
-      <w:proofErr w:type="spellStart"/>
-      <w:r>
-        <w:t>holarquía</w:t>
-      </w:r>
-      <w:proofErr w:type="spellEnd"/>
-      <w:r>
-        <w:t xml:space="preserve">, los </w:t>
-      </w:r>
-      <w:proofErr w:type="spellStart"/>
-      <w:r>
-        <w:t>holones</w:t>
-      </w:r>
-      <w:proofErr w:type="spellEnd"/>
-      <w:r>
-        <w:t xml:space="preserve"> en diferentes niveles se comportan como un todo autónomo y como partes cooperantes</w:t>
-      </w:r>
-      <w:r>
-        <w:t xml:space="preserve">, </w:t>
-      </w:r>
-      <w:r>
-        <w:t>donde los mecanismos de toma de decisión son heredados del esquema jerárquico, de forma vertical, mientras los modelos</w:t>
-      </w:r>
-      <w:r>
-        <w:t xml:space="preserve"> de las entidades</w:t>
-      </w:r>
-      <w:r>
-        <w:t xml:space="preserve"> se integran de forma horizontal y vertical, </w:t>
-      </w:r>
-      <w:r>
-        <w:t>para establecer</w:t>
-      </w:r>
-      <w:r>
-        <w:t xml:space="preserve"> el plan global, e individualmente un plan</w:t>
-      </w:r>
-      <w:r>
-        <w:t xml:space="preserve"> a seguir</w:t>
-      </w:r>
-      <w:r>
-        <w:t xml:space="preserve"> para cada unidad. T</w:t>
-      </w:r>
-      <w:r>
-        <w:t>al dualidad autonomí</w:t>
-      </w:r>
-      <w:r>
-        <w:t>a</w:t>
-      </w:r>
-      <w:r>
-        <w:t xml:space="preserve"> – cooperació</w:t>
-      </w:r>
-      <w:r>
-        <w:t>n es</w:t>
-      </w:r>
-      <w:r>
-        <w:t xml:space="preserve"> </w:t>
-      </w:r>
-      <w:r>
-        <w:t>balanceada por el modelo de conocimiento</w:t>
-      </w:r>
-      <w:r>
-        <w:t>, el cual define el comportamiento del sistema mediante condiciones de funcionamiento.</w:t>
-      </w:r>
-      <w:r>
-        <w:t xml:space="preserve"> </w:t>
-      </w:r>
-      <w:r>
-        <w:t xml:space="preserve">Es así como una empresa </w:t>
-      </w:r>
-      <w:proofErr w:type="spellStart"/>
-      <w:r>
-        <w:t>holónica</w:t>
-      </w:r>
-      <w:proofErr w:type="spellEnd"/>
-      <w:r>
-        <w:t xml:space="preserve">, está constituida por unidades </w:t>
-      </w:r>
-      <w:proofErr w:type="spellStart"/>
-      <w:r>
-        <w:t>holónicas</w:t>
-      </w:r>
-      <w:proofErr w:type="spellEnd"/>
-      <w:r>
-        <w:t xml:space="preserve">, con las mismas características </w:t>
-      </w:r>
-      <w:r>
-        <w:lastRenderedPageBreak/>
-        <w:t>cabeza – cuello – cuerpo descrita</w:t>
-      </w:r>
-      <w:r>
-        <w:t>s</w:t>
-      </w:r>
-      <w:r>
-        <w:t xml:space="preserve"> previamente para un holón de producción [</w:t>
-      </w:r>
-      <w:r>
-        <w:t>108</w:t>
-      </w:r>
-      <w:r>
-        <w:t>]</w:t>
-      </w:r>
-      <w:r>
-        <w:t xml:space="preserve"> (véase figura </w:t>
-      </w:r>
-      <w:r>
-        <w:t xml:space="preserve">empresa </w:t>
-      </w:r>
-      <w:proofErr w:type="spellStart"/>
-      <w:r>
-        <w:t>holónica</w:t>
-      </w:r>
-      <w:proofErr w:type="spellEnd"/>
-      <w:r>
-        <w:t>)</w:t>
-      </w:r>
-    </w:p>
-    <w:p>
-      <w:pPr>
-        <w:jc w:val="both"/>
-      </w:pPr>
-    </w:p>
-    <w:p>
-      <w:pPr>
-        <w:jc w:val="both"/>
-      </w:pPr>
-      <w:r>
-        <w:t xml:space="preserve">En el modelo referido </w:t>
-      </w:r>
-      <w:r>
-        <w:t xml:space="preserve">de la figura TAL </w:t>
-      </w:r>
-      <w:r>
-        <w:t>[108], se propone que el manejo del conocimiento</w:t>
-      </w:r>
-      <w:r>
-        <w:t xml:space="preserve"> en una empresa </w:t>
-      </w:r>
-      <w:proofErr w:type="spellStart"/>
-      <w:r>
-        <w:t>holónica</w:t>
-      </w:r>
-      <w:proofErr w:type="spellEnd"/>
-      <w:r>
-        <w:t xml:space="preserve"> es llevado a cabo por tres entes: Gestor, Programador, Ejecutor; la cooperación de estos elementos permite generar tres </w:t>
-      </w:r>
-      <w:r>
-        <w:t>mecanismos</w:t>
-      </w:r>
-      <w:r>
-        <w:t xml:space="preserve"> de toma de decisión</w:t>
-      </w:r>
-      <w:r>
-        <w:t xml:space="preserve"> cuyos modelos son considerados a eventos discretos, que reciben la información </w:t>
-      </w:r>
-      <w:proofErr w:type="spellStart"/>
-      <w:r>
-        <w:t>discretizada</w:t>
-      </w:r>
-      <w:proofErr w:type="spellEnd"/>
-      <w:r>
-        <w:t xml:space="preserve"> proveniente de los modelos del proceso, los cuales son continuos en cada etapa.</w:t>
-      </w:r>
-    </w:p>
-    <w:p>
-      <w:pPr>
-        <w:jc w:val="both"/>
-      </w:pPr>
-    </w:p>
-    <w:p>
-      <w:pPr>
-        <w:jc w:val="both"/>
-      </w:pPr>
-      <w:r>
-        <w:t xml:space="preserve">Sistema de Gestión: </w:t>
-      </w:r>
-      <w:r>
-        <w:t>Se encarga de realizar tareas de planificación y evaluación de órdenes de producción. Realización de las diferentes formas de obtener un producto según la factibilidad de ejecución</w:t>
-      </w:r>
-      <w:r>
-        <w:t xml:space="preserve"> y los recursos disponibles</w:t>
-      </w:r>
-      <w:r>
-        <w:t>.</w:t>
-      </w:r>
-      <w:r>
-        <w:t xml:space="preserve"> </w:t>
-      </w:r>
-      <w:r>
-        <w:t>Genera el esquema de supervisión que va a ser utilizado por el supervisor en tiempo real.</w:t>
-      </w:r>
-    </w:p>
-    <w:p>
-      <w:pPr>
-        <w:jc w:val="both"/>
-      </w:pPr>
-    </w:p>
-    <w:p>
-      <w:pPr>
-        <w:jc w:val="both"/>
-      </w:pPr>
-      <w:r>
-        <w:t>Sistema de Coordinación/Supervisión: Hace seguimiento y evalúa las secuencias de operaciones en tiempo real. Debe realizar la sincronización entre etapas e informar de fallos en caso de ser necesario, de modo que el planificador pueda adaptarse a los cambios.</w:t>
-      </w:r>
-    </w:p>
-    <w:p>
-      <w:pPr>
-        <w:jc w:val="both"/>
-      </w:pPr>
-    </w:p>
-    <w:p>
-      <w:pPr>
-        <w:jc w:val="both"/>
-      </w:pPr>
-      <w:r>
-        <w:t xml:space="preserve">Sistema de Ejecución/Control: </w:t>
-      </w:r>
-      <w:r>
-        <w:t>S</w:t>
-      </w:r>
-      <w:r>
-        <w:t>eguimiento de las variables del proceso</w:t>
-      </w:r>
-      <w:r>
-        <w:t>, detección de alarmas, evalúa la condición de equipos. Debe determinar el estado del proceso y del flujo de producto, para verificar las condiciones en la entrada y salida del proceso. Encargado de indicadores, alarmas y estados del sistema.</w:t>
-      </w:r>
+    <w:p>
+      <w:pPr>
+        <w:jc w:val="both"/>
+      </w:pPr>
+    </w:p>
+    <w:p>
+      <w:pPr>
+        <w:jc w:val="both"/>
+      </w:pPr>
       <w:bookmarkStart w:id="0" w:name="_GoBack"/>
       <w:bookmarkEnd w:id="0"/>
     </w:p>
@@ -1296,43 +598,6 @@
       <w:pPr>
         <w:jc w:val="both"/>
       </w:pPr>
-    </w:p>
-    <w:p>
-      <w:pPr>
-        <w:jc w:val="both"/>
-      </w:pPr>
-      <w:r>
-        <w:t>[</w:t>
-      </w:r>
-      <w:proofErr w:type="gramStart"/>
-      <w:r>
-        <w:t>empresa</w:t>
-      </w:r>
-      <w:proofErr w:type="gramEnd"/>
-      <w:r>
-        <w:t xml:space="preserve"> </w:t>
-      </w:r>
-      <w:proofErr w:type="spellStart"/>
-      <w:r>
-        <w:t>holónica</w:t>
-      </w:r>
-      <w:proofErr w:type="spellEnd"/>
-      <w:r>
-        <w:t xml:space="preserve"> 108]</w:t>
-      </w:r>
-    </w:p>
-    <w:p>
-      <w:pPr>
-        <w:jc w:val="both"/>
-      </w:pPr>
-    </w:p>
-    <w:p>
-      <w:pPr>
-        <w:jc w:val="both"/>
-      </w:pPr>
-      <w:r>
-        <w:t>Los atributos claves de un sistema holónico: autonomía, cooperación, proactividad y reactividad, hacen de ellos una solución eficiente para la ejecución del plan de producción, adaptándose a los requerimientos no programados del proceso, como solicitudes de urgencia, cambios en ordenes, fallas de recursos y demás inconvenientes que puedan afectar el buen funcionamiento de la planta.</w:t>
-      </w:r>
     </w:p>
     <w:p>
       <w:pPr>
@@ -3846,6 +3111,119 @@
     </w:lvl>
   </w:abstractNum>
   <w:abstractNum w:abstractNumId="1">
+    <w:nsid w:val="0F8D363A"/>
+    <w:multiLevelType w:val="multilevel"/>
+    <w:tmpl w:val="01C8B73A"/>
+    <w:lvl w:ilvl="0">
+      <w:start w:val="1"/>
+      <w:numFmt w:val="decimal"/>
+      <w:lvlText w:val="%1"/>
+      <w:lvlJc w:val="left"/>
+      <w:pPr>
+        <w:ind w:left="360" w:hanging="360"/>
+      </w:pPr>
+      <w:rPr>
+        <w:rFonts w:hint="default"/>
+      </w:rPr>
+    </w:lvl>
+    <w:lvl w:ilvl="1">
+      <w:start w:val="1"/>
+      <w:numFmt w:val="decimal"/>
+      <w:lvlText w:val="%1.%2"/>
+      <w:lvlJc w:val="left"/>
+      <w:pPr>
+        <w:ind w:left="360" w:hanging="360"/>
+      </w:pPr>
+      <w:rPr>
+        <w:rFonts w:hint="default"/>
+      </w:rPr>
+    </w:lvl>
+    <w:lvl w:ilvl="2">
+      <w:start w:val="1"/>
+      <w:numFmt w:val="decimal"/>
+      <w:lvlText w:val="%1.%2.%3"/>
+      <w:lvlJc w:val="left"/>
+      <w:pPr>
+        <w:ind w:left="720" w:hanging="720"/>
+      </w:pPr>
+      <w:rPr>
+        <w:rFonts w:hint="default"/>
+      </w:rPr>
+    </w:lvl>
+    <w:lvl w:ilvl="3">
+      <w:start w:val="1"/>
+      <w:numFmt w:val="decimal"/>
+      <w:lvlText w:val="%1.%2.%3.%4"/>
+      <w:lvlJc w:val="left"/>
+      <w:pPr>
+        <w:ind w:left="720" w:hanging="720"/>
+      </w:pPr>
+      <w:rPr>
+        <w:rFonts w:hint="default"/>
+      </w:rPr>
+    </w:lvl>
+    <w:lvl w:ilvl="4">
+      <w:start w:val="1"/>
+      <w:numFmt w:val="decimal"/>
+      <w:lvlText w:val="%1.%2.%3.%4.%5"/>
+      <w:lvlJc w:val="left"/>
+      <w:pPr>
+        <w:ind w:left="1080" w:hanging="1080"/>
+      </w:pPr>
+      <w:rPr>
+        <w:rFonts w:hint="default"/>
+      </w:rPr>
+    </w:lvl>
+    <w:lvl w:ilvl="5">
+      <w:start w:val="1"/>
+      <w:numFmt w:val="decimal"/>
+      <w:lvlText w:val="%1.%2.%3.%4.%5.%6"/>
+      <w:lvlJc w:val="left"/>
+      <w:pPr>
+        <w:ind w:left="1080" w:hanging="1080"/>
+      </w:pPr>
+      <w:rPr>
+        <w:rFonts w:hint="default"/>
+      </w:rPr>
+    </w:lvl>
+    <w:lvl w:ilvl="6">
+      <w:start w:val="1"/>
+      <w:numFmt w:val="decimal"/>
+      <w:lvlText w:val="%1.%2.%3.%4.%5.%6.%7"/>
+      <w:lvlJc w:val="left"/>
+      <w:pPr>
+        <w:ind w:left="1440" w:hanging="1440"/>
+      </w:pPr>
+      <w:rPr>
+        <w:rFonts w:hint="default"/>
+      </w:rPr>
+    </w:lvl>
+    <w:lvl w:ilvl="7">
+      <w:start w:val="1"/>
+      <w:numFmt w:val="decimal"/>
+      <w:lvlText w:val="%1.%2.%3.%4.%5.%6.%7.%8"/>
+      <w:lvlJc w:val="left"/>
+      <w:pPr>
+        <w:ind w:left="1440" w:hanging="1440"/>
+      </w:pPr>
+      <w:rPr>
+        <w:rFonts w:hint="default"/>
+      </w:rPr>
+    </w:lvl>
+    <w:lvl w:ilvl="8">
+      <w:start w:val="1"/>
+      <w:numFmt w:val="decimal"/>
+      <w:lvlText w:val="%1.%2.%3.%4.%5.%6.%7.%8.%9"/>
+      <w:lvlJc w:val="left"/>
+      <w:pPr>
+        <w:ind w:left="1440" w:hanging="1440"/>
+      </w:pPr>
+      <w:rPr>
+        <w:rFonts w:hint="default"/>
+      </w:rPr>
+    </w:lvl>
+  </w:abstractNum>
+  <w:abstractNum w:abstractNumId="2">
     <w:nsid w:val="13501D1A"/>
     <w:multiLevelType w:val="hybridMultilevel"/>
     <w:tmpl w:val="2CDA1BD2"/>
@@ -3958,7 +3336,7 @@
       </w:rPr>
     </w:lvl>
   </w:abstractNum>
-  <w:abstractNum w:abstractNumId="2">
+  <w:abstractNum w:abstractNumId="3">
     <w:nsid w:val="13B77C4F"/>
     <w:multiLevelType w:val="hybridMultilevel"/>
     <w:tmpl w:val="6F1CE596"/>
@@ -4071,7 +3449,7 @@
       </w:rPr>
     </w:lvl>
   </w:abstractNum>
-  <w:abstractNum w:abstractNumId="3">
+  <w:abstractNum w:abstractNumId="4">
     <w:nsid w:val="1E9D251A"/>
     <w:multiLevelType w:val="hybridMultilevel"/>
     <w:tmpl w:val="2D6AB462"/>
@@ -4184,7 +3562,7 @@
       </w:rPr>
     </w:lvl>
   </w:abstractNum>
-  <w:abstractNum w:abstractNumId="4">
+  <w:abstractNum w:abstractNumId="5">
     <w:nsid w:val="2AD01596"/>
     <w:multiLevelType w:val="hybridMultilevel"/>
     <w:tmpl w:val="B418ABB6"/>
@@ -4296,7 +3674,7 @@
       </w:rPr>
     </w:lvl>
   </w:abstractNum>
-  <w:abstractNum w:abstractNumId="5">
+  <w:abstractNum w:abstractNumId="6">
     <w:nsid w:val="4901785E"/>
     <w:multiLevelType w:val="hybridMultilevel"/>
     <w:tmpl w:val="F2DA24AA"/>
@@ -4409,7 +3787,7 @@
       </w:rPr>
     </w:lvl>
   </w:abstractNum>
-  <w:abstractNum w:abstractNumId="6">
+  <w:abstractNum w:abstractNumId="7">
     <w:nsid w:val="60D47E0B"/>
     <w:multiLevelType w:val="hybridMultilevel"/>
     <w:tmpl w:val="94867434"/>
@@ -4523,25 +3901,28 @@
     </w:lvl>
   </w:abstractNum>
   <w:num w:numId="1">
-    <w:abstractNumId w:val="2"/>
+    <w:abstractNumId w:val="3"/>
   </w:num>
   <w:num w:numId="2">
+    <w:abstractNumId w:val="6"/>
+  </w:num>
+  <w:num w:numId="3">
+    <w:abstractNumId w:val="4"/>
+  </w:num>
+  <w:num w:numId="4">
     <w:abstractNumId w:val="5"/>
   </w:num>
-  <w:num w:numId="3">
-    <w:abstractNumId w:val="3"/>
-  </w:num>
-  <w:num w:numId="4">
-    <w:abstractNumId w:val="4"/>
-  </w:num>
   <w:num w:numId="5">
-    <w:abstractNumId w:val="6"/>
+    <w:abstractNumId w:val="7"/>
   </w:num>
   <w:num w:numId="6">
-    <w:abstractNumId w:val="1"/>
+    <w:abstractNumId w:val="2"/>
   </w:num>
   <w:num w:numId="7">
     <w:abstractNumId w:val="0"/>
+  </w:num>
+  <w:num w:numId="8">
+    <w:abstractNumId w:val="1"/>
   </w:num>
 </w:numbering>
 </file>

</xml_diff>

<commit_message>
Hasta prueba de jarras
</commit_message>
<xml_diff>
--- a/Estructura del documento.docx
+++ b/Estructura del documento.docx
@@ -591,8 +591,66 @@
       <w:pPr>
         <w:jc w:val="both"/>
       </w:pPr>
+      <w:r>
+        <w:t>Turbidez</w:t>
+      </w:r>
+    </w:p>
+    <w:p>
+      <w:pPr>
+        <w:jc w:val="both"/>
+      </w:pPr>
+      <w:proofErr w:type="gramStart"/>
+      <w:r>
+        <w:t>pH</w:t>
+      </w:r>
+      <w:proofErr w:type="gramEnd"/>
+    </w:p>
+    <w:p>
+      <w:pPr>
+        <w:jc w:val="both"/>
+      </w:pPr>
+      <w:r>
+        <w:t>Cloro residual</w:t>
+      </w:r>
+    </w:p>
+    <w:p>
+      <w:pPr>
+        <w:jc w:val="both"/>
+      </w:pPr>
+      <w:r>
+        <w:t>Color</w:t>
+      </w:r>
+    </w:p>
+    <w:p>
+      <w:pPr>
+        <w:jc w:val="both"/>
+      </w:pPr>
+      <w:r>
+        <w:t>Temperatura (Oxígeno</w:t>
+      </w:r>
+      <w:r>
+        <w:t xml:space="preserve"> Disuelto</w:t>
+      </w:r>
+      <w:r>
+        <w:t>)</w:t>
+      </w:r>
       <w:bookmarkStart w:id="0" w:name="_GoBack"/>
       <w:bookmarkEnd w:id="0"/>
+    </w:p>
+    <w:p>
+      <w:pPr>
+        <w:jc w:val="both"/>
+      </w:pPr>
+    </w:p>
+    <w:p>
+      <w:pPr>
+        <w:jc w:val="both"/>
+      </w:pPr>
+    </w:p>
+    <w:p>
+      <w:pPr>
+        <w:jc w:val="both"/>
+      </w:pPr>
     </w:p>
     <w:p>
       <w:pPr>

</xml_diff>

<commit_message>
Todos los cuadros de operación
</commit_message>
<xml_diff>
--- a/Estructura del documento.docx
+++ b/Estructura del documento.docx
@@ -355,24 +355,6 @@
         <w:jc w:val="both"/>
       </w:pPr>
       <w:r>
-        <w:t xml:space="preserve">Propuesta </w:t>
-      </w:r>
-      <w:r>
-        <w:tab/>
-        <w:t>**</w:t>
-      </w:r>
-    </w:p>
-    <w:p>
-      <w:pPr>
-        <w:pStyle w:val="Prrafodelista"/>
-        <w:numPr>
-          <w:ilvl w:val="0"/>
-          <w:numId w:val="4"/>
-        </w:numPr>
-        <w:jc w:val="both"/>
-      </w:pPr>
-      <w:r>
-        <w:lastRenderedPageBreak/>
         <w:t xml:space="preserve">Caso de estudio: </w:t>
       </w:r>
     </w:p>
@@ -386,6 +368,7 @@
         <w:jc w:val="both"/>
       </w:pPr>
       <w:r>
+        <w:lastRenderedPageBreak/>
         <w:t>Hidrológicas</w:t>
       </w:r>
     </w:p>
@@ -589,19 +572,14 @@
     </w:p>
     <w:p>
       <w:pPr>
-        <w:jc w:val="both"/>
-      </w:pPr>
-      <w:r>
-        <w:t>Sedimentación</w:t>
-      </w:r>
-    </w:p>
-    <w:p>
-      <w:pPr>
         <w:tabs>
           <w:tab w:val="left" w:pos="1365"/>
         </w:tabs>
         <w:jc w:val="both"/>
       </w:pPr>
+      <w:r>
+        <w:t>Desinfección: Eliminación de microorganismos presentes en el agua y obtener agua apta para el consumo humano</w:t>
+      </w:r>
     </w:p>
     <w:p>
       <w:pPr>
@@ -610,9 +588,6 @@
         </w:tabs>
         <w:jc w:val="both"/>
       </w:pPr>
-      <w:r>
-        <w:t>Entrada</w:t>
-      </w:r>
     </w:p>
     <w:p>
       <w:pPr>
@@ -621,6 +596,9 @@
         </w:tabs>
         <w:jc w:val="both"/>
       </w:pPr>
+      <w:r>
+        <w:t>*****</w:t>
+      </w:r>
     </w:p>
     <w:p>
       <w:pPr>
@@ -630,19 +608,7 @@
         <w:jc w:val="both"/>
       </w:pPr>
       <w:r>
-        <w:t>Agua tratada con coagulante y</w:t>
-      </w:r>
-      <w:r>
-        <w:t xml:space="preserve"> </w:t>
-      </w:r>
-      <w:r>
-        <w:t>flóculos formados</w:t>
-      </w:r>
-      <w:r>
-        <w:t xml:space="preserve"> en suspensión</w:t>
-      </w:r>
-      <w:r>
-        <w:t>.</w:t>
+        <w:t>En los  procesos de producción se deben describir simultáneamente  dos modelos, con el fin de determinar el flujo de producto y flujo de proceso:</w:t>
       </w:r>
     </w:p>
     <w:p>
@@ -661,7 +627,33 @@
         <w:jc w:val="both"/>
       </w:pPr>
       <w:r>
-        <w:t>Proceso</w:t>
+        <w:tab/>
+      </w:r>
+      <w:r>
+        <w:tab/>
+      </w:r>
+      <w:r>
+        <w:tab/>
+      </w:r>
+      <w:r>
+        <w:tab/>
+        <w:t>\</w:t>
+      </w:r>
+      <w:proofErr w:type="spellStart"/>
+      <w:r>
+        <w:t>begin</w:t>
+      </w:r>
+      <w:proofErr w:type="spellEnd"/>
+      <w:r>
+        <w:t>{</w:t>
+      </w:r>
+      <w:proofErr w:type="spellStart"/>
+      <w:r>
+        <w:t>itemize</w:t>
+      </w:r>
+      <w:proofErr w:type="spellEnd"/>
+      <w:r>
+        <w:t>}</w:t>
       </w:r>
     </w:p>
     <w:p>
@@ -672,10 +664,28 @@
         <w:jc w:val="both"/>
       </w:pPr>
       <w:r>
-        <w:t>En la unidad de sedimentación se depositan los flóculos que se encuentran en suspensión; la velocidad de caída dependerá de la concentración de las partículas, gradiente de velocidad del sistema y distribución de tamaños. El efecto de las variables que intervienen en el proceso se determina mediante la prueba de Jarras</w:t>
-      </w:r>
-      <w:r>
-        <w:t>.</w:t>
+        <w:tab/>
+      </w:r>
+      <w:r>
+        <w:tab/>
+      </w:r>
+      <w:r>
+        <w:tab/>
+      </w:r>
+      <w:r>
+        <w:tab/>
+      </w:r>
+      <w:r>
+        <w:tab/>
+        <w:t>\</w:t>
+      </w:r>
+      <w:proofErr w:type="spellStart"/>
+      <w:r>
+        <w:t>item</w:t>
+      </w:r>
+      <w:proofErr w:type="spellEnd"/>
+      <w:r>
+        <w:t xml:space="preserve"> Modelos de modos de operación.</w:t>
       </w:r>
     </w:p>
     <w:p>
@@ -685,6 +695,30 @@
         </w:tabs>
         <w:jc w:val="both"/>
       </w:pPr>
+      <w:r>
+        <w:tab/>
+      </w:r>
+      <w:r>
+        <w:tab/>
+      </w:r>
+      <w:r>
+        <w:tab/>
+      </w:r>
+      <w:r>
+        <w:tab/>
+      </w:r>
+      <w:r>
+        <w:tab/>
+        <w:t>\</w:t>
+      </w:r>
+      <w:proofErr w:type="spellStart"/>
+      <w:r>
+        <w:t>item</w:t>
+      </w:r>
+      <w:proofErr w:type="spellEnd"/>
+      <w:r>
+        <w:t xml:space="preserve"> Modelos de comportamiento para el modo de operación.</w:t>
+      </w:r>
     </w:p>
     <w:p>
       <w:pPr>
@@ -694,19 +728,33 @@
         <w:jc w:val="both"/>
       </w:pPr>
       <w:r>
-        <w:t>L</w:t>
-      </w:r>
-      <w:r>
-        <w:t xml:space="preserve">a masa de agua debe permanecer entre 2 y 4 horas en decantación, donde las partículas caerán al fondo de la unidad de modo que la zona clarificada del flujo pase a la siguiente unidad del proceso. En la parte superior del tanque de sedimentación se disponen de canales recolectores a lo largo del tanque, unidos por filas de ductos perforados que recolectan el agua </w:t>
-      </w:r>
-      <w:r>
-        <w:t>de</w:t>
-      </w:r>
-      <w:r>
-        <w:t xml:space="preserve"> la zona clarificada. En la parte inferior del tanque de sedimentación existe inclinación a un punto de desagüe, que permita la fácil remoción de los flóculos por apertura de una compuerta o válvula.</w:t>
-      </w:r>
-      <w:r>
-        <w:t xml:space="preserve"> </w:t>
+        <w:tab/>
+      </w:r>
+      <w:r>
+        <w:tab/>
+      </w:r>
+      <w:r>
+        <w:tab/>
+      </w:r>
+      <w:r>
+        <w:tab/>
+        <w:t>\</w:t>
+      </w:r>
+      <w:proofErr w:type="spellStart"/>
+      <w:r>
+        <w:t>end</w:t>
+      </w:r>
+      <w:proofErr w:type="spellEnd"/>
+      <w:r>
+        <w:t>{</w:t>
+      </w:r>
+      <w:proofErr w:type="spellStart"/>
+      <w:r>
+        <w:t>itemize</w:t>
+      </w:r>
+      <w:proofErr w:type="spellEnd"/>
+      <w:r>
+        <w:t>}</w:t>
       </w:r>
     </w:p>
     <w:p>
@@ -716,6 +764,18 @@
         </w:tabs>
         <w:jc w:val="both"/>
       </w:pPr>
+      <w:r>
+        <w:tab/>
+      </w:r>
+      <w:r>
+        <w:tab/>
+      </w:r>
+      <w:r>
+        <w:tab/>
+      </w:r>
+      <w:r>
+        <w:tab/>
+      </w:r>
     </w:p>
     <w:p>
       <w:pPr>
@@ -725,41 +785,7 @@
         <w:jc w:val="both"/>
       </w:pPr>
       <w:r>
-        <w:lastRenderedPageBreak/>
-        <w:t>El diseño estructural de los sedimentadores puede</w:t>
-      </w:r>
-      <w:r>
-        <w:t xml:space="preserve"> ser de fluj</w:t>
-      </w:r>
-      <w:r>
-        <w:t>o vertical, horizontal, laminar,</w:t>
-      </w:r>
-      <w:r>
-        <w:t xml:space="preserve"> </w:t>
-      </w:r>
-      <w:r>
-        <w:t>dependiendo</w:t>
-      </w:r>
-      <w:r>
-        <w:t xml:space="preserve"> </w:t>
-      </w:r>
-      <w:r>
-        <w:t>de la cantidad</w:t>
-      </w:r>
-      <w:r>
-        <w:t xml:space="preserve"> y calidad de</w:t>
-      </w:r>
-      <w:r>
-        <w:t>l</w:t>
-      </w:r>
-      <w:r>
-        <w:t xml:space="preserve"> agua</w:t>
-      </w:r>
-      <w:r>
-        <w:t xml:space="preserve"> a tratar</w:t>
-      </w:r>
-      <w:r>
-        <w:t>.</w:t>
+        <w:t>Se puede decir, que la dinámica de un proceso puede representarse como:</w:t>
       </w:r>
     </w:p>
     <w:p>
@@ -776,9 +802,27 @@
           <w:tab w:val="left" w:pos="1365"/>
         </w:tabs>
         <w:jc w:val="both"/>
-      </w:pPr>
-      <w:r>
-        <w:t>Los procesos que deben ser controlados en la unidad de sedimentación son:</w:t>
+        <w:rPr>
+          <w:lang w:val="en-US"/>
+        </w:rPr>
+      </w:pPr>
+      <w:r>
+        <w:tab/>
+      </w:r>
+      <w:r>
+        <w:tab/>
+      </w:r>
+      <w:r>
+        <w:tab/>
+      </w:r>
+      <w:r>
+        <w:tab/>
+      </w:r>
+      <w:r>
+        <w:rPr>
+          <w:lang w:val="en-US"/>
+        </w:rPr>
+        <w:t>\begin{equation}</w:t>
       </w:r>
     </w:p>
     <w:p>
@@ -787,7 +831,55 @@
           <w:tab w:val="left" w:pos="1365"/>
         </w:tabs>
         <w:jc w:val="both"/>
-      </w:pPr>
+        <w:rPr>
+          <w:lang w:val="en-US"/>
+        </w:rPr>
+      </w:pPr>
+      <w:r>
+        <w:rPr>
+          <w:lang w:val="en-US"/>
+        </w:rPr>
+        <w:tab/>
+      </w:r>
+      <w:r>
+        <w:rPr>
+          <w:lang w:val="en-US"/>
+        </w:rPr>
+        <w:tab/>
+      </w:r>
+      <w:r>
+        <w:rPr>
+          <w:lang w:val="en-US"/>
+        </w:rPr>
+        <w:tab/>
+      </w:r>
+      <w:r>
+        <w:rPr>
+          <w:lang w:val="en-US"/>
+        </w:rPr>
+        <w:tab/>
+      </w:r>
+      <w:r>
+        <w:rPr>
+          <w:lang w:val="en-US"/>
+        </w:rPr>
+        <w:tab/>
+        <w:t>\label{</w:t>
+      </w:r>
+      <w:proofErr w:type="spellStart"/>
+      <w:r>
+        <w:rPr>
+          <w:lang w:val="en-US"/>
+        </w:rPr>
+        <w:t>eq</w:t>
+      </w:r>
+      <w:proofErr w:type="spellEnd"/>
+      <w:r>
+        <w:rPr>
+          <w:lang w:val="en-US"/>
+        </w:rPr>
+        <w:t>-process}</w:t>
+      </w:r>
     </w:p>
     <w:p>
       <w:pPr>
@@ -797,7 +889,45 @@
         <w:jc w:val="both"/>
       </w:pPr>
       <w:r>
-        <w:t xml:space="preserve">- Caudal de entrada a la unidad conocido y controlado. La calidad de agua debe ser conocida. </w:t>
+        <w:rPr>
+          <w:lang w:val="en-US"/>
+        </w:rPr>
+        <w:tab/>
+      </w:r>
+      <w:r>
+        <w:rPr>
+          <w:lang w:val="en-US"/>
+        </w:rPr>
+        <w:tab/>
+      </w:r>
+      <w:r>
+        <w:rPr>
+          <w:lang w:val="en-US"/>
+        </w:rPr>
+        <w:tab/>
+      </w:r>
+      <w:r>
+        <w:rPr>
+          <w:lang w:val="en-US"/>
+        </w:rPr>
+        <w:tab/>
+      </w:r>
+      <w:r>
+        <w:rPr>
+          <w:lang w:val="en-US"/>
+        </w:rPr>
+        <w:tab/>
+      </w:r>
+      <w:r>
+        <w:t>SDC(U,Y,X,\Phi(.,.,.),\Psi(.,.,.),\</w:t>
+      </w:r>
+      <w:proofErr w:type="spellStart"/>
+      <w:r>
+        <w:t>Gamma,x</w:t>
+      </w:r>
+      <w:proofErr w:type="spellEnd"/>
+      <w:r>
+        <w:t>(0))</w:t>
       </w:r>
     </w:p>
     <w:p>
@@ -808,7 +938,34 @@
         <w:jc w:val="both"/>
       </w:pPr>
       <w:r>
-        <w:t xml:space="preserve">- Nivel del agua según la capacidad del tanque. </w:t>
+        <w:lastRenderedPageBreak/>
+        <w:tab/>
+      </w:r>
+      <w:r>
+        <w:tab/>
+      </w:r>
+      <w:r>
+        <w:tab/>
+      </w:r>
+      <w:r>
+        <w:tab/>
+        <w:t>\</w:t>
+      </w:r>
+      <w:proofErr w:type="spellStart"/>
+      <w:r>
+        <w:t>end</w:t>
+      </w:r>
+      <w:proofErr w:type="spellEnd"/>
+      <w:r>
+        <w:t>{</w:t>
+      </w:r>
+      <w:proofErr w:type="spellStart"/>
+      <w:r>
+        <w:t>equation</w:t>
+      </w:r>
+      <w:proofErr w:type="spellEnd"/>
+      <w:r>
+        <w:t>}</w:t>
       </w:r>
     </w:p>
     <w:p>
@@ -818,9 +975,6 @@
         </w:tabs>
         <w:jc w:val="both"/>
       </w:pPr>
-      <w:r>
-        <w:t xml:space="preserve">- Tiempo de retención según los estudios previos, basados en la calidad del agua. </w:t>
-      </w:r>
     </w:p>
     <w:p>
       <w:pPr>
@@ -829,8 +983,13 @@
         </w:tabs>
         <w:jc w:val="both"/>
       </w:pPr>
-      <w:r>
-        <w:t xml:space="preserve">- Salida de agua clarificada, caudal y calidad de agua como parámetros conocidos. </w:t>
+      <w:proofErr w:type="gramStart"/>
+      <w:r>
+        <w:t>donde</w:t>
+      </w:r>
+      <w:proofErr w:type="gramEnd"/>
+      <w:r>
+        <w:t>,</w:t>
       </w:r>
     </w:p>
     <w:p>
@@ -840,9 +999,6 @@
         </w:tabs>
         <w:jc w:val="both"/>
       </w:pPr>
-      <w:r>
-        <w:t xml:space="preserve">- Verificación semanal de crecimiento de algas. </w:t>
-      </w:r>
     </w:p>
     <w:p>
       <w:pPr>
@@ -852,7 +1008,15 @@
         <w:jc w:val="both"/>
       </w:pPr>
       <w:r>
-        <w:t>- Medición del nivel de lodos depositados, evitando que supere la zona de lodos según el diseño de la planta. Por lo general esta medición es indirecta asociada al nivel de agua en el tanque.</w:t>
+        <w:t>$U</w:t>
+      </w:r>
+      <w:proofErr w:type="gramStart"/>
+      <w:r>
+        <w:t>:$</w:t>
+      </w:r>
+      <w:proofErr w:type="gramEnd"/>
+      <w:r>
+        <w:t xml:space="preserve"> es el espacio de las entradas,</w:t>
       </w:r>
     </w:p>
     <w:p>
@@ -863,7 +1027,7 @@
         <w:jc w:val="both"/>
       </w:pPr>
       <w:r>
-        <w:t>- Remoción de lodos, incluye el manejo de las válvulas de descarga y los tiempos de acción. Se realiza por gravedad o con bombas de lodos hacia el desagüe de la planta.</w:t>
+        <w:t>****</w:t>
       </w:r>
     </w:p>
     <w:p>
@@ -881,9 +1045,6 @@
         </w:tabs>
         <w:jc w:val="both"/>
       </w:pPr>
-      <w:r>
-        <w:t>Salida</w:t>
-      </w:r>
     </w:p>
     <w:p>
       <w:pPr>
@@ -893,7 +1054,34 @@
         <w:jc w:val="both"/>
       </w:pPr>
       <w:r>
-        <w:t>Agua clarificada; calidad y cantidad de flujo.</w:t>
+        <w:t xml:space="preserve">El proceso de potabilización se compone de equipos/unidades cuyo flujo de producto es continuo, por lo que se requiere definir los modos de operación de la unidad. Así, se tiene que todo equipo/unidad inicia, opera y se detiene, asociado a estados de arranque, operación </w:t>
+      </w:r>
+      <w:r>
+        <w:t>y parada. Con la salvedad que la parada puede efectuarse por parada condicionada</w:t>
+      </w:r>
+      <w:r>
+        <w:t>,</w:t>
+      </w:r>
+      <w:r>
+        <w:t xml:space="preserve"> por finalización de producción o por falla y la operación puede ser normal o degradada. Una descripción más precisa de los modos de operación </w:t>
+      </w:r>
+      <w:r>
+        <w:t>se puede definir como: A</w:t>
+      </w:r>
+      <w:r>
+        <w:t>rranque (A), Vacío</w:t>
+      </w:r>
+      <w:r>
+        <w:t xml:space="preserve"> (V), Operando (O), Parada</w:t>
+      </w:r>
+      <w:r>
+        <w:t xml:space="preserve"> (P). Para cada modo se debe tener un modelo de comportamiento que puede estar dado en función de su desempeño como</w:t>
+      </w:r>
+      <w:r>
+        <w:t>:</w:t>
+      </w:r>
+      <w:r>
+        <w:t xml:space="preserve"> Normal (N), Degradado (D), Fallo (F).</w:t>
       </w:r>
     </w:p>
     <w:p>
@@ -912,755 +1100,13 @@
         <w:jc w:val="both"/>
       </w:pPr>
       <w:r>
-        <w:t xml:space="preserve">El mantenimiento de la unidad gira en torno a la calidad del agua; de recibir agua con baja turbidez, usualmente en periodos sin lluvia, el manto de lodos puede vaciarse </w:t>
-      </w:r>
-      <w:r>
-        <w:rPr>
-          <w:highlight w:val="yellow"/>
-        </w:rPr>
-        <w:t>cada X días</w:t>
-      </w:r>
-      <w:r>
-        <w:t xml:space="preserve">, el flujo de salida se verá interrumpido pero sin afectar la producción de la planta. Con periodos de tiempo más distanciados, </w:t>
-      </w:r>
-      <w:proofErr w:type="gramStart"/>
-      <w:r>
-        <w:t>cercano</w:t>
-      </w:r>
-      <w:proofErr w:type="gramEnd"/>
-      <w:r>
-        <w:t xml:space="preserve"> a dos meses, debe realizarse una limpieza profunda de la unidad, con vaciado total para el lavado, con el fin de evitar la formación de algas y organismos que afecten la calidad del agua.</w:t>
-      </w:r>
-    </w:p>
-    <w:p>
-      <w:pPr>
-        <w:tabs>
-          <w:tab w:val="left" w:pos="1365"/>
-        </w:tabs>
-        <w:jc w:val="both"/>
-      </w:pPr>
-    </w:p>
-    <w:p>
-      <w:pPr>
-        <w:tabs>
-          <w:tab w:val="left" w:pos="1365"/>
-        </w:tabs>
-        <w:jc w:val="both"/>
-      </w:pPr>
-      <w:r>
-        <w:t xml:space="preserve">En la planta </w:t>
-      </w:r>
-      <w:r>
-        <w:t>Jáuregui</w:t>
-      </w:r>
-      <w:r>
-        <w:t xml:space="preserve"> se tienen dos unidades de sedimentación</w:t>
-      </w:r>
-      <w:r>
-        <w:t xml:space="preserve"> de tipo laminar</w:t>
-      </w:r>
-      <w:r>
-        <w:t xml:space="preserve"> </w:t>
-      </w:r>
-      <w:r>
-        <w:rPr>
-          <w:highlight w:val="yellow"/>
-        </w:rPr>
-        <w:t>FOTO</w:t>
-      </w:r>
-      <w:r>
-        <w:t>, cada una con dos canales de recolección, es decir, cuatro pasillos de tubos recolectores. El agua proveniente de la unidad de flocula</w:t>
-      </w:r>
-      <w:r>
-        <w:t>ción entra por la parte inferior del tanque de sedimentación, de forma que los flóculos se asienten en las láminas y el agua clarificada se mantenga en la superficie. Los cuatro canales recolectores se unen en un canal común que se dirige a la unidad de filtración.</w:t>
-      </w:r>
-    </w:p>
-    <w:p>
-      <w:pPr>
-        <w:tabs>
-          <w:tab w:val="left" w:pos="1365"/>
-        </w:tabs>
-        <w:jc w:val="both"/>
-      </w:pPr>
-    </w:p>
-    <w:p>
-      <w:pPr>
-        <w:tabs>
-          <w:tab w:val="left" w:pos="1365"/>
-        </w:tabs>
-        <w:jc w:val="both"/>
-      </w:pPr>
-      <w:r>
-        <w:t>Filtración</w:t>
-      </w:r>
-    </w:p>
-    <w:p>
-      <w:pPr>
-        <w:tabs>
-          <w:tab w:val="left" w:pos="1365"/>
-        </w:tabs>
-        <w:jc w:val="both"/>
-      </w:pPr>
-    </w:p>
-    <w:p>
-      <w:pPr>
-        <w:tabs>
-          <w:tab w:val="left" w:pos="1365"/>
-        </w:tabs>
-        <w:jc w:val="both"/>
-      </w:pPr>
-      <w:r>
-        <w:t>Entrada</w:t>
-      </w:r>
-    </w:p>
-    <w:p>
-      <w:pPr>
-        <w:tabs>
-          <w:tab w:val="left" w:pos="1365"/>
-        </w:tabs>
-        <w:jc w:val="both"/>
-      </w:pPr>
-      <w:r>
-        <w:t>Agua clarificada.</w:t>
-      </w:r>
-    </w:p>
-    <w:p>
-      <w:pPr>
-        <w:tabs>
-          <w:tab w:val="left" w:pos="1365"/>
-        </w:tabs>
-        <w:jc w:val="both"/>
-      </w:pPr>
-    </w:p>
-    <w:p>
-      <w:pPr>
-        <w:tabs>
-          <w:tab w:val="left" w:pos="1365"/>
-        </w:tabs>
-        <w:jc w:val="both"/>
-      </w:pPr>
-      <w:r>
-        <w:t>Proceso</w:t>
-      </w:r>
-    </w:p>
-    <w:p>
-      <w:pPr>
-        <w:tabs>
-          <w:tab w:val="left" w:pos="1365"/>
-        </w:tabs>
-        <w:jc w:val="both"/>
-      </w:pPr>
-      <w:r>
-        <w:t>Filtración se denomina al proceso de separación de partículas suspendidas en un líquido</w:t>
-      </w:r>
-      <w:r>
-        <w:t xml:space="preserve"> </w:t>
-      </w:r>
-      <w:r>
-        <w:t>al hacerlo pasar por un material poroso</w:t>
-      </w:r>
-      <w:r>
-        <w:t>, capaz de retener partículas hasta de 20 micras;</w:t>
-      </w:r>
-      <w:r>
-        <w:t xml:space="preserve"> </w:t>
-      </w:r>
-      <w:r>
-        <w:t xml:space="preserve">en el caso de la potabilización aquellas partículas que </w:t>
-      </w:r>
-      <w:r>
-        <w:t>quedaron de la etapa de sedimentación. El proceso se puede realizar por filtración rápida o filtración lenta, según la calidad del agua a tratar.</w:t>
-      </w:r>
-      <w:r>
-        <w:t xml:space="preserve"> </w:t>
-      </w:r>
-    </w:p>
-    <w:p>
-      <w:pPr>
-        <w:tabs>
-          <w:tab w:val="left" w:pos="1365"/>
-        </w:tabs>
-        <w:jc w:val="both"/>
-      </w:pPr>
-    </w:p>
-    <w:p>
-      <w:pPr>
-        <w:tabs>
-          <w:tab w:val="left" w:pos="1365"/>
-        </w:tabs>
-        <w:jc w:val="both"/>
-      </w:pPr>
-      <w:r>
-        <w:t xml:space="preserve">La filtración rápida es utilizada como pulimento final en la cadena de potabilización, previo a la desinfección; por su parte, la filtración lenta se lleva a cabo cuando no hay una cadena de potabilización, sino un proceso de </w:t>
-      </w:r>
-      <w:proofErr w:type="spellStart"/>
-      <w:r>
-        <w:t>prefiltrado</w:t>
-      </w:r>
-      <w:proofErr w:type="spellEnd"/>
-      <w:r>
-        <w:t xml:space="preserve">, como tratamiento único o como pretratamiento a </w:t>
-      </w:r>
-      <w:r>
-        <w:t xml:space="preserve">algún proceso que lo amerite. Las velocidades </w:t>
-      </w:r>
-      <w:r>
-        <w:t>de filtración son 120-360 m3/m2/día para filtros rápidos y 7-14 m3/m2/día en filtros lentos.</w:t>
-      </w:r>
-    </w:p>
-    <w:p>
-      <w:pPr>
-        <w:tabs>
-          <w:tab w:val="left" w:pos="1365"/>
-        </w:tabs>
-        <w:jc w:val="both"/>
-      </w:pPr>
-    </w:p>
-    <w:p>
-      <w:pPr>
-        <w:tabs>
-          <w:tab w:val="left" w:pos="1365"/>
-        </w:tabs>
-        <w:jc w:val="both"/>
-      </w:pPr>
-      <w:r>
-        <w:t xml:space="preserve">El diseño de filtros consta de un falso fondo, compuesto por lechos que pueden variar en composición (arena, grava, antracita, o mezcla de varios componentes), elección ligada a la calidad de agua a tratar. Debido a este fondo se hace difícil la medición de caudal en la salida de cada filtro, pudiendo utilizarse sensores en la tubería de recolección o realizar el cálculo aproximado mediante aforo. En la figura </w:t>
-      </w:r>
-      <w:r>
-        <w:rPr>
-          <w:highlight w:val="yellow"/>
-        </w:rPr>
-        <w:t>BUSCARLA s</w:t>
-      </w:r>
-      <w:r>
-        <w:t xml:space="preserve">e tiene el detalle de los componentes del filtro, el agua proveniente de la unidad de sedimentación ingresa por la parte superior, el agua es recolectada por la parte inferior, bajo el lecho filtrante. Se tienen </w:t>
-      </w:r>
-      <w:r>
-        <w:t>válvulas de retro lavado (</w:t>
-      </w:r>
-      <w:r>
-        <w:t>el agua se impulsa de abajo hacia arriba</w:t>
-      </w:r>
-      <w:r>
-        <w:t>) para el mantenimiento de la unidad y canales superiores que dirigen el agua de lavado hacia el desagüe.</w:t>
-      </w:r>
-    </w:p>
-    <w:p>
-      <w:pPr>
-        <w:tabs>
-          <w:tab w:val="left" w:pos="1365"/>
-        </w:tabs>
-        <w:jc w:val="both"/>
-      </w:pPr>
-    </w:p>
-    <w:p>
-      <w:pPr>
-        <w:tabs>
-          <w:tab w:val="left" w:pos="1365"/>
-        </w:tabs>
-        <w:jc w:val="both"/>
-      </w:pPr>
-      <w:r>
-        <w:t>En esta unidad se debe ejecutar un protocolo para limpieza de filtros</w:t>
-      </w:r>
-      <w:r>
-        <w:t xml:space="preserve"> una vez esté colmatado</w:t>
-      </w:r>
-      <w:r>
-        <w:t xml:space="preserve">. El lavado debe realizarse con agua potable, la mínima cantidad posible, </w:t>
-      </w:r>
-      <w:r>
-        <w:t xml:space="preserve">alrededor de </w:t>
-      </w:r>
-      <w:r>
-        <w:t>3% mensual de consumo de agua tratada como máximo. La frecuencia de limpieza depende</w:t>
-      </w:r>
-      <w:r>
-        <w:t xml:space="preserve"> de la calidad de</w:t>
-      </w:r>
-      <w:r>
-        <w:t xml:space="preserve"> agua a tratar, esta puede variar desde 2 días hasta dos meses según sea el caso</w:t>
-      </w:r>
-      <w:r>
-        <w:t>.</w:t>
-      </w:r>
-    </w:p>
-    <w:p>
-      <w:pPr>
-        <w:tabs>
-          <w:tab w:val="left" w:pos="1365"/>
-        </w:tabs>
-        <w:jc w:val="both"/>
-      </w:pPr>
-    </w:p>
-    <w:p>
-      <w:pPr>
-        <w:tabs>
-          <w:tab w:val="left" w:pos="1365"/>
-        </w:tabs>
-        <w:jc w:val="both"/>
-      </w:pPr>
-      <w:r>
-        <w:lastRenderedPageBreak/>
-        <w:t>La condición operacional sobre la colmatación de los filtros, es dada por el flujo de salida del filtro, si el flujo de salida es men</w:t>
-      </w:r>
-      <w:r>
-        <w:t xml:space="preserve">or a la velocidad de filtración </w:t>
-      </w:r>
-      <w:r>
-        <w:t>(rango asociado a la estructura del filtro, calidad del agua, etc.)</w:t>
-      </w:r>
-      <w:r>
-        <w:t>, considerando también el caudal de entrada</w:t>
-      </w:r>
-      <w:r>
-        <w:t>, se debe proceder al lavado, sin embargo</w:t>
-      </w:r>
-      <w:r>
-        <w:t xml:space="preserve"> esta medición </w:t>
-      </w:r>
-      <w:r>
-        <w:t>puede ser difícil de obtener dependiendo del diseño de la unidad</w:t>
-      </w:r>
-      <w:r>
-        <w:t xml:space="preserve">, es por ello que se utiliza una medición indirecta de la colmatación de los filtros asociadas a la turbulencia y/o nivel en el tanque de filtración. </w:t>
-      </w:r>
-      <w:r>
-        <w:t xml:space="preserve">Una unidad con poca turbulencia, o con nivel máximo de agua, debe pasar a </w:t>
-      </w:r>
-      <w:r>
-        <w:t>retro lavado</w:t>
-      </w:r>
-      <w:r>
-        <w:t>.</w:t>
-      </w:r>
-      <w:r>
-        <w:t xml:space="preserve"> </w:t>
-      </w:r>
-    </w:p>
-    <w:p>
-      <w:pPr>
-        <w:tabs>
-          <w:tab w:val="left" w:pos="1365"/>
-        </w:tabs>
-        <w:jc w:val="both"/>
-      </w:pPr>
-    </w:p>
-    <w:p>
-      <w:pPr>
-        <w:tabs>
-          <w:tab w:val="left" w:pos="1365"/>
-        </w:tabs>
-        <w:jc w:val="both"/>
-      </w:pPr>
-      <w:r>
-        <w:t xml:space="preserve">Los procesos que deben mantenerse controlados en la unidad de filtración son: </w:t>
-      </w:r>
-    </w:p>
-    <w:p>
-      <w:pPr>
-        <w:tabs>
-          <w:tab w:val="left" w:pos="1365"/>
-        </w:tabs>
-        <w:jc w:val="both"/>
-      </w:pPr>
-      <w:r>
-        <w:t xml:space="preserve">- Entrada a la unidad, control de caudal y conocimiento de color y turbiedad. </w:t>
-      </w:r>
-    </w:p>
-    <w:p>
-      <w:pPr>
-        <w:tabs>
-          <w:tab w:val="left" w:pos="1365"/>
-        </w:tabs>
-        <w:jc w:val="both"/>
-      </w:pPr>
-      <w:r>
-        <w:t xml:space="preserve">- Nivel del tanque de filtrado, debe estar en el rango de operación determinado por el diseño de la planta. </w:t>
-      </w:r>
-    </w:p>
-    <w:p>
-      <w:pPr>
-        <w:tabs>
-          <w:tab w:val="left" w:pos="1365"/>
-        </w:tabs>
-        <w:jc w:val="both"/>
-      </w:pPr>
-      <w:r>
-        <w:t xml:space="preserve">- Operación de lavado del filtro, frecuencia y modalidad, dependiendo de la calidad del agua determinada en la prueba de jarras. </w:t>
-      </w:r>
-    </w:p>
-    <w:p>
-      <w:pPr>
-        <w:tabs>
-          <w:tab w:val="left" w:pos="1365"/>
-        </w:tabs>
-        <w:jc w:val="both"/>
-      </w:pPr>
-      <w:r>
-        <w:t xml:space="preserve">- Tiempos para limpieza y acondicionamiento. </w:t>
-      </w:r>
-    </w:p>
-    <w:p>
-      <w:pPr>
-        <w:tabs>
-          <w:tab w:val="left" w:pos="1365"/>
-        </w:tabs>
-        <w:jc w:val="both"/>
-      </w:pPr>
-      <w:r>
-        <w:t xml:space="preserve">- Salida de la unidad de filtración, conocimiento de caudal, color, turbiedad y pH. </w:t>
-      </w:r>
-    </w:p>
-    <w:p>
-      <w:pPr>
-        <w:tabs>
-          <w:tab w:val="left" w:pos="1365"/>
-        </w:tabs>
-        <w:jc w:val="both"/>
-      </w:pPr>
-      <w:r>
-        <w:t xml:space="preserve">- Determinación de la eficiencia de la unidad, empleando la siguiente </w:t>
-      </w:r>
-      <w:proofErr w:type="gramStart"/>
-      <w:r>
-        <w:t>expresión :</w:t>
-      </w:r>
-      <w:proofErr w:type="gramEnd"/>
-    </w:p>
-    <w:p>
-      <w:pPr>
-        <w:tabs>
-          <w:tab w:val="left" w:pos="1365"/>
-        </w:tabs>
-        <w:jc w:val="both"/>
-      </w:pPr>
-      <m:oMathPara>
-        <m:oMath>
-          <m:r>
-            <w:rPr>
-              <w:rFonts w:ascii="Cambria Math" w:hAnsi="Cambria Math" w:cs="Cambria Math"/>
-              <w:sz w:val="23"/>
-              <w:szCs w:val="23"/>
-            </w:rPr>
-            <m:t>Eficiencia</m:t>
-          </m:r>
-          <m:d>
-            <m:dPr>
-              <m:ctrlPr>
-                <w:rPr>
-                  <w:rFonts w:ascii="Cambria Math" w:hAnsi="Cambria Math" w:cs="Cambria Math"/>
-                  <w:i/>
-                  <w:sz w:val="23"/>
-                  <w:szCs w:val="23"/>
-                </w:rPr>
-              </m:ctrlPr>
-            </m:dPr>
-            <m:e>
-              <m:r>
-                <w:rPr>
-                  <w:rFonts w:ascii="Cambria Math" w:hAnsi="Cambria Math" w:cs="Cambria Math"/>
-                  <w:sz w:val="23"/>
-                  <w:szCs w:val="23"/>
-                </w:rPr>
-                <m:t>%</m:t>
-              </m:r>
-            </m:e>
-          </m:d>
-          <m:r>
-            <w:rPr>
-              <w:rFonts w:ascii="Cambria Math" w:hAnsi="Cambria Math" w:cs="Cambria Math"/>
-              <w:sz w:val="23"/>
-              <w:szCs w:val="23"/>
-            </w:rPr>
-            <m:t>=</m:t>
-          </m:r>
-          <m:f>
-            <m:fPr>
-              <m:ctrlPr>
-                <w:rPr>
-                  <w:rFonts w:ascii="Cambria Math" w:hAnsi="Cambria Math" w:cs="Cambria Math"/>
-                  <w:i/>
-                  <w:sz w:val="23"/>
-                  <w:szCs w:val="23"/>
-                </w:rPr>
-              </m:ctrlPr>
-            </m:fPr>
-            <m:num>
-              <m:r>
-                <w:rPr>
-                  <w:rFonts w:ascii="Cambria Math" w:hAnsi="Cambria Math" w:cs="Cambria Math"/>
-                  <w:sz w:val="23"/>
-                  <w:szCs w:val="23"/>
-                </w:rPr>
-                <m:t>Turbiedad</m:t>
-              </m:r>
-              <m:d>
-                <m:dPr>
-                  <m:ctrlPr>
-                    <w:rPr>
-                      <w:rFonts w:ascii="Cambria Math" w:hAnsi="Cambria Math" w:cs="Cambria Math"/>
-                      <w:i/>
-                      <w:sz w:val="23"/>
-                      <w:szCs w:val="23"/>
-                    </w:rPr>
-                  </m:ctrlPr>
-                </m:dPr>
-                <m:e>
-                  <m:r>
-                    <w:rPr>
-                      <w:rFonts w:ascii="Cambria Math" w:hAnsi="Cambria Math" w:cs="Cambria Math"/>
-                      <w:sz w:val="23"/>
-                      <w:szCs w:val="23"/>
-                    </w:rPr>
-                    <m:t>afluente</m:t>
-                  </m:r>
-                </m:e>
-              </m:d>
-              <m:r>
-                <w:rPr>
-                  <w:rFonts w:ascii="Cambria Math" w:hAnsi="Cambria Math" w:cs="Cambria Math"/>
-                  <w:sz w:val="23"/>
-                  <w:szCs w:val="23"/>
-                </w:rPr>
-                <m:t>-Turbiedad(efuente)</m:t>
-              </m:r>
-            </m:num>
-            <m:den>
-              <m:r>
-                <w:rPr>
-                  <w:rFonts w:ascii="Cambria Math" w:hAnsi="Cambria Math" w:cs="Cambria Math"/>
-                  <w:sz w:val="23"/>
-                  <w:szCs w:val="23"/>
-                </w:rPr>
-                <m:t>Turbiedad(afluente)</m:t>
-              </m:r>
-            </m:den>
-          </m:f>
-        </m:oMath>
-      </m:oMathPara>
-    </w:p>
-    <w:p>
-      <w:pPr>
-        <w:tabs>
-          <w:tab w:val="left" w:pos="1365"/>
-        </w:tabs>
-        <w:jc w:val="both"/>
-      </w:pPr>
-    </w:p>
-    <w:p>
-      <w:pPr>
-        <w:tabs>
-          <w:tab w:val="left" w:pos="1365"/>
-        </w:tabs>
-        <w:jc w:val="both"/>
-      </w:pPr>
-      <w:r>
-        <w:t>Salida</w:t>
-      </w:r>
-    </w:p>
-    <w:p>
-      <w:pPr>
-        <w:tabs>
-          <w:tab w:val="left" w:pos="1365"/>
-        </w:tabs>
-        <w:jc w:val="both"/>
-      </w:pPr>
-      <w:r>
-        <w:t>Agua sin sedimentos.</w:t>
-      </w:r>
-    </w:p>
-    <w:p>
-      <w:pPr>
-        <w:tabs>
-          <w:tab w:val="left" w:pos="1365"/>
-        </w:tabs>
-        <w:jc w:val="both"/>
-      </w:pPr>
-    </w:p>
-    <w:p>
-      <w:pPr>
-        <w:tabs>
-          <w:tab w:val="left" w:pos="1365"/>
-        </w:tabs>
-        <w:jc w:val="both"/>
-      </w:pPr>
-      <w:r>
-        <w:t xml:space="preserve">En la planta </w:t>
-      </w:r>
-      <w:r>
-        <w:t>Jáuregui</w:t>
-      </w:r>
-      <w:r>
-        <w:t xml:space="preserve"> la unidad de filtración consta de seis filtros rápidos instalados en serie, con un lecho filtrante </w:t>
-      </w:r>
-      <w:r>
-        <w:rPr>
-          <w:highlight w:val="yellow"/>
-        </w:rPr>
-        <w:t>de X cm, compuesto por LA FOTO DE LA VAINA.</w:t>
-      </w:r>
-      <w:r>
-        <w:t xml:space="preserve"> Se realiza retro lavado con agua y aire, </w:t>
-      </w:r>
-      <w:r>
-        <w:t>proceso que dura alrededor de 10 minutos.</w:t>
-      </w:r>
-    </w:p>
-    <w:p>
-      <w:pPr>
-        <w:tabs>
-          <w:tab w:val="left" w:pos="1365"/>
-        </w:tabs>
-        <w:jc w:val="both"/>
-      </w:pPr>
-      <w:r>
-        <w:t>Cuando un filtro sale de producción, los demás tienen la capacidad para recibir el caudal de éste, lo que denota la robustez del proceso y la redundancia estructural, de modo que no se pierda la continuidad en la producción.</w:t>
-      </w:r>
-    </w:p>
-    <w:p>
-      <w:pPr>
-        <w:tabs>
-          <w:tab w:val="left" w:pos="1365"/>
-        </w:tabs>
-        <w:jc w:val="both"/>
-      </w:pPr>
-    </w:p>
-    <w:p>
-      <w:pPr>
-        <w:tabs>
-          <w:tab w:val="left" w:pos="1365"/>
-        </w:tabs>
-        <w:jc w:val="both"/>
-      </w:pPr>
-      <w:r>
-        <w:t>Desinfección</w:t>
-      </w:r>
-    </w:p>
-    <w:p>
-      <w:pPr>
-        <w:tabs>
-          <w:tab w:val="left" w:pos="1365"/>
-        </w:tabs>
-        <w:jc w:val="both"/>
-      </w:pPr>
-    </w:p>
-    <w:p>
-      <w:pPr>
-        <w:tabs>
-          <w:tab w:val="left" w:pos="1365"/>
-        </w:tabs>
-        <w:jc w:val="both"/>
-      </w:pPr>
-      <w:r>
-        <w:t>Desinfectar el agua significa eliminar de ella los microorganismos existentes capaces de producir enfermedades. En la desinfección se usa un agente físico o químico para destruir los microorganismos patógenos, que pueden transmitir enfermedades utilizando el agua como vehículo pasivo.</w:t>
-      </w:r>
-    </w:p>
-    <w:p>
-      <w:pPr>
-        <w:tabs>
-          <w:tab w:val="left" w:pos="1365"/>
-        </w:tabs>
-        <w:jc w:val="both"/>
-      </w:pPr>
+        <w:t>Cada modelo debe ir relacionado a los estados que interactúan en el pro</w:t>
+      </w:r>
       <w:bookmarkStart w:id="0" w:name="_GoBack"/>
-      <w:r>
-        <w:t>La dosis de desinfectante (mg/l) se determina en el laboratorio, con el método concentración – tiempo</w:t>
-      </w:r>
-    </w:p>
-    <w:bookmarkEnd w:id="0"/>
-    <w:p>
-      <w:pPr>
-        <w:tabs>
-          <w:tab w:val="left" w:pos="1365"/>
-        </w:tabs>
-        <w:jc w:val="both"/>
-      </w:pPr>
-    </w:p>
-    <w:p>
-      <w:pPr>
-        <w:tabs>
-          <w:tab w:val="left" w:pos="1365"/>
-        </w:tabs>
-        <w:jc w:val="both"/>
-      </w:pPr>
-      <w:r>
-        <w:t xml:space="preserve">Procesos que deben ser controlados en la unidad de desinfección: </w:t>
-      </w:r>
-    </w:p>
-    <w:p>
-      <w:pPr>
-        <w:tabs>
-          <w:tab w:val="left" w:pos="1365"/>
-        </w:tabs>
-        <w:jc w:val="both"/>
-      </w:pPr>
-      <w:r>
-        <w:t xml:space="preserve">- Entrada al tanque de desinfección, control de caudal y conocimiento de pH, color y turbiedad (&lt; 1 UNT). </w:t>
-      </w:r>
-    </w:p>
-    <w:p>
-      <w:pPr>
-        <w:tabs>
-          <w:tab w:val="left" w:pos="1365"/>
-        </w:tabs>
-        <w:jc w:val="both"/>
-      </w:pPr>
-      <w:r>
-        <w:t xml:space="preserve">- Nivel del tanque dentro del rango de operación. </w:t>
-      </w:r>
-    </w:p>
-    <w:p>
-      <w:pPr>
-        <w:tabs>
-          <w:tab w:val="left" w:pos="1365"/>
-        </w:tabs>
-        <w:jc w:val="both"/>
-      </w:pPr>
-      <w:r>
-        <w:t xml:space="preserve">- Dosificación de desinfectantes, según la cantidad determinada en estudios previos en el laboratorio. </w:t>
-      </w:r>
-    </w:p>
-    <w:p>
-      <w:pPr>
-        <w:tabs>
-          <w:tab w:val="left" w:pos="1365"/>
-        </w:tabs>
-        <w:jc w:val="both"/>
-      </w:pPr>
-      <w:r>
-        <w:t xml:space="preserve">- El pH del agua debe ser menor a 7,5. </w:t>
-      </w:r>
-    </w:p>
-    <w:p>
-      <w:pPr>
-        <w:tabs>
-          <w:tab w:val="left" w:pos="1365"/>
-        </w:tabs>
-        <w:jc w:val="both"/>
-      </w:pPr>
-      <w:r>
-        <w:t xml:space="preserve">- Mantener medición del cloro residual. </w:t>
-      </w:r>
-    </w:p>
-    <w:p>
-      <w:pPr>
-        <w:tabs>
-          <w:tab w:val="left" w:pos="1365"/>
-        </w:tabs>
-        <w:jc w:val="both"/>
-      </w:pPr>
-      <w:r>
-        <w:t>- Salida de agua potable hacia la unidad de almacenamiento.</w:t>
-      </w:r>
-    </w:p>
-    <w:p>
-      <w:pPr>
-        <w:tabs>
-          <w:tab w:val="left" w:pos="1365"/>
-        </w:tabs>
-        <w:jc w:val="both"/>
-      </w:pPr>
+      <w:bookmarkEnd w:id="0"/>
+      <w:r>
+        <w:t>ceso, expresándolos según el flujo de producto, recursos y proceso.</w:t>
+      </w:r>
     </w:p>
     <w:p>
       <w:pPr>

</xml_diff>

<commit_message>
Descripción de las condiciones
</commit_message>
<xml_diff>
--- a/Estructura del documento.docx
+++ b/Estructura del documento.docx
@@ -1257,7 +1257,13 @@
         <w:jc w:val="both"/>
       </w:pPr>
       <w:r>
-        <w:t xml:space="preserve">Metodología de Mantenimiento [28] p20 </w:t>
+        <w:t>Metodología de Mantenimiento [</w:t>
+      </w:r>
+      <w:r>
+        <w:t>40</w:t>
+      </w:r>
+      <w:r>
+        <w:t xml:space="preserve">] p20 </w:t>
       </w:r>
       <w:proofErr w:type="spellStart"/>
       <w:r>
@@ -1724,6 +1730,106 @@
       </w:pPr>
       <w:r>
         <w:t>Una cantidad mayor puede ser síntoma de una anomalía en el tratamiento o lecho del filtro.</w:t>
+      </w:r>
+    </w:p>
+    <w:p>
+      <w:pPr>
+        <w:tabs>
+          <w:tab w:val="left" w:pos="1365"/>
+        </w:tabs>
+        <w:jc w:val="both"/>
+      </w:pPr>
+    </w:p>
+    <w:p>
+      <w:pPr>
+        <w:tabs>
+          <w:tab w:val="left" w:pos="1365"/>
+        </w:tabs>
+        <w:jc w:val="both"/>
+      </w:pPr>
+      <w:r>
+        <w:t xml:space="preserve">Unidad </w:t>
+      </w:r>
+      <w:r>
+        <w:t>de sedimentación.</w:t>
+      </w:r>
+    </w:p>
+    <w:p>
+      <w:pPr>
+        <w:tabs>
+          <w:tab w:val="left" w:pos="1365"/>
+        </w:tabs>
+        <w:jc w:val="both"/>
+      </w:pPr>
+    </w:p>
+    <w:p>
+      <w:pPr>
+        <w:tabs>
+          <w:tab w:val="left" w:pos="1365"/>
+        </w:tabs>
+        <w:jc w:val="both"/>
+      </w:pPr>
+      <w:r>
+        <w:t xml:space="preserve">Para realizar el mantenimiento de rutina se apertura la compuerta de descarga de lodos, hasta que el nivel de agua baje 30 cm. </w:t>
+      </w:r>
+      <w:r>
+        <w:t xml:space="preserve">Durante el mantenimiento la unidad queda fuera de operación por un periodo de tiempo de aproximadamente </w:t>
+      </w:r>
+      <w:r>
+        <w:rPr>
+          <w:highlight w:val="yellow"/>
+        </w:rPr>
+        <w:t>TANTOS MINUTOS</w:t>
+      </w:r>
+      <w:r>
+        <w:t>, con caudal de entrada 300 L/s (caso de estudio)</w:t>
+      </w:r>
+      <w:r>
+        <w:t>, contando el tiempo que tarda en volver al nivel de operación una vez cerrada la compuerta de descarga. En mantenimientos profundos, realizados cada 2 meses en sequía y mensual en tiempos de lluvia, se debe proceder de la siguiente manera:</w:t>
+      </w:r>
+    </w:p>
+    <w:p>
+      <w:pPr>
+        <w:tabs>
+          <w:tab w:val="left" w:pos="1365"/>
+        </w:tabs>
+        <w:jc w:val="both"/>
+      </w:pPr>
+    </w:p>
+    <w:p>
+      <w:pPr>
+        <w:tabs>
+          <w:tab w:val="left" w:pos="1365"/>
+        </w:tabs>
+        <w:jc w:val="both"/>
+      </w:pPr>
+      <w:r>
+        <w:t xml:space="preserve">Unidad de </w:t>
+      </w:r>
+      <w:r>
+        <w:t>Desinfección:</w:t>
+      </w:r>
+    </w:p>
+    <w:p>
+      <w:pPr>
+        <w:tabs>
+          <w:tab w:val="left" w:pos="1365"/>
+        </w:tabs>
+        <w:jc w:val="both"/>
+      </w:pPr>
+    </w:p>
+    <w:p>
+      <w:pPr>
+        <w:tabs>
+          <w:tab w:val="left" w:pos="1365"/>
+        </w:tabs>
+        <w:jc w:val="both"/>
+      </w:pPr>
+      <w:r>
+        <w:t>Arreglar la tabla de operación, agregar los químicos en degradado.</w:t>
+      </w:r>
+      <w:r>
+        <w:t xml:space="preserve"> Y las mediciones en falla</w:t>
       </w:r>
       <w:bookmarkStart w:id="0" w:name="_GoBack"/>
       <w:bookmarkEnd w:id="0"/>

</xml_diff>

<commit_message>
Dosis de coagulante en matlab
Simulación con la dosis y los sedimentadores de epanet
</commit_message>
<xml_diff>
--- a/Estructura del documento.docx
+++ b/Estructura del documento.docx
@@ -1174,35 +1174,11 @@
         <w:jc w:val="both"/>
       </w:pPr>
       <w:r>
-        <w:t>La coagulación floculación es sensible a muchas var</w:t>
-      </w:r>
-      <w:r>
-        <w:t xml:space="preserve">iables como la naturaleza de la </w:t>
-      </w:r>
-      <w:r>
-        <w:t xml:space="preserve">turbiedad, tipo y dosis del coagulante, pH del </w:t>
-      </w:r>
-      <w:r>
-        <w:t xml:space="preserve">agua, composición química de la </w:t>
-      </w:r>
-      <w:r>
-        <w:t xml:space="preserve">misma y condiciones de mezclado. </w:t>
+        <w:t xml:space="preserve">La coagulación floculación es sensible a muchas variables como la naturaleza de la turbiedad, tipo y dosis del coagulante, pH del agua, composición química de la misma y condiciones de mezclado. </w:t>
       </w:r>
       <w:r>
         <w:lastRenderedPageBreak/>
-        <w:t>De todas, la</w:t>
-      </w:r>
-      <w:r>
-        <w:t xml:space="preserve">s que se pueden controlar en la </w:t>
-      </w:r>
-      <w:r>
-        <w:t xml:space="preserve">práctica son cantidad y tipo tanto de coagulante como </w:t>
-      </w:r>
-      <w:r>
-        <w:t xml:space="preserve">del floculante y condiciones de </w:t>
-      </w:r>
-      <w:r>
-        <w:t>mezclado.</w:t>
+        <w:t>De todas, las que se pueden controlar en la práctica son cantidad y tipo tanto de coagulante como del floculante y condiciones de mezclado.</w:t>
       </w:r>
     </w:p>
     <w:p>
@@ -1331,10 +1307,7 @@
         <w:jc w:val="both"/>
       </w:pPr>
       <w:r>
-        <w:t>El lavado de un filtro se determina</w:t>
-      </w:r>
-      <w:r>
-        <w:t xml:space="preserve"> bajo los siguientes criterios:</w:t>
+        <w:t>El lavado de un filtro se determina bajo los siguientes criterios:</w:t>
       </w:r>
     </w:p>
     <w:p>
@@ -1419,6 +1392,9 @@
         </w:rPr>
         <w:t>Está regulada por el decreto 2105 de julio 26 de 1.983 del Ministerio de Salud, el cual debe consultar en el Anexo No. 1. Queda a criterio del operador de la planta, suministrar el agua por encima de los valores estipulados en el Decreto, en caso de emergencia, porque es preferible suministrarla con un bajo nivel de potabilización, con la debida advertencia a la población, que no suministrarla.</w:t>
       </w:r>
+      <w:r>
+        <w:t xml:space="preserve">   </w:t>
+      </w:r>
     </w:p>
     <w:p>
       <w:pPr>
@@ -1831,6 +1807,16 @@
       <w:r>
         <w:t xml:space="preserve"> Y las mediciones en falla</w:t>
       </w:r>
+    </w:p>
+    <w:p>
+      <w:pPr>
+        <w:tabs>
+          <w:tab w:val="left" w:pos="1365"/>
+        </w:tabs>
+        <w:jc w:val="both"/>
+      </w:pPr>
+    </w:p>
+    <w:p>
       <w:bookmarkStart w:id="0" w:name="_GoBack"/>
       <w:bookmarkEnd w:id="0"/>
     </w:p>

</xml_diff>

<commit_message>
Modificación de antecedentes, intro e implementación
</commit_message>
<xml_diff>
--- a/Estructura del documento.docx
+++ b/Estructura del documento.docx
@@ -3163,9 +3163,340 @@
       <w:r>
         <w:t xml:space="preserve"> Falta el grafico de coagulación</w:t>
       </w:r>
+    </w:p>
+    <w:p/>
+    <w:p/>
+    <w:p>
+      <w:proofErr w:type="spellStart"/>
+      <w:r>
+        <w:lastRenderedPageBreak/>
+        <w:t>Algun</w:t>
+      </w:r>
+      <w:proofErr w:type="spellEnd"/>
+      <w:r>
+        <w:t xml:space="preserve"> </w:t>
+      </w:r>
+      <w:proofErr w:type="spellStart"/>
+      <w:r>
+        <w:t>scada</w:t>
+      </w:r>
+      <w:proofErr w:type="spellEnd"/>
+    </w:p>
+    <w:p>
+      <w:r>
+        <w:t>Artículo de la profe</w:t>
+      </w:r>
+    </w:p>
+    <w:p>
+      <w:r>
+        <w:t xml:space="preserve">El de </w:t>
+      </w:r>
+      <w:proofErr w:type="spellStart"/>
+      <w:r>
+        <w:t>edgar</w:t>
+      </w:r>
+      <w:proofErr w:type="spellEnd"/>
+      <w:r>
+        <w:t xml:space="preserve"> (los de </w:t>
+      </w:r>
+      <w:proofErr w:type="spellStart"/>
+      <w:r>
+        <w:t>edcar</w:t>
+      </w:r>
+      <w:proofErr w:type="spellEnd"/>
+      <w:r>
+        <w:t xml:space="preserve"> y </w:t>
+      </w:r>
+      <w:proofErr w:type="spellStart"/>
+      <w:r>
+        <w:t>cardib</w:t>
+      </w:r>
+      <w:proofErr w:type="spellEnd"/>
+      <w:r>
+        <w:t>)</w:t>
+      </w:r>
+    </w:p>
+    <w:p>
+      <w:r>
+        <w:t>El de la revista</w:t>
+      </w:r>
+    </w:p>
+    <w:p>
+      <w:r>
+        <w:t>Revista con gemelo digital</w:t>
+      </w:r>
+    </w:p>
+    <w:p>
+      <w:pPr>
+        <w:jc w:val="both"/>
+      </w:pPr>
+    </w:p>
+    <w:p>
+      <w:pPr>
+        <w:jc w:val="both"/>
+      </w:pPr>
+      <w:r>
+        <w:t xml:space="preserve">En busca de cubrir la </w:t>
+      </w:r>
+      <w:r>
+        <w:t>demanda básica</w:t>
+      </w:r>
+      <w:r>
+        <w:t xml:space="preserve"> de obtención de agua</w:t>
+      </w:r>
+      <w:r>
+        <w:t xml:space="preserve"> en la sociedad</w:t>
+      </w:r>
+      <w:r>
+        <w:t>,</w:t>
+      </w:r>
+      <w:r>
+        <w:t xml:space="preserve"> se han </w:t>
+      </w:r>
+      <w:r>
+        <w:t>creado</w:t>
+      </w:r>
+      <w:r>
+        <w:t xml:space="preserve"> </w:t>
+      </w:r>
+      <w:r>
+        <w:t xml:space="preserve">a lo largo del tiempo </w:t>
+      </w:r>
+      <w:r>
+        <w:t>estructuras que permite</w:t>
+      </w:r>
+      <w:r>
+        <w:t>n el almacenami</w:t>
+      </w:r>
+      <w:r>
+        <w:t>ento y distribución del líquido. D</w:t>
+      </w:r>
+      <w:r>
+        <w:t xml:space="preserve">e ahí que el diseño inicial de tanques y acueductos </w:t>
+      </w:r>
+      <w:r>
+        <w:t>ha sido</w:t>
+      </w:r>
+      <w:r>
+        <w:t xml:space="preserve"> modificado a medida que la comunidad aumenta en número y necesidades. En un principio </w:t>
+      </w:r>
+      <w:r>
+        <w:t xml:space="preserve">el tratamiento de agua para su potabilización era </w:t>
+      </w:r>
+      <w:r>
+        <w:t>pobre</w:t>
+      </w:r>
+      <w:r>
+        <w:t xml:space="preserve">, </w:t>
+      </w:r>
+      <w:r>
+        <w:t>si bien existen rastros de clarificación de agua</w:t>
+      </w:r>
+      <w:r>
+        <w:t xml:space="preserve"> en la época antigua,</w:t>
+      </w:r>
+      <w:r>
+        <w:t xml:space="preserve"> </w:t>
+      </w:r>
+      <w:r>
+        <w:t>la prioridad se mantuvo en el traslado</w:t>
+      </w:r>
+      <w:r>
+        <w:t xml:space="preserve"> del flujo</w:t>
+      </w:r>
+      <w:r>
+        <w:t xml:space="preserve"> hacia los centros urbanos</w:t>
+      </w:r>
+      <w:r>
+        <w:t>.</w:t>
+      </w:r>
+      <w:r>
+        <w:t xml:space="preserve"> [130]</w:t>
+      </w:r>
+      <w:r>
+        <w:t xml:space="preserve"> I</w:t>
+      </w:r>
+      <w:r>
+        <w:t>nvestigaciones tempranas (</w:t>
+      </w:r>
+      <w:r>
+        <w:t>previas al año 1600</w:t>
+      </w:r>
+      <w:r>
+        <w:t>)</w:t>
+      </w:r>
+      <w:r>
+        <w:t xml:space="preserve"> se acercaron</w:t>
+      </w:r>
+      <w:r>
+        <w:t xml:space="preserve"> a lo que hoy se conoce como </w:t>
+      </w:r>
+      <w:r>
+        <w:t xml:space="preserve">el </w:t>
+      </w:r>
+      <w:r>
+        <w:t>proceso de potabilización, centra</w:t>
+      </w:r>
+      <w:r>
+        <w:t>ndo</w:t>
+      </w:r>
+      <w:r>
+        <w:t xml:space="preserve"> su esfuerzo en ofrecer agua de mejor calidad para evitar la propagación de enfermedades. N</w:t>
+      </w:r>
+      <w:r>
+        <w:t>o es sino hasta</w:t>
+      </w:r>
+      <w:r>
+        <w:t xml:space="preserve"> inicios de 1800 que se inauguró la primera planta de tratamiento con filtros de arena para purificación</w:t>
+      </w:r>
+      <w:r>
+        <w:t>,</w:t>
+      </w:r>
+      <w:r>
+        <w:t xml:space="preserve"> y alrededor del año</w:t>
+      </w:r>
+      <w:r>
+        <w:t xml:space="preserve"> 1850 que se utilizó cloro para la desinfección</w:t>
+      </w:r>
+      <w:r>
+        <w:t xml:space="preserve"> del agua. </w:t>
+      </w:r>
+      <w:r>
+        <w:t>En</w:t>
+      </w:r>
+      <w:r>
+        <w:t xml:space="preserve"> 1924</w:t>
+      </w:r>
+      <w:r>
+        <w:t xml:space="preserve"> el tratamiento</w:t>
+      </w:r>
+      <w:r>
+        <w:t xml:space="preserve"> moderno inició, con la aprobación del mecanismo de filtrado con carbón activado. [128]</w:t>
+      </w:r>
+    </w:p>
+    <w:p>
+      <w:pPr>
+        <w:jc w:val="both"/>
+      </w:pPr>
+    </w:p>
+    <w:p>
+      <w:pPr>
+        <w:jc w:val="both"/>
+      </w:pPr>
+      <w:r>
+        <w:t xml:space="preserve">A mediados del siglo XX, con la tercera revolución industrial, se marca el inicio de una etapa de desarrollo tecnológico en procesos de producción, sistemas de control y técnicas de computación. </w:t>
+      </w:r>
+      <w:r>
+        <w:t>La llegada de los computadores industriales y las válvulas controladas eléctricamente hizo posible el monitoreo y control de las unidades del proceso, avanzando vertiginosament</w:t>
+      </w:r>
+      <w:r>
+        <w:t xml:space="preserve">e desde entonces. </w:t>
+      </w:r>
+      <w:r>
+        <w:t>[131]</w:t>
+      </w:r>
+    </w:p>
+    <w:p/>
+    <w:p>
+      <w:r>
+        <w:t xml:space="preserve">Es así como proyectos de monitoreo, control y automatización se desarrollan en el ámbito hidrológico industrial; se realizan instalaciones de sensores, computadores para estar al tanto del proceso en planta y se desarrollan algunos modelos de comportamiento de modo que autómatas </w:t>
+      </w:r>
+      <w:r>
+        <w:t>puedan seguir</w:t>
+      </w:r>
+      <w:r>
+        <w:t xml:space="preserve"> instrucciones</w:t>
+      </w:r>
+      <w:r>
+        <w:t xml:space="preserve"> simples.</w:t>
+      </w:r>
+      <w:r>
+        <w:t xml:space="preserve"> </w:t>
+      </w:r>
+      <w:r>
+        <w:t xml:space="preserve">En [132] se describe un modelo de las unidades de potabilización de agua, orientado a sistemas de control </w:t>
+      </w:r>
+      <w:proofErr w:type="spellStart"/>
+      <w:r>
+        <w:t>supervisorio</w:t>
+      </w:r>
+      <w:proofErr w:type="spellEnd"/>
+      <w:r>
+        <w:t xml:space="preserve">. Es realizado todo un procedimiento metodológico en pro de conocer las bases de funcionamiento de la planta de tratamiento para luego generar diagramas de actividades de los procesos que desean </w:t>
+      </w:r>
+      <w:proofErr w:type="spellStart"/>
+      <w:r>
+        <w:t>autimatizar</w:t>
+      </w:r>
+      <w:proofErr w:type="spellEnd"/>
+      <w:r>
+        <w:t>. En este caso la automatización no abarca todo el flujo de producto, sino procedimientos puntuales del tra</w:t>
+      </w:r>
+      <w:r>
+        <w:t>tamiento, sirviendo como base para futuras investigaciones.</w:t>
+      </w:r>
+    </w:p>
+    <w:p/>
+    <w:p>
+      <w:r>
+        <w:lastRenderedPageBreak/>
+        <w:t xml:space="preserve">Con el avance de la tecnología ya no solo es posible el monitoreo y accionamiento de válvulas de forma automática, sino que se busca interconexión y traslado de información de forma rápida y eficiente. </w:t>
+      </w:r>
+      <w:r>
+        <w:t>En [86] hacen referencia a una nueva era de digitalización y la preparación de la empresa para enfrentar los cambios</w:t>
+      </w:r>
+      <w:r>
+        <w:t>. La</w:t>
+      </w:r>
+      <w:r>
+        <w:t xml:space="preserve"> visión de la cuarta revolución industrial, </w:t>
+      </w:r>
+      <w:r>
+        <w:t xml:space="preserve">con </w:t>
+      </w:r>
+      <w:r>
+        <w:t xml:space="preserve">el desarrollo de gemelos digitales de los procesos, </w:t>
+      </w:r>
+      <w:r>
+        <w:t xml:space="preserve">utilizados </w:t>
+      </w:r>
+      <w:r>
+        <w:t>para planificar</w:t>
+      </w:r>
+      <w:r>
+        <w:t>, simular previa implementación y hacer seguimiento del desempeño una vez instalados los cambios, todo gracias a la sistematización e interconexión de información y modelos.</w:t>
+      </w:r>
+    </w:p>
+    <w:p/>
+    <w:p>
+      <w:r>
+        <w:t>La industria hidrológica como sistema crítico debe asumir cambios en la era digital, mejorar los procesos y adaptar nuevas tecnologías para hacer una empresa reconfigurable y adaptable a las exigencias de la sociedad. En [87] se hace referencia a la revolución inteligente del agua, asumiéndolo como un reto social de la actualidad y cuantificando las pérdidas que se generan en el tratamiento. Esto es la mayor afectación a la industria, las perdidas en tuberías y procesos, ausencia en recolección de datos, respuesta poco eficientes ante cambios en las solicitudes de la comunidad, por lo que se busca la adopción de las nuevas tecnologías como análisis de datos, algoritmos basados en inteligenci</w:t>
+      </w:r>
+      <w:r>
+        <w:t xml:space="preserve">a artificial, gemelos digitales. En el artículo hacen referencia a un método de detección de fugas y averías en la red, utilizando </w:t>
+      </w:r>
+      <w:proofErr w:type="spellStart"/>
+      <w:r>
+        <w:t>big</w:t>
+      </w:r>
+      <w:proofErr w:type="spellEnd"/>
+      <w:r>
+        <w:t xml:space="preserve"> data e inteligencia artificial </w:t>
+      </w:r>
+      <w:proofErr w:type="gramStart"/>
+      <w:r>
+        <w:t>basado</w:t>
+      </w:r>
+      <w:proofErr w:type="gramEnd"/>
+      <w:r>
+        <w:t xml:space="preserve"> en patrones.</w:t>
+      </w:r>
+    </w:p>
+    <w:p>
       <w:bookmarkStart w:id="0" w:name="_GoBack"/>
       <w:bookmarkEnd w:id="0"/>
     </w:p>
+    <w:p/>
     <w:p/>
     <w:p>
       <w:r>
@@ -4162,13 +4493,7 @@
                   <w:rPr>
                     <w:rFonts w:ascii="Cambria Math" w:eastAsiaTheme="minorEastAsia" w:hAnsi="Cambria Math" w:cs="Cambria Math"/>
                   </w:rPr>
-                  <m:t>i</m:t>
-                </m:r>
-                <m:r>
-                  <w:rPr>
-                    <w:rFonts w:ascii="Cambria Math" w:eastAsiaTheme="minorEastAsia" w:hAnsi="Cambria Math" w:cs="Cambria Math"/>
-                  </w:rPr>
-                  <m:t>j</m:t>
+                  <m:t>ij</m:t>
                 </m:r>
               </m:sub>
             </m:sSub>

</xml_diff>